<commit_message>
add Taxes Financing Income Escalation
</commit_message>
<xml_diff>
--- a/docs/equations.docx
+++ b/docs/equations.docx
@@ -4,7 +4,7 @@
   <w:body>
     <w:p>
       <w:pPr>
-        <w:pStyle w:val="2"/>
+        <w:pStyle w:val="Heading2"/>
       </w:pPr>
       <w:r>
         <w:t>10-31-2013-energy-cost-calculator-generic-power-only</w:t>
@@ -20,7 +20,7 @@
     </w:p>
     <w:p>
       <w:pPr>
-        <w:pStyle w:val="3"/>
+        <w:pStyle w:val="Heading3"/>
       </w:pPr>
       <w:r>
         <w:t>Capital Cost</w:t>
@@ -44,7 +44,7 @@
     </w:p>
     <w:p>
       <w:pPr>
-        <w:pStyle w:val="3"/>
+        <w:pStyle w:val="Heading3"/>
       </w:pPr>
       <w:r>
         <w:t>Electrical and Fuel--base year</w:t>
@@ -139,7 +139,15 @@
     </w:p>
     <w:p>
       <w:r>
-        <w:t>FuelConsumptionRate=NetPlantCapacity/(NetStationEfficiency/100)*3600/FuelHeatingValue/1000</w:t>
+        <w:t>FuelConsumptionRate=NetPlantCapacity/(NetStationEfficiency/</w:t>
+      </w:r>
+      <w:proofErr w:type="gramStart"/>
+      <w:r>
+        <w:t>100)*</w:t>
+      </w:r>
+      <w:proofErr w:type="gramEnd"/>
+      <w:r>
+        <w:t>3600/FuelHeatingValue/1000</w:t>
       </w:r>
     </w:p>
     <w:p>
@@ -258,7 +266,7 @@
     </w:p>
     <w:p>
       <w:pPr>
-        <w:pStyle w:val="3"/>
+        <w:pStyle w:val="Heading3"/>
       </w:pPr>
       <w:r>
         <w:t>Expenses--base year</w:t>
@@ -379,13 +387,7 @@
         <w:rPr>
           <w:highlight w:val="green"/>
         </w:rPr>
-        <w:t>Utilities</w:t>
-      </w:r>
-      <w:r>
-        <w:rPr>
-          <w:highlight w:val="green"/>
-        </w:rPr>
-        <w:t>=200000</w:t>
+        <w:t>Utilities=200000</w:t>
       </w:r>
     </w:p>
     <w:p>
@@ -419,13 +421,7 @@
         <w:rPr>
           <w:highlight w:val="green"/>
         </w:rPr>
-        <w:t>Management</w:t>
-      </w:r>
-      <w:r>
-        <w:rPr>
-          <w:highlight w:val="green"/>
-        </w:rPr>
-        <w:t>=200000</w:t>
+        <w:t>Management=200000</w:t>
       </w:r>
     </w:p>
     <w:p>
@@ -619,50 +615,571 @@
       </w:r>
     </w:p>
     <w:p>
-      <w:pPr>
-        <w:rPr>
-          <w:rFonts w:hint="eastAsia"/>
-        </w:rPr>
-      </w:pPr>
       <w:r>
         <w:t>TotalExpensesIncludingFuelKwh=FuelCostKwh+TotalNonFuelExpensesKwh</w:t>
+      </w:r>
+    </w:p>
+    <w:p>
+      <w:pPr>
+        <w:pStyle w:val="Heading3"/>
+      </w:pPr>
+      <w:r>
+        <w:t>Taxes</w:t>
+      </w:r>
+    </w:p>
+    <w:p>
+      <w:pPr>
+        <w:rPr>
+          <w:highlight w:val="green"/>
+        </w:rPr>
+      </w:pPr>
+      <w:proofErr w:type="spellStart"/>
+      <w:r>
+        <w:rPr>
+          <w:highlight w:val="green"/>
+        </w:rPr>
+        <w:t>FederalTaxRate</w:t>
+      </w:r>
+      <w:proofErr w:type="spellEnd"/>
+      <w:r>
+        <w:rPr>
+          <w:highlight w:val="green"/>
+        </w:rPr>
+        <w:t>=34</w:t>
+      </w:r>
+    </w:p>
+    <w:p>
+      <w:pPr>
+        <w:rPr>
+          <w:highlight w:val="green"/>
+        </w:rPr>
+      </w:pPr>
+      <w:proofErr w:type="spellStart"/>
+      <w:r>
+        <w:rPr>
+          <w:highlight w:val="green"/>
+        </w:rPr>
+        <w:t>StateTaxRate</w:t>
+      </w:r>
+      <w:proofErr w:type="spellEnd"/>
+      <w:r>
+        <w:rPr>
+          <w:highlight w:val="green"/>
+        </w:rPr>
+        <w:t>=9.6</w:t>
+      </w:r>
+    </w:p>
+    <w:p>
+      <w:proofErr w:type="spellStart"/>
+      <w:r>
+        <w:rPr>
+          <w:highlight w:val="green"/>
+        </w:rPr>
+        <w:t>ProductionTaxCredit</w:t>
+      </w:r>
+      <w:proofErr w:type="spellEnd"/>
+      <w:r>
+        <w:rPr>
+          <w:highlight w:val="green"/>
+        </w:rPr>
+        <w:t>=0.009</w:t>
+      </w:r>
+    </w:p>
+    <w:p>
+      <w:proofErr w:type="spellStart"/>
+      <w:r>
+        <w:t>CombinedTaxRate</w:t>
+      </w:r>
+      <w:proofErr w:type="spellEnd"/>
+      <w:r>
+        <w:t>=</w:t>
+      </w:r>
+      <w:proofErr w:type="spellStart"/>
+      <w:r>
+        <w:t>StateTaxRate+FederalTaxRate</w:t>
+      </w:r>
+      <w:proofErr w:type="spellEnd"/>
+      <w:r>
+        <w:t>*(1-StateTaxRate/100)</w:t>
+      </w:r>
+    </w:p>
+    <w:p>
+      <w:pPr>
+        <w:pStyle w:val="Heading3"/>
+      </w:pPr>
+      <w:r>
+        <w:t>Financing</w:t>
+      </w:r>
+    </w:p>
+    <w:p>
+      <w:proofErr w:type="spellStart"/>
+      <w:r>
+        <w:rPr>
+          <w:highlight w:val="green"/>
+        </w:rPr>
+        <w:t>DebtRatio</w:t>
+      </w:r>
+      <w:proofErr w:type="spellEnd"/>
+      <w:r>
+        <w:rPr>
+          <w:highlight w:val="green"/>
+        </w:rPr>
+        <w:t>=75</w:t>
+      </w:r>
+    </w:p>
+    <w:p>
+      <w:proofErr w:type="spellStart"/>
+      <w:r>
+        <w:t>EquityRatio</w:t>
+      </w:r>
+      <w:proofErr w:type="spellEnd"/>
+      <w:r>
+        <w:t xml:space="preserve"> </w:t>
+      </w:r>
+      <w:r>
+        <w:t>=100-DebtRatio</w:t>
+      </w:r>
+    </w:p>
+    <w:p>
+      <w:pPr>
+        <w:rPr>
+          <w:highlight w:val="green"/>
+        </w:rPr>
+      </w:pPr>
+      <w:proofErr w:type="spellStart"/>
+      <w:r>
+        <w:rPr>
+          <w:highlight w:val="green"/>
+        </w:rPr>
+        <w:t>InterestRateOnDebt</w:t>
+      </w:r>
+      <w:proofErr w:type="spellEnd"/>
+      <w:r>
+        <w:rPr>
+          <w:highlight w:val="green"/>
+        </w:rPr>
+        <w:t>=5</w:t>
+      </w:r>
+    </w:p>
+    <w:p>
+      <w:pPr>
+        <w:rPr>
+          <w:highlight w:val="green"/>
+        </w:rPr>
+      </w:pPr>
+      <w:proofErr w:type="spellStart"/>
+      <w:r>
+        <w:rPr>
+          <w:highlight w:val="green"/>
+        </w:rPr>
+        <w:t>EconomicLife</w:t>
+      </w:r>
+      <w:proofErr w:type="spellEnd"/>
+      <w:r>
+        <w:rPr>
+          <w:highlight w:val="green"/>
+        </w:rPr>
+        <w:t>=20</w:t>
+      </w:r>
+    </w:p>
+    <w:p>
+      <w:proofErr w:type="spellStart"/>
+      <w:r>
+        <w:rPr>
+          <w:highlight w:val="green"/>
+        </w:rPr>
+        <w:t>CostOfEquity</w:t>
+      </w:r>
+      <w:proofErr w:type="spellEnd"/>
+      <w:r>
+        <w:rPr>
+          <w:highlight w:val="green"/>
+        </w:rPr>
+        <w:t>=15</w:t>
+      </w:r>
+    </w:p>
+    <w:p>
+      <w:proofErr w:type="spellStart"/>
+      <w:r>
+        <w:t>CostOfMoney</w:t>
+      </w:r>
+      <w:proofErr w:type="spellEnd"/>
+      <w:r>
+        <w:t xml:space="preserve"> </w:t>
+      </w:r>
+      <w:r>
+        <w:t>=</w:t>
+      </w:r>
+      <w:proofErr w:type="spellStart"/>
+      <w:r>
+        <w:t>DebtRatio</w:t>
+      </w:r>
+      <w:proofErr w:type="spellEnd"/>
+      <w:r>
+        <w:t>/100*</w:t>
+      </w:r>
+      <w:proofErr w:type="spellStart"/>
+      <w:r>
+        <w:t>InterestRateOnDebt+EquityRatio</w:t>
+      </w:r>
+      <w:proofErr w:type="spellEnd"/>
+      <w:r>
+        <w:t>/100*</w:t>
+      </w:r>
+      <w:proofErr w:type="spellStart"/>
+      <w:r>
+        <w:t>CostOfEquity</w:t>
+      </w:r>
+      <w:proofErr w:type="spellEnd"/>
+    </w:p>
+    <w:p>
+      <w:proofErr w:type="spellStart"/>
+      <w:r>
+        <w:t>TotalCostOfPlant</w:t>
+      </w:r>
+      <w:proofErr w:type="spellEnd"/>
+      <w:r>
+        <w:t xml:space="preserve"> </w:t>
+      </w:r>
+      <w:r>
+        <w:t>=</w:t>
+      </w:r>
+      <w:proofErr w:type="spellStart"/>
+      <w:r>
+        <w:t>CapitalCost</w:t>
+      </w:r>
+      <w:proofErr w:type="spellEnd"/>
+    </w:p>
+    <w:p>
+      <w:proofErr w:type="spellStart"/>
+      <w:r>
+        <w:t>TotalEquityCost</w:t>
+      </w:r>
+      <w:proofErr w:type="spellEnd"/>
+      <w:r>
+        <w:t xml:space="preserve"> </w:t>
+      </w:r>
+      <w:r>
+        <w:t>=</w:t>
+      </w:r>
+      <w:proofErr w:type="spellStart"/>
+      <w:r>
+        <w:t>TotalCostOfPlant</w:t>
+      </w:r>
+      <w:proofErr w:type="spellEnd"/>
+      <w:r>
+        <w:t>*</w:t>
+      </w:r>
+      <w:proofErr w:type="spellStart"/>
+      <w:r>
+        <w:t>EquityRatio</w:t>
+      </w:r>
+      <w:proofErr w:type="spellEnd"/>
+      <w:r>
+        <w:t>/100</w:t>
+      </w:r>
+    </w:p>
+    <w:p>
+      <w:proofErr w:type="spellStart"/>
+      <w:r>
+        <w:t>TotalDebtCost</w:t>
+      </w:r>
+      <w:proofErr w:type="spellEnd"/>
+      <w:r>
+        <w:t xml:space="preserve"> </w:t>
+      </w:r>
+      <w:r>
+        <w:t>=</w:t>
+      </w:r>
+      <w:proofErr w:type="spellStart"/>
+      <w:r>
+        <w:t>TotalCostOfPlant</w:t>
+      </w:r>
+      <w:proofErr w:type="spellEnd"/>
+      <w:r>
+        <w:t>*</w:t>
+      </w:r>
+      <w:proofErr w:type="spellStart"/>
+      <w:r>
+        <w:t>DebtRatio</w:t>
+      </w:r>
+      <w:proofErr w:type="spellEnd"/>
+      <w:r>
+        <w:t>/100</w:t>
+      </w:r>
+    </w:p>
+    <w:p>
+      <w:proofErr w:type="spellStart"/>
+      <w:r>
+        <w:t>CapitalRecoveryFactorEquity</w:t>
+      </w:r>
+      <w:proofErr w:type="spellEnd"/>
+      <w:r>
+        <w:t xml:space="preserve"> </w:t>
+      </w:r>
+      <w:r>
+        <w:t>=CostOfEquity/100*(1+CostOfEquity/</w:t>
+      </w:r>
+      <w:proofErr w:type="gramStart"/>
+      <w:r>
+        <w:t>100)^</w:t>
+      </w:r>
+      <w:proofErr w:type="gramEnd"/>
+      <w:r>
+        <w:t>EconomicLife/((1+CostOfEquity/100)^EconomicLife-1)</w:t>
+      </w:r>
+    </w:p>
+    <w:p>
+      <w:r>
+        <w:t>CapitalRecoveryFactorDebt</w:t>
+      </w:r>
+      <w:r>
+        <w:t>=InterestRateOnDebt/100*(1+InterestRateOnDebt/</w:t>
+      </w:r>
+      <w:proofErr w:type="gramStart"/>
+      <w:r>
+        <w:t>100)^</w:t>
+      </w:r>
+      <w:proofErr w:type="gramEnd"/>
+      <w:r>
+        <w:t>EconomicLife/((1+InterestRateOnDebt/100)^EconomicLife-1)</w:t>
+      </w:r>
+    </w:p>
+    <w:p>
+      <w:proofErr w:type="spellStart"/>
+      <w:r>
+        <w:t>AnnualEquityRecovery</w:t>
+      </w:r>
+      <w:proofErr w:type="spellEnd"/>
+      <w:r>
+        <w:t xml:space="preserve"> </w:t>
+      </w:r>
+      <w:r>
+        <w:t>=</w:t>
+      </w:r>
+      <w:proofErr w:type="spellStart"/>
+      <w:r>
+        <w:t>CapitalRecoveryFactorEquity</w:t>
+      </w:r>
+      <w:proofErr w:type="spellEnd"/>
+      <w:r>
+        <w:t>*</w:t>
+      </w:r>
+      <w:proofErr w:type="spellStart"/>
+      <w:r>
+        <w:t>TotalEquityCost</w:t>
+      </w:r>
+      <w:proofErr w:type="spellEnd"/>
+    </w:p>
+    <w:p>
+      <w:proofErr w:type="spellStart"/>
+      <w:r>
+        <w:t>AnnualDebtPayment</w:t>
+      </w:r>
+      <w:proofErr w:type="spellEnd"/>
+      <w:r>
+        <w:t xml:space="preserve"> </w:t>
+      </w:r>
+      <w:r>
+        <w:t>=</w:t>
+      </w:r>
+      <w:proofErr w:type="spellStart"/>
+      <w:r>
+        <w:t>TotalDebtCost</w:t>
+      </w:r>
+      <w:proofErr w:type="spellEnd"/>
+      <w:r>
+        <w:t>*</w:t>
+      </w:r>
+      <w:r>
+        <w:t xml:space="preserve"> </w:t>
+      </w:r>
+      <w:proofErr w:type="spellStart"/>
+      <w:r>
+        <w:t>CapitalRecoveryFactorDebt</w:t>
+      </w:r>
+      <w:proofErr w:type="spellEnd"/>
+    </w:p>
+    <w:p>
+      <w:proofErr w:type="spellStart"/>
+      <w:r>
+        <w:t>DebtReserve</w:t>
+      </w:r>
+      <w:proofErr w:type="spellEnd"/>
+      <w:r>
+        <w:t xml:space="preserve"> </w:t>
+      </w:r>
+      <w:r>
+        <w:t>=</w:t>
+      </w:r>
+      <w:proofErr w:type="spellStart"/>
+      <w:r>
+        <w:t>AnnualDebtPayment</w:t>
+      </w:r>
+      <w:proofErr w:type="spellEnd"/>
+    </w:p>
+    <w:p>
+      <w:pPr>
+        <w:pStyle w:val="Heading3"/>
+      </w:pPr>
+      <w:r>
+        <w:t>Income other than energy</w:t>
+      </w:r>
+    </w:p>
+    <w:p>
+      <w:pPr>
+        <w:rPr>
+          <w:highlight w:val="green"/>
+        </w:rPr>
+      </w:pPr>
+      <w:proofErr w:type="spellStart"/>
+      <w:r>
+        <w:rPr>
+          <w:highlight w:val="green"/>
+        </w:rPr>
+        <w:t>CapacityPayment</w:t>
+      </w:r>
+      <w:proofErr w:type="spellEnd"/>
+      <w:r>
+        <w:rPr>
+          <w:highlight w:val="green"/>
+        </w:rPr>
+        <w:t>=166</w:t>
+      </w:r>
+    </w:p>
+    <w:p>
+      <w:proofErr w:type="spellStart"/>
+      <w:r>
+        <w:rPr>
+          <w:highlight w:val="green"/>
+        </w:rPr>
+        <w:t>InterestRateonDebtReserve</w:t>
+      </w:r>
+      <w:proofErr w:type="spellEnd"/>
+      <w:r>
+        <w:rPr>
+          <w:highlight w:val="green"/>
+        </w:rPr>
+        <w:t>=5</w:t>
+      </w:r>
+    </w:p>
+    <w:p>
+      <w:proofErr w:type="spellStart"/>
+      <w:r>
+        <w:t>AnnualCapacityPayment</w:t>
+      </w:r>
+      <w:proofErr w:type="spellEnd"/>
+      <w:r>
+        <w:t>=</w:t>
+      </w:r>
+      <w:proofErr w:type="spellStart"/>
+      <w:r>
+        <w:t>CapacityPayment</w:t>
+      </w:r>
+      <w:proofErr w:type="spellEnd"/>
+      <w:r>
+        <w:t>*</w:t>
+      </w:r>
+      <w:proofErr w:type="spellStart"/>
+      <w:r>
+        <w:t>NetPlantCapacity</w:t>
+      </w:r>
+      <w:proofErr w:type="spellEnd"/>
+    </w:p>
+    <w:p>
+      <w:r>
+        <w:t>AnnualDebtReserveInterest=DebtReserve*InterestRateonDebtReserve/100</w:t>
+      </w:r>
+    </w:p>
+    <w:p>
+      <w:pPr>
+        <w:pStyle w:val="Heading3"/>
+      </w:pPr>
+      <w:r>
+        <w:t>Escalation/Inflation</w:t>
+      </w:r>
+    </w:p>
+    <w:p>
+      <w:pPr>
+        <w:rPr>
+          <w:highlight w:val="green"/>
+        </w:rPr>
+      </w:pPr>
+      <w:proofErr w:type="spellStart"/>
+      <w:r>
+        <w:rPr>
+          <w:highlight w:val="green"/>
+        </w:rPr>
+        <w:t>GeneralInflation</w:t>
+      </w:r>
+      <w:proofErr w:type="spellEnd"/>
+      <w:r>
+        <w:rPr>
+          <w:highlight w:val="green"/>
+        </w:rPr>
+        <w:t>=2.1</w:t>
+      </w:r>
+    </w:p>
+    <w:p>
+      <w:pPr>
+        <w:rPr>
+          <w:highlight w:val="green"/>
+        </w:rPr>
+      </w:pPr>
+      <w:proofErr w:type="spellStart"/>
+      <w:r>
+        <w:rPr>
+          <w:highlight w:val="green"/>
+        </w:rPr>
+        <w:t>EscalationFuel</w:t>
+      </w:r>
+      <w:proofErr w:type="spellEnd"/>
+      <w:r>
+        <w:rPr>
+          <w:highlight w:val="green"/>
+        </w:rPr>
+        <w:t>=2.1</w:t>
+      </w:r>
+    </w:p>
+    <w:p>
+      <w:pPr>
+        <w:rPr>
+          <w:highlight w:val="green"/>
+        </w:rPr>
+      </w:pPr>
+      <w:proofErr w:type="spellStart"/>
+      <w:r>
+        <w:rPr>
+          <w:highlight w:val="green"/>
+        </w:rPr>
+        <w:t>EscalationForProductionTaxCredit</w:t>
+      </w:r>
+      <w:proofErr w:type="spellEnd"/>
+      <w:r>
+        <w:rPr>
+          <w:highlight w:val="green"/>
+        </w:rPr>
+        <w:t>=2.1</w:t>
+      </w:r>
+    </w:p>
+    <w:p>
+      <w:proofErr w:type="spellStart"/>
+      <w:r>
+        <w:rPr>
+          <w:highlight w:val="green"/>
+        </w:rPr>
+        <w:t>EscalationOther</w:t>
+      </w:r>
+      <w:proofErr w:type="spellEnd"/>
+      <w:r>
+        <w:rPr>
+          <w:highlight w:val="green"/>
+        </w:rPr>
+        <w:t>=2.1</w:t>
       </w:r>
       <w:bookmarkStart w:id="0" w:name="_GoBack"/>
       <w:bookmarkEnd w:id="0"/>
     </w:p>
-    <w:p>
-      <w:pPr>
-        <w:pStyle w:val="3"/>
-      </w:pPr>
-      <w:r>
-        <w:t>Taxes</w:t>
-      </w:r>
-    </w:p>
-    <w:p>
-      <w:pPr>
-        <w:pStyle w:val="3"/>
-      </w:pPr>
-      <w:r>
-        <w:t>Income other than energy</w:t>
-      </w:r>
-    </w:p>
-    <w:p>
-      <w:pPr>
-        <w:pStyle w:val="3"/>
-      </w:pPr>
-      <w:r>
-        <w:t>Escalation/Inflation</w:t>
-      </w:r>
-    </w:p>
-    <w:p>
-      <w:pPr>
-        <w:pStyle w:val="3"/>
-      </w:pPr>
-      <w:r>
-        <w:t>Financing</w:t>
-      </w:r>
-    </w:p>
-    <w:p/>
     <w:sectPr>
       <w:pgSz w:w="12240" w:h="15840"/>
       <w:pgMar w:top="1440" w:right="1440" w:bottom="1440" w:left="1440" w:header="720" w:footer="720" w:gutter="0"/>
@@ -1068,15 +1585,15 @@
     <w:lsdException w:name="Unresolved Mention" w:semiHidden="1" w:unhideWhenUsed="1"/>
     <w:lsdException w:name="Smart Link" w:semiHidden="1" w:unhideWhenUsed="1"/>
   </w:latentStyles>
-  <w:style w:type="paragraph" w:default="1" w:styleId="a">
+  <w:style w:type="paragraph" w:default="1" w:styleId="Normal">
     <w:name w:val="Normal"/>
     <w:qFormat/>
   </w:style>
-  <w:style w:type="paragraph" w:styleId="1">
+  <w:style w:type="paragraph" w:styleId="Heading1">
     <w:name w:val="heading 1"/>
-    <w:basedOn w:val="a"/>
-    <w:next w:val="a"/>
-    <w:link w:val="10"/>
+    <w:basedOn w:val="Normal"/>
+    <w:next w:val="Normal"/>
+    <w:link w:val="Heading1Char"/>
     <w:uiPriority w:val="9"/>
     <w:qFormat/>
     <w:rsid w:val="007B4088"/>
@@ -1093,11 +1610,11 @@
       <w:szCs w:val="32"/>
     </w:rPr>
   </w:style>
-  <w:style w:type="paragraph" w:styleId="2">
+  <w:style w:type="paragraph" w:styleId="Heading2">
     <w:name w:val="heading 2"/>
-    <w:basedOn w:val="a"/>
-    <w:next w:val="a"/>
-    <w:link w:val="20"/>
+    <w:basedOn w:val="Normal"/>
+    <w:next w:val="Normal"/>
+    <w:link w:val="Heading2Char"/>
     <w:uiPriority w:val="9"/>
     <w:unhideWhenUsed/>
     <w:qFormat/>
@@ -1115,11 +1632,11 @@
       <w:szCs w:val="26"/>
     </w:rPr>
   </w:style>
-  <w:style w:type="paragraph" w:styleId="3">
+  <w:style w:type="paragraph" w:styleId="Heading3">
     <w:name w:val="heading 3"/>
-    <w:basedOn w:val="a"/>
-    <w:next w:val="a"/>
-    <w:link w:val="30"/>
+    <w:basedOn w:val="Normal"/>
+    <w:next w:val="Normal"/>
+    <w:link w:val="Heading3Char"/>
     <w:uiPriority w:val="9"/>
     <w:unhideWhenUsed/>
     <w:qFormat/>
@@ -1137,13 +1654,13 @@
       <w:szCs w:val="24"/>
     </w:rPr>
   </w:style>
-  <w:style w:type="character" w:default="1" w:styleId="a0">
+  <w:style w:type="character" w:default="1" w:styleId="DefaultParagraphFont">
     <w:name w:val="Default Paragraph Font"/>
     <w:uiPriority w:val="1"/>
     <w:semiHidden/>
     <w:unhideWhenUsed/>
   </w:style>
-  <w:style w:type="table" w:default="1" w:styleId="a1">
+  <w:style w:type="table" w:default="1" w:styleId="TableNormal">
     <w:name w:val="Normal Table"/>
     <w:uiPriority w:val="99"/>
     <w:semiHidden/>
@@ -1158,16 +1675,16 @@
       </w:tblCellMar>
     </w:tblPr>
   </w:style>
-  <w:style w:type="numbering" w:default="1" w:styleId="a2">
+  <w:style w:type="numbering" w:default="1" w:styleId="NoList">
     <w:name w:val="No List"/>
     <w:uiPriority w:val="99"/>
     <w:semiHidden/>
     <w:unhideWhenUsed/>
   </w:style>
-  <w:style w:type="character" w:customStyle="1" w:styleId="10">
-    <w:name w:val="标题 1 字符"/>
-    <w:basedOn w:val="a0"/>
-    <w:link w:val="1"/>
+  <w:style w:type="character" w:customStyle="1" w:styleId="Heading1Char">
+    <w:name w:val="Heading 1 Char"/>
+    <w:basedOn w:val="DefaultParagraphFont"/>
+    <w:link w:val="Heading1"/>
     <w:uiPriority w:val="9"/>
     <w:rsid w:val="007B4088"/>
     <w:rPr>
@@ -1177,10 +1694,10 @@
       <w:szCs w:val="32"/>
     </w:rPr>
   </w:style>
-  <w:style w:type="character" w:customStyle="1" w:styleId="20">
-    <w:name w:val="标题 2 字符"/>
-    <w:basedOn w:val="a0"/>
-    <w:link w:val="2"/>
+  <w:style w:type="character" w:customStyle="1" w:styleId="Heading2Char">
+    <w:name w:val="Heading 2 Char"/>
+    <w:basedOn w:val="DefaultParagraphFont"/>
+    <w:link w:val="Heading2"/>
     <w:uiPriority w:val="9"/>
     <w:rsid w:val="007B4088"/>
     <w:rPr>
@@ -1190,10 +1707,10 @@
       <w:szCs w:val="26"/>
     </w:rPr>
   </w:style>
-  <w:style w:type="character" w:customStyle="1" w:styleId="30">
-    <w:name w:val="标题 3 字符"/>
-    <w:basedOn w:val="a0"/>
-    <w:link w:val="3"/>
+  <w:style w:type="character" w:customStyle="1" w:styleId="Heading3Char">
+    <w:name w:val="Heading 3 Char"/>
+    <w:basedOn w:val="DefaultParagraphFont"/>
+    <w:link w:val="Heading3"/>
     <w:uiPriority w:val="9"/>
     <w:rsid w:val="007B4088"/>
     <w:rPr>

</xml_diff>

<commit_message>
add Current $ Level Annual Cost (LAC)
</commit_message>
<xml_diff>
--- a/docs/equations.docx
+++ b/docs/equations.docx
@@ -1563,99 +1563,385 @@
     </w:p>
     <w:p>
       <w:r>
-        <w:t>TaxesWoCredit2</w:t>
+        <w:t>TaxesWoCredit2 =((CombinedTaxRate/100)/(1-CombinedTaxRate/100</w:t>
+      </w:r>
+      <w:proofErr w:type="gramStart"/>
+      <w:r>
+        <w:t>))*</w:t>
+      </w:r>
+      <w:proofErr w:type="gramEnd"/>
+      <w:r>
+        <w:t>(EquityPrincipalPaid2+DebtPrincipalPaid2+EquityInterest2-Depreciation+DebtReserve2)</w:t>
+      </w:r>
+    </w:p>
+    <w:p>
+      <w:r>
+        <w:t>TaxCredit2 =AnnualGeneration*ProductionTaxCredit*((1+EscalationForProductionTaxCredit/</w:t>
+      </w:r>
+      <w:proofErr w:type="gramStart"/>
+      <w:r>
+        <w:t>100)^</w:t>
+      </w:r>
+      <w:proofErr w:type="gramEnd"/>
+      <w:r>
+        <w:t>(Year-1))*TaxCreditFrac2</w:t>
+      </w:r>
+    </w:p>
+    <w:p>
+      <w:r>
+        <w:t>Taxes2 =((CombinedTaxRate/100)/(1-CombinedTaxRate/100</w:t>
+      </w:r>
+      <w:proofErr w:type="gramStart"/>
+      <w:r>
+        <w:t>))*</w:t>
+      </w:r>
+      <w:proofErr w:type="gramEnd"/>
+      <w:r>
+        <w:t>(EquityPrincipalPaid2+DebtPrincipalPaid2+EquityInterest2-Depreciation+DebtReserve2-TaxCredit2)</w:t>
+      </w:r>
+    </w:p>
+    <w:p>
+      <w:r>
+        <w:t>EnergyRevenueRequired2 =EquityRecovery+DebtRecovery+FuelCost2+NonFuelExpenses2+Taxes2+DebtReserve2-CapacityIncome-InterestOnDebtReserve</w:t>
+      </w:r>
+    </w:p>
+    <w:p/>
+    <w:p>
+      <w:r>
+        <w:t>The others follow the same pattern as Year2</w:t>
+      </w:r>
+    </w:p>
+    <w:p>
+      <w:pPr>
+        <w:pStyle w:val="Heading4"/>
+      </w:pPr>
+      <w:r>
+        <w:t>Year20</w:t>
+      </w:r>
+    </w:p>
+    <w:p>
+      <w:proofErr w:type="spellStart"/>
+      <w:r>
+        <w:t>DebtReserve</w:t>
+      </w:r>
+      <w:proofErr w:type="spellEnd"/>
+      <w:r>
+        <w:t xml:space="preserve"> = -</w:t>
       </w:r>
       <w:r>
         <w:t xml:space="preserve"> </w:t>
       </w:r>
       <w:r>
-        <w:t>=((CombinedTaxRate/100)/(1-CombinedTaxRate/100</w:t>
+        <w:t>DebtReserve1</w:t>
+      </w:r>
+    </w:p>
+    <w:p>
+      <w:pPr>
+        <w:pStyle w:val="Heading3"/>
+      </w:pPr>
+      <w:r>
+        <w:t>Current $ Level Annual Cost (LAC)</w:t>
+      </w:r>
+    </w:p>
+    <w:p>
+      <w:r>
+        <w:t>PresentWorth1=EnergyRevenueRequired1*(1+CostOfEquity/</w:t>
       </w:r>
       <w:proofErr w:type="gramStart"/>
       <w:r>
-        <w:t>))*</w:t>
+        <w:t>100)^</w:t>
       </w:r>
       <w:proofErr w:type="gramEnd"/>
       <w:r>
-        <w:t>(EquityPrincipalPaid2+DebtPrincipalPaid2+EquityInterest2-Depreciation+DebtReserve2)</w:t>
-      </w:r>
-    </w:p>
-    <w:p>
-      <w:r>
-        <w:t>TaxCredit2 =AnnualGeneration*ProductionTaxCredit*((1+EscalationForProductionTaxCredit/</w:t>
+        <w:t>-B130</w:t>
+      </w:r>
+    </w:p>
+    <w:p>
+      <w:proofErr w:type="spellStart"/>
+      <w:r>
+        <w:t>TotalPresentWorth</w:t>
+      </w:r>
+      <w:proofErr w:type="spellEnd"/>
+      <w:r>
+        <w:t>=</w:t>
       </w:r>
       <w:proofErr w:type="gramStart"/>
       <w:r>
-        <w:t>100)^</w:t>
+        <w:t>SUM(</w:t>
       </w:r>
       <w:proofErr w:type="gramEnd"/>
       <w:r>
-        <w:t>(Year-1))*TaxCreditFrac2</w:t>
-      </w:r>
-    </w:p>
-    <w:p>
-      <w:r>
-        <w:t>Taxes2</w:t>
+        <w:t>PresentWorth1</w:t>
+      </w:r>
+      <w:r>
+        <w:t>:</w:t>
       </w:r>
       <w:r>
         <w:t xml:space="preserve"> </w:t>
       </w:r>
       <w:r>
-        <w:t>=((CombinedTaxRate/100)/(1-CombinedTaxRate/100</w:t>
+        <w:t>PresentWorth</w:t>
+      </w:r>
+      <w:r>
+        <w:t>20)</w:t>
+      </w:r>
+    </w:p>
+    <w:p>
+      <w:proofErr w:type="spellStart"/>
+      <w:r>
+        <w:t>CapitalRecoveryFactorCurrent</w:t>
+      </w:r>
+      <w:proofErr w:type="spellEnd"/>
+      <w:r>
+        <w:t>=</w:t>
+      </w:r>
+      <w:r>
+        <w:t xml:space="preserve"> </w:t>
+      </w:r>
+      <w:proofErr w:type="spellStart"/>
+      <w:r>
+        <w:t>CapitalRecoveryFactor</w:t>
+      </w:r>
+      <w:r>
+        <w:t>Equity</w:t>
+      </w:r>
+      <w:proofErr w:type="spellEnd"/>
+    </w:p>
+    <w:p>
+      <w:proofErr w:type="spellStart"/>
+      <w:r>
+        <w:t>CurrentLevelAnnualRevenueRequirements</w:t>
+      </w:r>
+      <w:proofErr w:type="spellEnd"/>
+      <w:r>
+        <w:t xml:space="preserve"> </w:t>
+      </w:r>
+      <w:r>
+        <w:t>=</w:t>
+      </w:r>
+      <w:proofErr w:type="spellStart"/>
+      <w:r>
+        <w:t>TotalPresentWorth</w:t>
+      </w:r>
+      <w:proofErr w:type="spellEnd"/>
+      <w:r>
+        <w:t>*</w:t>
+      </w:r>
+      <w:proofErr w:type="spellStart"/>
+      <w:r>
+        <w:t>CapitalRecoveryFactorCurrent</w:t>
+      </w:r>
+      <w:proofErr w:type="spellEnd"/>
+    </w:p>
+    <w:p>
+      <w:proofErr w:type="spellStart"/>
+      <w:r>
+        <w:t>CurrentLACofEnergy</w:t>
+      </w:r>
+      <w:proofErr w:type="spellEnd"/>
+      <w:r>
+        <w:t xml:space="preserve"> </w:t>
+      </w:r>
+      <w:r>
+        <w:t>=</w:t>
+      </w:r>
+      <w:proofErr w:type="spellStart"/>
+      <w:r>
+        <w:t>CurrentLevelAnnualRevenueRequirements</w:t>
+      </w:r>
+      <w:proofErr w:type="spellEnd"/>
+      <w:r>
+        <w:t>/</w:t>
+      </w:r>
+      <w:proofErr w:type="spellStart"/>
+      <w:r>
+        <w:t>AnnualGeneration</w:t>
+      </w:r>
+      <w:proofErr w:type="spellEnd"/>
+    </w:p>
+    <w:p/>
+    <w:p>
+      <w:proofErr w:type="spellStart"/>
+      <w:r>
+        <w:t>RealCostOfMoney</w:t>
+      </w:r>
+      <w:proofErr w:type="spellEnd"/>
+      <w:r>
+        <w:t xml:space="preserve"> </w:t>
+      </w:r>
+      <w:r>
+        <w:t>=(1+CostOfEquity/100)/(1+GeneralInflation/100)-1</w:t>
+      </w:r>
+    </w:p>
+    <w:p>
+      <w:r>
+        <w:t>CapitalRecoveryFactorConstant</w:t>
+      </w:r>
+      <w:r>
+        <w:t>=</w:t>
       </w:r>
       <w:proofErr w:type="gramStart"/>
       <w:r>
-        <w:t>))*</w:t>
+        <w:t>CapitalRecoveryFactor</w:t>
+      </w:r>
+      <w:r>
+        <w:t>(</w:t>
       </w:r>
       <w:proofErr w:type="gramEnd"/>
       <w:r>
-        <w:t>(EquityPrincipalPaid2+DebtPrincipalPaid2+EquityInterest2-Depreciation+DebtReserve2-TaxCredit2)</w:t>
-      </w:r>
-    </w:p>
-    <w:p>
-      <w:r>
-        <w:t>EnergyRevenueRequired2</w:t>
-      </w:r>
+        <w:t>RealCostOfMone</w:t>
+      </w:r>
+      <w:r>
+        <w:t xml:space="preserve">y*100, </w:t>
+      </w:r>
+      <w:proofErr w:type="spellStart"/>
+      <w:r>
+        <w:t>EconomicLife</w:t>
+      </w:r>
+      <w:proofErr w:type="spellEnd"/>
+      <w:r>
+        <w:t>)</w:t>
+      </w:r>
+    </w:p>
+    <w:p>
+      <w:proofErr w:type="spellStart"/>
+      <w:r>
+        <w:t>ConstantLevelAnnualRevenueRequirements</w:t>
+      </w:r>
+      <w:proofErr w:type="spellEnd"/>
       <w:r>
         <w:t xml:space="preserve"> </w:t>
       </w:r>
       <w:r>
-        <w:t>=EquityRecovery+DebtRecovery+FuelCost2+NonFuelExpenses2+Taxes2+DebtReserve2-CapacityIncome-InterestOnDebtReserve</w:t>
-      </w:r>
-    </w:p>
-    <w:p>
+        <w:t>=</w:t>
+      </w:r>
+      <w:proofErr w:type="spellStart"/>
+      <w:r>
+        <w:t>TotalPresentWorth</w:t>
+      </w:r>
+      <w:proofErr w:type="spellEnd"/>
+      <w:r>
+        <w:t>*</w:t>
+      </w:r>
+      <w:proofErr w:type="spellStart"/>
+      <w:r>
+        <w:t>CapitalRecoveryFactorConstant</w:t>
+      </w:r>
+      <w:proofErr w:type="spellEnd"/>
+    </w:p>
+    <w:p>
+      <w:proofErr w:type="spellStart"/>
+      <w:r>
+        <w:t>ConstantLACofEnergy</w:t>
+      </w:r>
+      <w:proofErr w:type="spellEnd"/>
+      <w:r>
+        <w:t xml:space="preserve"> </w:t>
+      </w:r>
+      <w:r>
+        <w:t>=</w:t>
+      </w:r>
+      <w:proofErr w:type="spellStart"/>
+      <w:r>
+        <w:t>ConstantLevelAnnualRevenueRequirements</w:t>
+      </w:r>
+      <w:proofErr w:type="spellEnd"/>
+      <w:r>
+        <w:t>/</w:t>
+      </w:r>
+      <w:proofErr w:type="spellStart"/>
+      <w:r>
+        <w:t>AnnualGeneration</w:t>
+      </w:r>
+      <w:proofErr w:type="spellEnd"/>
+    </w:p>
+    <w:p>
+      <w:r>
+        <w:t xml:space="preserve">    function </w:t>
+      </w:r>
+      <w:proofErr w:type="spellStart"/>
+      <w:proofErr w:type="gramStart"/>
+      <w:r>
+        <w:t>CapitalRecoveryFactor</w:t>
+      </w:r>
+      <w:proofErr w:type="spellEnd"/>
+      <w:r>
+        <w:t>(</w:t>
+      </w:r>
+      <w:proofErr w:type="spellStart"/>
+      <w:proofErr w:type="gramEnd"/>
+      <w:r>
+        <w:t>i</w:t>
+      </w:r>
+      <w:proofErr w:type="spellEnd"/>
+      <w:r>
+        <w:t>: number, N: number) {</w:t>
+      </w:r>
+    </w:p>
+    <w:p>
+      <w:r>
+        <w:t xml:space="preserve">        const A = </w:t>
+      </w:r>
+      <w:proofErr w:type="spellStart"/>
+      <w:r>
+        <w:t>i</w:t>
+      </w:r>
+      <w:proofErr w:type="spellEnd"/>
+      <w:r>
+        <w:t xml:space="preserve"> / 100 * </w:t>
+      </w:r>
+      <w:proofErr w:type="spellStart"/>
+      <w:proofErr w:type="gramStart"/>
+      <w:r>
+        <w:t>Math.pow</w:t>
+      </w:r>
+      <w:proofErr w:type="spellEnd"/>
+      <w:r>
+        <w:t>(</w:t>
+      </w:r>
+      <w:proofErr w:type="gramEnd"/>
+      <w:r>
+        <w:t xml:space="preserve">(1 + </w:t>
+      </w:r>
+      <w:proofErr w:type="spellStart"/>
+      <w:r>
+        <w:t>i</w:t>
+      </w:r>
+      <w:proofErr w:type="spellEnd"/>
+      <w:r>
+        <w:t xml:space="preserve"> / 100), N) / (</w:t>
+      </w:r>
+      <w:proofErr w:type="spellStart"/>
+      <w:r>
+        <w:t>Math.pow</w:t>
+      </w:r>
+      <w:proofErr w:type="spellEnd"/>
+      <w:r>
+        <w:t xml:space="preserve">((1 + </w:t>
+      </w:r>
+      <w:proofErr w:type="spellStart"/>
+      <w:r>
+        <w:t>i</w:t>
+      </w:r>
+      <w:proofErr w:type="spellEnd"/>
+      <w:r>
+        <w:t xml:space="preserve"> / 100), N) - 1);</w:t>
+      </w:r>
+    </w:p>
+    <w:p>
+      <w:r>
+        <w:t xml:space="preserve">        return A;</w:t>
+      </w:r>
       <w:bookmarkStart w:id="0" w:name="_GoBack"/>
       <w:bookmarkEnd w:id="0"/>
     </w:p>
     <w:p>
       <w:r>
-        <w:t>The others follow the same pattern as Year2</w:t>
-      </w:r>
-    </w:p>
-    <w:p>
-      <w:pPr>
-        <w:pStyle w:val="Heading4"/>
-      </w:pPr>
-      <w:r>
-        <w:t>Year20</w:t>
-      </w:r>
-    </w:p>
-    <w:p>
-      <w:proofErr w:type="spellStart"/>
-      <w:r>
-        <w:t>DebtReserve</w:t>
-      </w:r>
-      <w:proofErr w:type="spellEnd"/>
-      <w:r>
-        <w:t xml:space="preserve"> = -</w:t>
-      </w:r>
-      <w:r>
-        <w:t xml:space="preserve"> </w:t>
-      </w:r>
-      <w:r>
-        <w:t>DebtReserve1</w:t>
-      </w:r>
-    </w:p>
+        <w:t xml:space="preserve">    }</w:t>
+      </w:r>
+    </w:p>
+    <w:p/>
+    <w:p/>
     <w:sectPr>
       <w:pgSz w:w="12240" w:h="15840"/>
       <w:pgMar w:top="1440" w:right="1440" w:bottom="1440" w:left="1440" w:header="720" w:footer="720" w:gutter="0"/>
@@ -2155,7 +2441,6 @@
   <w:style w:type="character" w:default="1" w:styleId="DefaultParagraphFont">
     <w:name w:val="Default Paragraph Font"/>
     <w:uiPriority w:val="1"/>
-    <w:semiHidden/>
     <w:unhideWhenUsed/>
   </w:style>
   <w:style w:type="table" w:default="1" w:styleId="TableNormal">

</xml_diff>

<commit_message>
Finished gasification till Electrical Fuel Base Year
</commit_message>
<xml_diff>
--- a/docs/equations.docx
+++ b/docs/equations.docx
@@ -4,7 +4,7 @@
   <w:body>
     <w:p>
       <w:pPr>
-        <w:pStyle w:val="Heading2"/>
+        <w:pStyle w:val="2"/>
       </w:pPr>
       <w:r>
         <w:t>10-31-2013-energy-cost-calculator-generic-power-only</w:t>
@@ -20,7 +20,7 @@
     </w:p>
     <w:p>
       <w:pPr>
-        <w:pStyle w:val="Heading3"/>
+        <w:pStyle w:val="3"/>
       </w:pPr>
       <w:r>
         <w:t>Capital Cost</w:t>
@@ -44,7 +44,7 @@
     </w:p>
     <w:p>
       <w:pPr>
-        <w:pStyle w:val="Heading3"/>
+        <w:pStyle w:val="3"/>
       </w:pPr>
       <w:r>
         <w:t>Electrical and Fuel--base year</w:t>
@@ -266,7 +266,22 @@
     </w:p>
     <w:p>
       <w:pPr>
-        <w:pStyle w:val="Heading3"/>
+        <w:pStyle w:val="4"/>
+      </w:pPr>
+      <w:r>
+        <w:t>Electric and Fuel—base year from Gasification Power Generation</w:t>
+      </w:r>
+    </w:p>
+    <w:p>
+      <w:pPr>
+        <w:rPr>
+          <w:rFonts w:hint="eastAsia"/>
+        </w:rPr>
+      </w:pPr>
+    </w:p>
+    <w:p>
+      <w:pPr>
+        <w:pStyle w:val="3"/>
       </w:pPr>
       <w:r>
         <w:t>Expenses--base year</w:t>
@@ -453,6 +468,7 @@
     <w:p>
       <w:proofErr w:type="spellStart"/>
       <w:r>
+        <w:lastRenderedPageBreak/>
         <w:t>FuelCostKwh</w:t>
       </w:r>
       <w:proofErr w:type="spellEnd"/>
@@ -620,7 +636,7 @@
     </w:p>
     <w:p>
       <w:pPr>
-        <w:pStyle w:val="Heading3"/>
+        <w:pStyle w:val="3"/>
       </w:pPr>
       <w:r>
         <w:t>Taxes</w:t>
@@ -704,7 +720,7 @@
     </w:p>
     <w:p>
       <w:pPr>
-        <w:pStyle w:val="Heading3"/>
+        <w:pStyle w:val="3"/>
       </w:pPr>
       <w:r>
         <w:t>Financing</w:t>
@@ -929,6 +945,7 @@
     <w:p>
       <w:proofErr w:type="spellStart"/>
       <w:r>
+        <w:lastRenderedPageBreak/>
         <w:t>AnnualEquityRecovery</w:t>
       </w:r>
       <w:proofErr w:type="spellEnd"/>
@@ -992,7 +1009,7 @@
     </w:p>
     <w:p>
       <w:pPr>
-        <w:pStyle w:val="Heading3"/>
+        <w:pStyle w:val="3"/>
       </w:pPr>
       <w:r>
         <w:t>Income other than energy</w:t>
@@ -1065,7 +1082,7 @@
     </w:p>
     <w:p>
       <w:pPr>
-        <w:pStyle w:val="Heading3"/>
+        <w:pStyle w:val="3"/>
       </w:pPr>
       <w:r>
         <w:t>Escalation/Inflation</w:t>
@@ -1152,7 +1169,7 @@
     </w:p>
     <w:p>
       <w:pPr>
-        <w:pStyle w:val="Heading3"/>
+        <w:pStyle w:val="3"/>
       </w:pPr>
       <w:r>
         <w:t>Depreciation Schedule</w:t>
@@ -1169,18 +1186,3024 @@
       </w:r>
       <w:proofErr w:type="spellStart"/>
       <w:r>
-        <w:t>Eco</w:t>
-      </w:r>
+        <w:t>EconomicLife</w:t>
+      </w:r>
+      <w:proofErr w:type="spellEnd"/>
+    </w:p>
+    <w:p>
+      <w:pPr>
+        <w:pStyle w:val="3"/>
+      </w:pPr>
+      <w:r>
+        <w:t>Tax Credit Schedule</w:t>
+      </w:r>
+    </w:p>
+    <w:p>
+      <w:r>
+        <w:t>"</w:t>
+      </w:r>
+      <w:proofErr w:type="spellStart"/>
+      <w:r>
+        <w:t>TaxCreditFrac</w:t>
+      </w:r>
+      <w:proofErr w:type="spellEnd"/>
+      <w:r>
+        <w:t>": [1,1,1,1,1,0,0,0,0,0,0,0,0,0,0,0,0,0,0,0]</w:t>
+      </w:r>
+    </w:p>
+    <w:p>
+      <w:pPr>
+        <w:pStyle w:val="3"/>
+      </w:pPr>
+      <w:r>
+        <w:t>Annual Cash Flows</w:t>
+      </w:r>
+    </w:p>
+    <w:p>
+      <w:r>
+        <w:t xml:space="preserve">Common vars in each year are highlighted in </w:t>
+      </w:r>
+      <w:r>
+        <w:rPr>
+          <w:highlight w:val="yellow"/>
+        </w:rPr>
+        <w:t>yellow</w:t>
+      </w:r>
+    </w:p>
+    <w:p>
+      <w:pPr>
+        <w:pStyle w:val="4"/>
+      </w:pPr>
+      <w:r>
+        <w:t>Year1</w:t>
+      </w:r>
+    </w:p>
+    <w:p>
+      <w:proofErr w:type="spellStart"/>
+      <w:r>
+        <w:rPr>
+          <w:highlight w:val="yellow"/>
+        </w:rPr>
+        <w:t>EquityRecovery</w:t>
+      </w:r>
+      <w:proofErr w:type="spellEnd"/>
+      <w:r>
+        <w:rPr>
+          <w:highlight w:val="yellow"/>
+        </w:rPr>
+        <w:t xml:space="preserve"> =</w:t>
+      </w:r>
+      <w:proofErr w:type="spellStart"/>
+      <w:r>
+        <w:rPr>
+          <w:highlight w:val="yellow"/>
+        </w:rPr>
+        <w:t>AnnualEquityRecovery</w:t>
+      </w:r>
+      <w:proofErr w:type="spellEnd"/>
+    </w:p>
+    <w:p>
+      <w:r>
+        <w:t>EquityInterest1 =</w:t>
+      </w:r>
+      <w:proofErr w:type="spellStart"/>
+      <w:r>
+        <w:t>CostOfEquity</w:t>
+      </w:r>
+      <w:proofErr w:type="spellEnd"/>
+      <w:r>
+        <w:t>/100*</w:t>
+      </w:r>
+      <w:proofErr w:type="spellStart"/>
+      <w:r>
+        <w:t>TotalEquityCost</w:t>
+      </w:r>
+      <w:proofErr w:type="spellEnd"/>
+    </w:p>
+    <w:p>
+      <w:r>
+        <w:t>EquityPrincipalPaid1 =EquityRecovery-EquityInterest1</w:t>
+      </w:r>
+    </w:p>
+    <w:p>
+      <w:r>
+        <w:t>EquityPrincipalRemaining1 =TotalEquityCost-EquityPrincipalPaid1</w:t>
+      </w:r>
+    </w:p>
+    <w:p>
+      <w:proofErr w:type="spellStart"/>
+      <w:r>
+        <w:rPr>
+          <w:highlight w:val="yellow"/>
+        </w:rPr>
+        <w:t>DebtRecovery</w:t>
+      </w:r>
+      <w:proofErr w:type="spellEnd"/>
+      <w:r>
+        <w:rPr>
+          <w:highlight w:val="yellow"/>
+        </w:rPr>
+        <w:t xml:space="preserve"> =</w:t>
+      </w:r>
+      <w:proofErr w:type="spellStart"/>
+      <w:r>
+        <w:rPr>
+          <w:highlight w:val="yellow"/>
+        </w:rPr>
+        <w:t>AnnualDebtPayment</w:t>
+      </w:r>
+      <w:proofErr w:type="spellEnd"/>
+    </w:p>
+    <w:p>
+      <w:r>
+        <w:t>DebtInterest1 =</w:t>
+      </w:r>
+      <w:proofErr w:type="spellStart"/>
+      <w:r>
+        <w:t>InterestRateOnDebt</w:t>
+      </w:r>
+      <w:proofErr w:type="spellEnd"/>
+      <w:r>
+        <w:t>/100*</w:t>
+      </w:r>
+      <w:proofErr w:type="spellStart"/>
+      <w:r>
+        <w:t>TotalDebtCost</w:t>
+      </w:r>
+      <w:proofErr w:type="spellEnd"/>
+    </w:p>
+    <w:p>
+      <w:r>
+        <w:t>DebtPrincipalPaid1 =DebtRecovery-DebtInterest1</w:t>
+      </w:r>
+    </w:p>
+    <w:p>
+      <w:r>
+        <w:t>DebtPrincipalRemaining1 =TotalDebtCost-DebtPrincipalPaid1</w:t>
+      </w:r>
+    </w:p>
+    <w:p>
+      <w:r>
+        <w:t>FuelCost1 =</w:t>
+      </w:r>
+      <w:proofErr w:type="spellStart"/>
+      <w:r>
+        <w:t>AnnualFuelConsumption</w:t>
+      </w:r>
+      <w:proofErr w:type="spellEnd"/>
+      <w:r>
+        <w:t>*</w:t>
+      </w:r>
+      <w:proofErr w:type="spellStart"/>
+      <w:r>
+        <w:t>FuelCost</w:t>
+      </w:r>
+      <w:proofErr w:type="spellEnd"/>
+    </w:p>
+    <w:p>
+      <w:r>
+        <w:t>NonFuelExpenses1 =</w:t>
+      </w:r>
+      <w:proofErr w:type="spellStart"/>
+      <w:r>
+        <w:t>TotalNonFuelExpenses</w:t>
+      </w:r>
+      <w:proofErr w:type="spellEnd"/>
+    </w:p>
+    <w:p>
+      <w:r>
+        <w:t>DebtReserve1 =</w:t>
+      </w:r>
+      <w:proofErr w:type="spellStart"/>
+      <w:r>
+        <w:t>DebtReserve</w:t>
+      </w:r>
+      <w:proofErr w:type="spellEnd"/>
+    </w:p>
+    <w:p>
+      <w:r>
+        <w:rPr>
+          <w:highlight w:val="yellow"/>
+        </w:rPr>
+        <w:lastRenderedPageBreak/>
+        <w:t>Depreciation =</w:t>
+      </w:r>
+      <w:proofErr w:type="spellStart"/>
+      <w:r>
+        <w:rPr>
+          <w:highlight w:val="yellow"/>
+        </w:rPr>
+        <w:t>TotalCostOfPlant</w:t>
+      </w:r>
+      <w:proofErr w:type="spellEnd"/>
+      <w:r>
+        <w:rPr>
+          <w:highlight w:val="yellow"/>
+        </w:rPr>
+        <w:t>*</w:t>
+      </w:r>
+      <w:proofErr w:type="spellStart"/>
+      <w:r>
+        <w:rPr>
+          <w:highlight w:val="yellow"/>
+        </w:rPr>
+        <w:t>DepreciationFraction</w:t>
+      </w:r>
+      <w:proofErr w:type="spellEnd"/>
+    </w:p>
+    <w:p>
+      <w:proofErr w:type="spellStart"/>
+      <w:r>
+        <w:rPr>
+          <w:highlight w:val="yellow"/>
+        </w:rPr>
+        <w:t>CapacityIncome</w:t>
+      </w:r>
+      <w:proofErr w:type="spellEnd"/>
+      <w:r>
+        <w:rPr>
+          <w:highlight w:val="yellow"/>
+        </w:rPr>
+        <w:t xml:space="preserve"> =</w:t>
+      </w:r>
+      <w:proofErr w:type="spellStart"/>
+      <w:r>
+        <w:rPr>
+          <w:highlight w:val="yellow"/>
+        </w:rPr>
+        <w:t>AnnualCapacityPayment</w:t>
+      </w:r>
+      <w:proofErr w:type="spellEnd"/>
+    </w:p>
+    <w:p>
+      <w:proofErr w:type="spellStart"/>
+      <w:r>
+        <w:rPr>
+          <w:highlight w:val="yellow"/>
+        </w:rPr>
+        <w:t>InterestOnDebtReserve</w:t>
+      </w:r>
+      <w:proofErr w:type="spellEnd"/>
+      <w:r>
+        <w:rPr>
+          <w:highlight w:val="yellow"/>
+        </w:rPr>
+        <w:t xml:space="preserve"> =</w:t>
+      </w:r>
+      <w:proofErr w:type="spellStart"/>
+      <w:r>
+        <w:rPr>
+          <w:highlight w:val="yellow"/>
+        </w:rPr>
+        <w:t>AnnualDebtReserveInterest</w:t>
+      </w:r>
+      <w:proofErr w:type="spellEnd"/>
+    </w:p>
+    <w:p>
+      <w:r>
+        <w:t>TaxesWoCredit1 =((CombinedTaxRate/100)/(1-CombinedTaxRate/100</w:t>
+      </w:r>
+      <w:proofErr w:type="gramStart"/>
+      <w:r>
+        <w:t>))*</w:t>
+      </w:r>
+      <w:proofErr w:type="gramEnd"/>
+      <w:r>
+        <w:t>(EquityPrincipalPaid1+DebtPrincipalPaid1+EquityInterest1-Depreciation+DebtReserve1)</w:t>
+      </w:r>
+    </w:p>
+    <w:p>
+      <w:r>
+        <w:t>TaxCredit1 =</w:t>
+      </w:r>
+      <w:proofErr w:type="spellStart"/>
+      <w:r>
+        <w:t>AnnualGeneration</w:t>
+      </w:r>
+      <w:proofErr w:type="spellEnd"/>
+      <w:r>
+        <w:t>*</w:t>
+      </w:r>
+      <w:proofErr w:type="spellStart"/>
+      <w:r>
+        <w:t>ProductionTaxCredit</w:t>
+      </w:r>
+      <w:proofErr w:type="spellEnd"/>
+      <w:r>
+        <w:t>*TaxCreditFrac1</w:t>
+      </w:r>
+    </w:p>
+    <w:p>
+      <w:r>
+        <w:t>Taxes1 =((CombinedTaxRate/100)/(1-CombinedTaxRate/100</w:t>
+      </w:r>
+      <w:proofErr w:type="gramStart"/>
+      <w:r>
+        <w:t>))*</w:t>
+      </w:r>
+      <w:proofErr w:type="gramEnd"/>
+      <w:r>
+        <w:t>(EquityPrincipalPaid1+DebtPrincipalPaid1+EquityInterest1-Depreciation+DebtReserve1-TaxCredit1)</w:t>
+      </w:r>
+    </w:p>
+    <w:p>
+      <w:r>
+        <w:t>EnergyRevenueRequired1 =EquityRecovery+DebtRecovery+FuelCost1+NonFuelExpenses1+Taxes1+DebtReserve1-CapacityIncome-InterestOnDebtReserve</w:t>
+      </w:r>
+    </w:p>
+    <w:p>
+      <w:pPr>
+        <w:pStyle w:val="4"/>
+      </w:pPr>
+      <w:r>
+        <w:t>Year2</w:t>
+      </w:r>
+    </w:p>
+    <w:p>
+      <w:r>
+        <w:t>EquityInterest2 =</w:t>
+      </w:r>
+      <w:proofErr w:type="spellStart"/>
+      <w:r>
+        <w:t>CostOfEquity</w:t>
+      </w:r>
+      <w:proofErr w:type="spellEnd"/>
+      <w:r>
+        <w:t>/100*EquityPrincipalRemaining1</w:t>
+      </w:r>
+    </w:p>
+    <w:p>
+      <w:r>
+        <w:t>EquityPrincipalPaid2 =EquityRecovery-EquityInterest2</w:t>
+      </w:r>
+    </w:p>
+    <w:p>
+      <w:r>
+        <w:t>EquityPrincipalRemaining2 =EquityPrincipalRemaining1-EquityPrincipalPaid2</w:t>
+      </w:r>
+    </w:p>
+    <w:p>
+      <w:r>
+        <w:t>DebtInterest2 =</w:t>
+      </w:r>
+      <w:proofErr w:type="spellStart"/>
+      <w:r>
+        <w:t>InterestRateOnDebt</w:t>
+      </w:r>
+      <w:proofErr w:type="spellEnd"/>
+      <w:r>
+        <w:t>/100*DebtPrincipalRemaining1</w:t>
+      </w:r>
+    </w:p>
+    <w:p>
+      <w:r>
+        <w:t>DebtPrincipalPaid2 =DebtRecovery-DebtInterest2</w:t>
+      </w:r>
+    </w:p>
+    <w:p>
+      <w:r>
+        <w:t>DebtPrincipalRemaining2 =DebtPrincipalRemaining1-DebtPrincipalPaid2</w:t>
+      </w:r>
+    </w:p>
+    <w:p>
+      <w:r>
+        <w:t>FuelCost2 =FuelCost1*(1+EscalationFuel/</w:t>
+      </w:r>
+      <w:proofErr w:type="gramStart"/>
+      <w:r>
+        <w:t>100)^</w:t>
+      </w:r>
+      <w:proofErr w:type="gramEnd"/>
+      <w:r>
+        <w:t>(Year-1)</w:t>
+      </w:r>
+    </w:p>
+    <w:p>
+      <w:r>
+        <w:t>NonFuelExpenses2 =NonFuelExpenses1*(1+EscalationOther/</w:t>
+      </w:r>
+      <w:proofErr w:type="gramStart"/>
+      <w:r>
+        <w:t>100)^</w:t>
+      </w:r>
+      <w:proofErr w:type="gramEnd"/>
+      <w:r>
+        <w:t>(Year-1)</w:t>
+      </w:r>
+    </w:p>
+    <w:p>
+      <w:r>
+        <w:t>DebtReserve2</w:t>
+      </w:r>
+      <w:r>
+        <w:t>=0</w:t>
+      </w:r>
+    </w:p>
+    <w:p>
+      <w:r>
+        <w:t>TaxesWoCredit2 =((CombinedTaxRate/100)/(1-CombinedTaxRate/100</w:t>
+      </w:r>
+      <w:proofErr w:type="gramStart"/>
+      <w:r>
+        <w:t>))*</w:t>
+      </w:r>
+      <w:proofErr w:type="gramEnd"/>
+      <w:r>
+        <w:t>(EquityPrincipalPaid2+DebtPrincipalPaid2+EquityInterest2-Depreciation+DebtReserve2)</w:t>
+      </w:r>
+    </w:p>
+    <w:p>
+      <w:r>
+        <w:t>TaxCredit2 =AnnualGeneration*ProductionTaxCredit*((1+EscalationForProductionTaxCredit/</w:t>
+      </w:r>
+      <w:proofErr w:type="gramStart"/>
+      <w:r>
+        <w:t>100)^</w:t>
+      </w:r>
+      <w:proofErr w:type="gramEnd"/>
+      <w:r>
+        <w:t>(Year-1))*TaxCreditFrac2</w:t>
+      </w:r>
+    </w:p>
+    <w:p>
+      <w:r>
+        <w:t>Taxes2 =((CombinedTaxRate/100)/(1-CombinedTaxRate/100</w:t>
+      </w:r>
+      <w:proofErr w:type="gramStart"/>
+      <w:r>
+        <w:t>))*</w:t>
+      </w:r>
+      <w:proofErr w:type="gramEnd"/>
+      <w:r>
+        <w:t>(EquityPrincipalPaid2+DebtPrincipalPaid2+EquityInterest2-Depreciation+DebtReserve2-TaxCredit2)</w:t>
+      </w:r>
+    </w:p>
+    <w:p>
+      <w:r>
+        <w:t>EnergyRevenueRequired2 =EquityRecovery+DebtRecovery+FuelCost2+NonFuelExpenses2+Taxes2+DebtReserve2-CapacityIncome-InterestOnDebtReserve</w:t>
+      </w:r>
+    </w:p>
+    <w:p/>
+    <w:p>
+      <w:r>
+        <w:t>The others follow the same pattern as Year2</w:t>
+      </w:r>
+    </w:p>
+    <w:p>
+      <w:pPr>
+        <w:pStyle w:val="4"/>
+      </w:pPr>
+      <w:r>
+        <w:t>Year20</w:t>
+      </w:r>
+    </w:p>
+    <w:p>
+      <w:proofErr w:type="spellStart"/>
+      <w:r>
+        <w:t>DebtReserve</w:t>
+      </w:r>
+      <w:proofErr w:type="spellEnd"/>
+      <w:r>
+        <w:t xml:space="preserve"> = -</w:t>
+      </w:r>
+      <w:r>
+        <w:t xml:space="preserve"> </w:t>
+      </w:r>
+      <w:r>
+        <w:t>DebtReserve1</w:t>
+      </w:r>
+    </w:p>
+    <w:p>
+      <w:pPr>
+        <w:pStyle w:val="3"/>
+      </w:pPr>
+      <w:r>
+        <w:t>Current $ Level Annual Cost (LAC)</w:t>
+      </w:r>
+    </w:p>
+    <w:p>
+      <w:r>
+        <w:t>PresentWorth1=EnergyRevenueRequired1*(1+CostOfEquity/</w:t>
+      </w:r>
+      <w:proofErr w:type="gramStart"/>
+      <w:r>
+        <w:t>100)^</w:t>
+      </w:r>
+      <w:proofErr w:type="gramEnd"/>
+      <w:r>
+        <w:t>-B130</w:t>
+      </w:r>
+    </w:p>
+    <w:p>
+      <w:proofErr w:type="spellStart"/>
+      <w:r>
+        <w:t>TotalPresentWorth</w:t>
+      </w:r>
+      <w:proofErr w:type="spellEnd"/>
+      <w:r>
+        <w:t>=</w:t>
+      </w:r>
+      <w:proofErr w:type="gramStart"/>
+      <w:r>
+        <w:t>SUM(</w:t>
+      </w:r>
+      <w:proofErr w:type="gramEnd"/>
+      <w:r>
+        <w:t>PresentWorth1</w:t>
+      </w:r>
+      <w:r>
+        <w:t>:</w:t>
+      </w:r>
+      <w:r>
+        <w:t xml:space="preserve"> PresentWorth</w:t>
+      </w:r>
+      <w:r>
+        <w:t>20)</w:t>
+      </w:r>
+    </w:p>
+    <w:p>
+      <w:proofErr w:type="spellStart"/>
+      <w:r>
+        <w:t>CapitalRecoveryFactorCurrent</w:t>
+      </w:r>
+      <w:proofErr w:type="spellEnd"/>
+      <w:r>
+        <w:t>=</w:t>
+      </w:r>
+      <w:r>
+        <w:t xml:space="preserve"> </w:t>
+      </w:r>
+      <w:proofErr w:type="spellStart"/>
+      <w:r>
+        <w:t>CapitalRecoveryFactor</w:t>
+      </w:r>
+      <w:r>
+        <w:t>Equity</w:t>
+      </w:r>
+      <w:proofErr w:type="spellEnd"/>
+    </w:p>
+    <w:p>
+      <w:proofErr w:type="spellStart"/>
+      <w:r>
+        <w:t>CurrentLevelAnnualRevenueRequirements</w:t>
+      </w:r>
+      <w:proofErr w:type="spellEnd"/>
+      <w:r>
+        <w:t xml:space="preserve"> =</w:t>
+      </w:r>
+      <w:proofErr w:type="spellStart"/>
+      <w:r>
+        <w:t>TotalPresentWorth</w:t>
+      </w:r>
+      <w:proofErr w:type="spellEnd"/>
+      <w:r>
+        <w:t>*</w:t>
+      </w:r>
+      <w:proofErr w:type="spellStart"/>
+      <w:r>
+        <w:t>CapitalRecoveryFactorCurrent</w:t>
+      </w:r>
+      <w:proofErr w:type="spellEnd"/>
+    </w:p>
+    <w:p>
+      <w:proofErr w:type="spellStart"/>
+      <w:r>
+        <w:t>CurrentLACofEnergy</w:t>
+      </w:r>
+      <w:proofErr w:type="spellEnd"/>
+      <w:r>
+        <w:t xml:space="preserve"> =</w:t>
+      </w:r>
+      <w:proofErr w:type="spellStart"/>
+      <w:r>
+        <w:t>CurrentLevelAnnualRevenueRequirements</w:t>
+      </w:r>
+      <w:proofErr w:type="spellEnd"/>
+      <w:r>
+        <w:t>/</w:t>
+      </w:r>
+      <w:proofErr w:type="spellStart"/>
+      <w:r>
+        <w:t>AnnualGeneration</w:t>
+      </w:r>
+      <w:proofErr w:type="spellEnd"/>
+    </w:p>
+    <w:p/>
+    <w:p>
+      <w:proofErr w:type="spellStart"/>
+      <w:r>
+        <w:t>RealCostOfMoney</w:t>
+      </w:r>
+      <w:proofErr w:type="spellEnd"/>
+      <w:r>
+        <w:t xml:space="preserve"> =(1+CostOfEquity/100)/(1+GeneralInflation/100)-1</w:t>
+      </w:r>
+    </w:p>
+    <w:p>
+      <w:r>
+        <w:t>CapitalRecoveryFactorConstant</w:t>
+      </w:r>
+      <w:r>
+        <w:t>=</w:t>
+      </w:r>
+      <w:proofErr w:type="gramStart"/>
+      <w:r>
+        <w:t>CapitalRecoveryFactor</w:t>
+      </w:r>
+      <w:r>
+        <w:t>(</w:t>
+      </w:r>
+      <w:proofErr w:type="gramEnd"/>
+      <w:r>
+        <w:t>RealCostOfMone</w:t>
+      </w:r>
+      <w:r>
+        <w:t xml:space="preserve">y*100, </w:t>
+      </w:r>
+      <w:proofErr w:type="spellStart"/>
+      <w:r>
+        <w:t>EconomicLife</w:t>
+      </w:r>
+      <w:proofErr w:type="spellEnd"/>
+      <w:r>
+        <w:t>)</w:t>
+      </w:r>
+    </w:p>
+    <w:p>
+      <w:proofErr w:type="spellStart"/>
+      <w:r>
+        <w:t>ConstantLevelAnnualRevenueRequirements</w:t>
+      </w:r>
+      <w:proofErr w:type="spellEnd"/>
+      <w:r>
+        <w:t xml:space="preserve"> =</w:t>
+      </w:r>
+      <w:proofErr w:type="spellStart"/>
+      <w:r>
+        <w:t>TotalPresentWorth</w:t>
+      </w:r>
+      <w:proofErr w:type="spellEnd"/>
+      <w:r>
+        <w:t>*</w:t>
+      </w:r>
+      <w:proofErr w:type="spellStart"/>
+      <w:r>
+        <w:t>CapitalRecoveryFactorConstant</w:t>
+      </w:r>
+      <w:proofErr w:type="spellEnd"/>
+    </w:p>
+    <w:p>
+      <w:proofErr w:type="spellStart"/>
+      <w:r>
+        <w:t>ConstantLACofEnergy</w:t>
+      </w:r>
+      <w:proofErr w:type="spellEnd"/>
+      <w:r>
+        <w:t xml:space="preserve"> =</w:t>
+      </w:r>
+      <w:proofErr w:type="spellStart"/>
+      <w:r>
+        <w:t>ConstantLevelAnnualRevenueRequirements</w:t>
+      </w:r>
+      <w:proofErr w:type="spellEnd"/>
+      <w:r>
+        <w:t>/</w:t>
+      </w:r>
+      <w:proofErr w:type="spellStart"/>
+      <w:r>
+        <w:t>AnnualGeneration</w:t>
+      </w:r>
+      <w:proofErr w:type="spellEnd"/>
+    </w:p>
+    <w:p>
+      <w:r>
+        <w:t xml:space="preserve">    function </w:t>
+      </w:r>
+      <w:proofErr w:type="spellStart"/>
+      <w:proofErr w:type="gramStart"/>
+      <w:r>
+        <w:t>CapitalRecoveryFactor</w:t>
+      </w:r>
+      <w:proofErr w:type="spellEnd"/>
+      <w:r>
+        <w:t>(</w:t>
+      </w:r>
+      <w:proofErr w:type="spellStart"/>
+      <w:proofErr w:type="gramEnd"/>
+      <w:r>
+        <w:t>i</w:t>
+      </w:r>
+      <w:proofErr w:type="spellEnd"/>
+      <w:r>
+        <w:t>: number, N: number) {</w:t>
+      </w:r>
+    </w:p>
+    <w:p>
+      <w:r>
+        <w:t xml:space="preserve">        const A = </w:t>
+      </w:r>
+      <w:proofErr w:type="spellStart"/>
+      <w:r>
+        <w:t>i</w:t>
+      </w:r>
+      <w:proofErr w:type="spellEnd"/>
+      <w:r>
+        <w:t xml:space="preserve"> / 100 * </w:t>
+      </w:r>
+      <w:proofErr w:type="spellStart"/>
+      <w:proofErr w:type="gramStart"/>
+      <w:r>
+        <w:t>Math.pow</w:t>
+      </w:r>
+      <w:proofErr w:type="spellEnd"/>
+      <w:r>
+        <w:t>(</w:t>
+      </w:r>
+      <w:proofErr w:type="gramEnd"/>
+      <w:r>
+        <w:t xml:space="preserve">(1 + </w:t>
+      </w:r>
+      <w:proofErr w:type="spellStart"/>
+      <w:r>
+        <w:t>i</w:t>
+      </w:r>
+      <w:proofErr w:type="spellEnd"/>
+      <w:r>
+        <w:t xml:space="preserve"> / 100), N) / (</w:t>
+      </w:r>
+      <w:proofErr w:type="spellStart"/>
+      <w:r>
+        <w:t>Math.pow</w:t>
+      </w:r>
+      <w:proofErr w:type="spellEnd"/>
+      <w:r>
+        <w:t xml:space="preserve">((1 + </w:t>
+      </w:r>
+      <w:proofErr w:type="spellStart"/>
+      <w:r>
+        <w:t>i</w:t>
+      </w:r>
+      <w:proofErr w:type="spellEnd"/>
+      <w:r>
+        <w:t xml:space="preserve"> / 100), N) - 1);</w:t>
+      </w:r>
+    </w:p>
+    <w:p>
+      <w:r>
+        <w:t xml:space="preserve">        return A;</w:t>
+      </w:r>
+    </w:p>
+    <w:p>
+      <w:pPr>
+        <w:ind w:firstLine="195"/>
+      </w:pPr>
+      <w:r>
+        <w:t>}</w:t>
+      </w:r>
+    </w:p>
+    <w:p>
+      <w:pPr>
+        <w:rPr>
+          <w:rFonts w:hint="eastAsia"/>
+        </w:rPr>
+      </w:pPr>
+      <w:r>
+        <w:br w:type="page"/>
+      </w:r>
+    </w:p>
+    <w:p>
+      <w:pPr>
+        <w:pStyle w:val="2"/>
+      </w:pPr>
+      <w:r>
+        <w:lastRenderedPageBreak/>
+        <w:t>10-31-2013-energy-cost-calculator-gasification-power-generation-model</w:t>
+      </w:r>
+    </w:p>
+    <w:p>
+      <w:r>
+        <w:t>Input are highlighted</w:t>
+      </w:r>
+      <w:r>
+        <w:t xml:space="preserve"> in green</w:t>
+      </w:r>
+    </w:p>
+    <w:p>
+      <w:pPr>
+        <w:pStyle w:val="3"/>
+      </w:pPr>
+      <w:r>
+        <w:rPr>
+          <w:rFonts w:hint="eastAsia"/>
+        </w:rPr>
+        <w:t>Unit</w:t>
+      </w:r>
+      <w:r>
+        <w:t xml:space="preserve"> Conversions</w:t>
+      </w:r>
+    </w:p>
+    <w:p>
+      <w:pPr>
+        <w:rPr>
+          <w:highlight w:val="green"/>
+        </w:rPr>
+      </w:pPr>
+      <w:proofErr w:type="spellStart"/>
+      <w:r>
+        <w:rPr>
+          <w:highlight w:val="green"/>
+        </w:rPr>
+        <w:t>BtuPerCubicFoot</w:t>
+      </w:r>
+      <w:proofErr w:type="spellEnd"/>
+      <w:r>
+        <w:rPr>
+          <w:highlight w:val="green"/>
+        </w:rPr>
+        <w:t xml:space="preserve"> = 150</w:t>
+      </w:r>
+    </w:p>
+    <w:p>
+      <w:pPr>
+        <w:rPr>
+          <w:highlight w:val="green"/>
+        </w:rPr>
+      </w:pPr>
+      <w:proofErr w:type="spellStart"/>
+      <w:r>
+        <w:rPr>
+          <w:highlight w:val="green"/>
+        </w:rPr>
+        <w:t>BtuPerPound</w:t>
+      </w:r>
+      <w:proofErr w:type="spellEnd"/>
+      <w:r>
+        <w:rPr>
+          <w:highlight w:val="green"/>
+        </w:rPr>
+        <w:t xml:space="preserve"> = 8000</w:t>
+      </w:r>
+    </w:p>
+    <w:p>
+      <w:pPr>
+        <w:tabs>
+          <w:tab w:val="left" w:pos="2850"/>
+        </w:tabs>
+        <w:rPr>
+          <w:highlight w:val="green"/>
+        </w:rPr>
+      </w:pPr>
+      <w:proofErr w:type="spellStart"/>
+      <w:r>
+        <w:rPr>
+          <w:highlight w:val="green"/>
+        </w:rPr>
+        <w:t>MetricTon</w:t>
+      </w:r>
+      <w:r>
+        <w:rPr>
+          <w:highlight w:val="green"/>
+        </w:rPr>
+        <w:t>s</w:t>
+      </w:r>
+      <w:r>
+        <w:rPr>
+          <w:highlight w:val="green"/>
+        </w:rPr>
+        <w:t>PerHour</w:t>
+      </w:r>
+      <w:proofErr w:type="spellEnd"/>
+      <w:r>
+        <w:rPr>
+          <w:highlight w:val="green"/>
+        </w:rPr>
+        <w:t xml:space="preserve"> = 24</w:t>
+      </w:r>
+    </w:p>
+    <w:p>
+      <w:pPr>
+        <w:rPr>
+          <w:highlight w:val="green"/>
+        </w:rPr>
+      </w:pPr>
+      <w:proofErr w:type="spellStart"/>
+      <w:r>
+        <w:rPr>
+          <w:highlight w:val="green"/>
+        </w:rPr>
+        <w:t>DollarPerMetricTons</w:t>
+      </w:r>
+      <w:proofErr w:type="spellEnd"/>
+      <w:r>
+        <w:rPr>
+          <w:highlight w:val="green"/>
+        </w:rPr>
+        <w:t xml:space="preserve"> = 20</w:t>
+      </w:r>
+    </w:p>
+    <w:p>
+      <w:proofErr w:type="spellStart"/>
+      <w:r>
+        <w:rPr>
+          <w:highlight w:val="green"/>
+        </w:rPr>
+        <w:t>CubicFootPerPonds</w:t>
+      </w:r>
+      <w:proofErr w:type="spellEnd"/>
+      <w:r>
+        <w:rPr>
+          <w:highlight w:val="green"/>
+        </w:rPr>
+        <w:t xml:space="preserve"> = 5.6</w:t>
+      </w:r>
+    </w:p>
+    <w:p>
+      <w:pPr>
+        <w:rPr>
+          <w:rFonts w:hint="eastAsia"/>
+        </w:rPr>
+      </w:pPr>
+      <w:proofErr w:type="spellStart"/>
+      <w:r>
+        <w:rPr>
+          <w:highlight w:val="green"/>
+        </w:rPr>
+        <w:t>DollarPerMillionBtu</w:t>
+      </w:r>
+      <w:proofErr w:type="spellEnd"/>
+      <w:r>
+        <w:rPr>
+          <w:highlight w:val="green"/>
+        </w:rPr>
+        <w:t xml:space="preserve"> = 5</w:t>
+      </w:r>
+    </w:p>
+    <w:p>
+      <w:proofErr w:type="spellStart"/>
+      <w:r>
+        <w:t>KjPerCubicMeter</w:t>
+      </w:r>
+      <w:proofErr w:type="spellEnd"/>
+      <w:r>
+        <w:t xml:space="preserve"> </w:t>
+      </w:r>
+      <w:r>
+        <w:t>=</w:t>
+      </w:r>
+      <w:r>
+        <w:t xml:space="preserve"> </w:t>
+      </w:r>
+      <w:proofErr w:type="spellStart"/>
+      <w:r>
+        <w:t>BtuPer</w:t>
+      </w:r>
+      <w:r>
+        <w:t>CubicFoot</w:t>
+      </w:r>
+      <w:proofErr w:type="spellEnd"/>
+      <w:r>
+        <w:t>*1.055056*35.31</w:t>
+      </w:r>
+    </w:p>
+    <w:p>
+      <w:proofErr w:type="spellStart"/>
+      <w:r>
+        <w:t>K</w:t>
+      </w:r>
+      <w:r>
+        <w:t>j</w:t>
+      </w:r>
+      <w:r>
+        <w:t>PerK</w:t>
+      </w:r>
+      <w:r>
+        <w:t>g</w:t>
+      </w:r>
+      <w:proofErr w:type="spellEnd"/>
+      <w:r>
+        <w:t xml:space="preserve"> </w:t>
+      </w:r>
+      <w:r>
+        <w:t>=</w:t>
+      </w:r>
+      <w:r>
+        <w:t xml:space="preserve"> </w:t>
+      </w:r>
+      <w:proofErr w:type="spellStart"/>
+      <w:r>
+        <w:t>BtuPerPound</w:t>
+      </w:r>
+      <w:proofErr w:type="spellEnd"/>
+      <w:r>
+        <w:t>*1.055056/0.4535924</w:t>
+      </w:r>
+    </w:p>
+    <w:p>
+      <w:proofErr w:type="spellStart"/>
+      <w:r>
+        <w:t>USTonsPerHour</w:t>
+      </w:r>
+      <w:proofErr w:type="spellEnd"/>
+      <w:r>
+        <w:t xml:space="preserve"> = </w:t>
+      </w:r>
+      <w:proofErr w:type="spellStart"/>
+      <w:r>
+        <w:t>MetricTon</w:t>
+      </w:r>
+      <w:r>
+        <w:t>s</w:t>
+      </w:r>
+      <w:r>
+        <w:t>PerHour</w:t>
+      </w:r>
+      <w:proofErr w:type="spellEnd"/>
+      <w:r>
+        <w:t>/0.907</w:t>
+      </w:r>
+    </w:p>
+    <w:p>
+      <w:proofErr w:type="spellStart"/>
+      <w:r>
+        <w:t>DollarPerUSTons</w:t>
+      </w:r>
+      <w:proofErr w:type="spellEnd"/>
+      <w:r>
+        <w:t xml:space="preserve"> </w:t>
+      </w:r>
+      <w:r>
+        <w:t>=</w:t>
+      </w:r>
+      <w:r>
+        <w:t xml:space="preserve"> </w:t>
+      </w:r>
+      <w:proofErr w:type="spellStart"/>
+      <w:r>
+        <w:t>DollarPerMetricTons</w:t>
+      </w:r>
+      <w:proofErr w:type="spellEnd"/>
+      <w:r>
+        <w:t>/0.907</w:t>
+      </w:r>
+    </w:p>
+    <w:p>
+      <w:proofErr w:type="spellStart"/>
+      <w:r>
+        <w:t>CubicMeterPerK</w:t>
+      </w:r>
+      <w:r>
+        <w:t>g</w:t>
+      </w:r>
+      <w:proofErr w:type="spellEnd"/>
+      <w:r>
+        <w:t xml:space="preserve"> </w:t>
+      </w:r>
+      <w:r>
+        <w:t>=</w:t>
+      </w:r>
+      <w:r>
+        <w:t xml:space="preserve"> </w:t>
+      </w:r>
+      <w:proofErr w:type="spellStart"/>
+      <w:r>
+        <w:t>CubicFootPerPonds</w:t>
+      </w:r>
+      <w:proofErr w:type="spellEnd"/>
+      <w:r>
+        <w:t>/35.31*2.205</w:t>
+      </w:r>
+    </w:p>
+    <w:p>
+      <w:proofErr w:type="spellStart"/>
+      <w:r>
+        <w:t>DollarPerMillionBtu</w:t>
+      </w:r>
+      <w:proofErr w:type="spellEnd"/>
+      <w:r>
+        <w:t xml:space="preserve"> </w:t>
+      </w:r>
+      <w:r>
+        <w:t>=</w:t>
+      </w:r>
+      <w:r>
+        <w:t xml:space="preserve"> </w:t>
+      </w:r>
+      <w:proofErr w:type="spellStart"/>
+      <w:r>
+        <w:t>DollarPerMillionBtu</w:t>
+      </w:r>
+      <w:proofErr w:type="spellEnd"/>
+      <w:r>
+        <w:t>/1055*3.6</w:t>
+      </w:r>
+    </w:p>
+    <w:p>
+      <w:pPr>
+        <w:pStyle w:val="3"/>
+      </w:pPr>
+      <w:r>
+        <w:rPr>
+          <w:rFonts w:hint="eastAsia"/>
+        </w:rPr>
+        <w:t>F</w:t>
+      </w:r>
+      <w:r>
+        <w:t>uel Properties</w:t>
+      </w:r>
+    </w:p>
+    <w:p>
+      <w:pPr>
+        <w:rPr>
+          <w:highlight w:val="green"/>
+        </w:rPr>
+      </w:pPr>
+      <w:proofErr w:type="spellStart"/>
+      <w:r>
+        <w:rPr>
+          <w:highlight w:val="green"/>
+        </w:rPr>
+        <w:t>GasolineDensity</w:t>
+      </w:r>
+      <w:proofErr w:type="spellEnd"/>
+      <w:r>
+        <w:rPr>
+          <w:highlight w:val="green"/>
+        </w:rPr>
+        <w:t xml:space="preserve"> = 750</w:t>
+      </w:r>
+    </w:p>
+    <w:p>
+      <w:pPr>
+        <w:rPr>
+          <w:highlight w:val="green"/>
+        </w:rPr>
+      </w:pPr>
+      <w:proofErr w:type="spellStart"/>
+      <w:r>
+        <w:rPr>
+          <w:highlight w:val="green"/>
+        </w:rPr>
+        <w:t>GasolineHigherHeatingValueMjPerKg</w:t>
+      </w:r>
+      <w:proofErr w:type="spellEnd"/>
+      <w:r>
+        <w:rPr>
+          <w:highlight w:val="green"/>
+        </w:rPr>
+        <w:t>=47.3</w:t>
+      </w:r>
+    </w:p>
+    <w:p>
+      <w:pPr>
+        <w:rPr>
+          <w:highlight w:val="green"/>
+        </w:rPr>
+      </w:pPr>
+      <w:proofErr w:type="spellStart"/>
+      <w:r>
+        <w:rPr>
+          <w:highlight w:val="green"/>
+        </w:rPr>
+        <w:t>GasolineLowerHeatingValueMjPerKg</w:t>
+      </w:r>
+      <w:proofErr w:type="spellEnd"/>
+      <w:r>
+        <w:rPr>
+          <w:highlight w:val="green"/>
+        </w:rPr>
+        <w:t>=44</w:t>
+      </w:r>
+    </w:p>
+    <w:p>
+      <w:pPr>
+        <w:rPr>
+          <w:highlight w:val="green"/>
+        </w:rPr>
+      </w:pPr>
+      <w:proofErr w:type="spellStart"/>
+      <w:r>
+        <w:rPr>
+          <w:highlight w:val="green"/>
+        </w:rPr>
+        <w:t>LightDieselDensity</w:t>
+      </w:r>
+      <w:proofErr w:type="spellEnd"/>
+      <w:r>
+        <w:rPr>
+          <w:highlight w:val="green"/>
+        </w:rPr>
+        <w:t>=810</w:t>
+      </w:r>
+    </w:p>
+    <w:p>
+      <w:pPr>
+        <w:rPr>
+          <w:highlight w:val="green"/>
+        </w:rPr>
+      </w:pPr>
+      <w:proofErr w:type="spellStart"/>
+      <w:r>
+        <w:rPr>
+          <w:highlight w:val="green"/>
+        </w:rPr>
+        <w:t>LightDieselHigherHeatingValueMjPerKg</w:t>
+      </w:r>
+      <w:proofErr w:type="spellEnd"/>
+      <w:r>
+        <w:rPr>
+          <w:highlight w:val="green"/>
+        </w:rPr>
+        <w:t>=46.1</w:t>
+      </w:r>
+    </w:p>
+    <w:p>
+      <w:pPr>
+        <w:rPr>
+          <w:highlight w:val="green"/>
+        </w:rPr>
+      </w:pPr>
+      <w:proofErr w:type="spellStart"/>
+      <w:r>
+        <w:rPr>
+          <w:highlight w:val="green"/>
+        </w:rPr>
+        <w:t>LightDieselLowerHeatingValueMjPerKg</w:t>
+      </w:r>
+      <w:proofErr w:type="spellEnd"/>
+      <w:r>
+        <w:rPr>
+          <w:highlight w:val="green"/>
+        </w:rPr>
+        <w:t>=43.2</w:t>
+      </w:r>
+    </w:p>
+    <w:p>
+      <w:pPr>
+        <w:rPr>
+          <w:highlight w:val="green"/>
+        </w:rPr>
+      </w:pPr>
+      <w:proofErr w:type="spellStart"/>
+      <w:r>
+        <w:rPr>
+          <w:highlight w:val="green"/>
+        </w:rPr>
+        <w:t>HeavyDieselDensity</w:t>
+      </w:r>
+      <w:proofErr w:type="spellEnd"/>
+      <w:r>
+        <w:rPr>
+          <w:highlight w:val="green"/>
+        </w:rPr>
+        <w:t>=850</w:t>
+      </w:r>
+    </w:p>
+    <w:p>
+      <w:pPr>
+        <w:rPr>
+          <w:highlight w:val="green"/>
+        </w:rPr>
+      </w:pPr>
+      <w:proofErr w:type="spellStart"/>
+      <w:r>
+        <w:rPr>
+          <w:highlight w:val="green"/>
+        </w:rPr>
+        <w:t>HeavyDieselHigherHeatingValueMjPerKg</w:t>
+      </w:r>
+      <w:proofErr w:type="spellEnd"/>
+      <w:r>
+        <w:rPr>
+          <w:highlight w:val="green"/>
+        </w:rPr>
+        <w:t>=45.5</w:t>
+      </w:r>
+    </w:p>
+    <w:p>
+      <w:pPr>
+        <w:rPr>
+          <w:highlight w:val="green"/>
+        </w:rPr>
+      </w:pPr>
+      <w:proofErr w:type="spellStart"/>
+      <w:r>
+        <w:rPr>
+          <w:highlight w:val="green"/>
+        </w:rPr>
+        <w:t>HeavyDieselLowerHeatingValueMjPerKg</w:t>
+      </w:r>
+      <w:proofErr w:type="spellEnd"/>
+      <w:r>
+        <w:rPr>
+          <w:highlight w:val="green"/>
+        </w:rPr>
+        <w:t>=42.8</w:t>
+      </w:r>
+    </w:p>
+    <w:p>
+      <w:pPr>
+        <w:rPr>
+          <w:highlight w:val="green"/>
+        </w:rPr>
+      </w:pPr>
+      <w:proofErr w:type="spellStart"/>
+      <w:r>
+        <w:rPr>
+          <w:highlight w:val="green"/>
+        </w:rPr>
+        <w:t>NaturalGasDensity</w:t>
+      </w:r>
+      <w:proofErr w:type="spellEnd"/>
+      <w:r>
+        <w:rPr>
+          <w:highlight w:val="green"/>
+        </w:rPr>
+        <w:t>=0.724</w:t>
+      </w:r>
+    </w:p>
+    <w:p>
+      <w:pPr>
+        <w:rPr>
+          <w:highlight w:val="green"/>
+        </w:rPr>
+      </w:pPr>
+      <w:proofErr w:type="spellStart"/>
+      <w:r>
+        <w:rPr>
+          <w:highlight w:val="green"/>
+        </w:rPr>
+        <w:t>NaturalGasHigherHeatingValueMjPerKg</w:t>
+      </w:r>
+      <w:proofErr w:type="spellEnd"/>
+      <w:r>
+        <w:rPr>
+          <w:highlight w:val="green"/>
+        </w:rPr>
+        <w:t>=50</w:t>
+      </w:r>
+    </w:p>
+    <w:p>
+      <w:pPr>
+        <w:rPr>
+          <w:highlight w:val="green"/>
+        </w:rPr>
+      </w:pPr>
+      <w:proofErr w:type="spellStart"/>
+      <w:r>
+        <w:rPr>
+          <w:highlight w:val="green"/>
+        </w:rPr>
+        <w:t>NaturalGasLowerHeatingValueMjPerKg</w:t>
+      </w:r>
+      <w:proofErr w:type="spellEnd"/>
+      <w:r>
+        <w:rPr>
+          <w:highlight w:val="green"/>
+        </w:rPr>
+        <w:t>=45</w:t>
+      </w:r>
+    </w:p>
+    <w:p>
+      <w:pPr>
+        <w:rPr>
+          <w:highlight w:val="green"/>
+        </w:rPr>
+      </w:pPr>
+      <w:proofErr w:type="spellStart"/>
+      <w:r>
+        <w:rPr>
+          <w:highlight w:val="green"/>
+        </w:rPr>
+        <w:t>COHigherHeatingValueMjPerKg</w:t>
+      </w:r>
+      <w:proofErr w:type="spellEnd"/>
+      <w:r>
+        <w:rPr>
+          <w:highlight w:val="green"/>
+        </w:rPr>
+        <w:t xml:space="preserve"> = 10.1</w:t>
+      </w:r>
+    </w:p>
+    <w:p>
+      <w:pPr>
+        <w:rPr>
+          <w:highlight w:val="green"/>
+        </w:rPr>
+      </w:pPr>
+      <w:proofErr w:type="spellStart"/>
+      <w:r>
+        <w:rPr>
+          <w:highlight w:val="green"/>
+        </w:rPr>
+        <w:t>COLowerHeatingValueMjPerKg</w:t>
+      </w:r>
+      <w:proofErr w:type="spellEnd"/>
+      <w:r>
+        <w:rPr>
+          <w:highlight w:val="green"/>
+        </w:rPr>
+        <w:t>=10.1</w:t>
+      </w:r>
+    </w:p>
+    <w:p>
+      <w:pPr>
+        <w:rPr>
+          <w:highlight w:val="green"/>
+        </w:rPr>
+      </w:pPr>
+      <w:r>
+        <w:rPr>
+          <w:highlight w:val="green"/>
+        </w:rPr>
+        <w:lastRenderedPageBreak/>
+        <w:t>H2HigherHeatingValueMjPerKg</w:t>
+      </w:r>
+      <w:r>
+        <w:rPr>
+          <w:highlight w:val="green"/>
+        </w:rPr>
+        <w:t>=142</w:t>
+      </w:r>
+    </w:p>
+    <w:p>
+      <w:pPr>
+        <w:rPr>
+          <w:highlight w:val="green"/>
+        </w:rPr>
+      </w:pPr>
+      <w:r>
+        <w:rPr>
+          <w:highlight w:val="green"/>
+        </w:rPr>
+        <w:t>H2LowerHeatingValueMjPerKg</w:t>
+      </w:r>
+      <w:r>
+        <w:rPr>
+          <w:highlight w:val="green"/>
+        </w:rPr>
+        <w:t>=120</w:t>
+      </w:r>
+    </w:p>
+    <w:p>
+      <w:pPr>
+        <w:rPr>
+          <w:highlight w:val="green"/>
+        </w:rPr>
+      </w:pPr>
+      <w:r>
+        <w:rPr>
+          <w:highlight w:val="green"/>
+        </w:rPr>
+        <w:t>CH4HigherHeatingValueMjPerKg</w:t>
+      </w:r>
+      <w:r>
+        <w:rPr>
+          <w:highlight w:val="green"/>
+        </w:rPr>
+        <w:t>=55.5</w:t>
+      </w:r>
+    </w:p>
+    <w:p>
+      <w:r>
+        <w:rPr>
+          <w:highlight w:val="green"/>
+        </w:rPr>
+        <w:t>CH4LowerHeatingValueMjPerKg</w:t>
+      </w:r>
+      <w:r>
+        <w:rPr>
+          <w:highlight w:val="green"/>
+        </w:rPr>
+        <w:t>=50</w:t>
+      </w:r>
+    </w:p>
+    <w:p>
+      <w:proofErr w:type="spellStart"/>
+      <w:r>
+        <w:t>CODensity</w:t>
+      </w:r>
+      <w:proofErr w:type="spellEnd"/>
+      <w:r>
+        <w:t>=101325*28/8314/298</w:t>
+      </w:r>
+      <w:r>
+        <w:t xml:space="preserve"> </w:t>
+      </w:r>
+    </w:p>
+    <w:p>
+      <w:r>
+        <w:t>H2Density =101325*2/8314/298</w:t>
+      </w:r>
+    </w:p>
+    <w:p>
+      <w:pPr>
+        <w:rPr>
+          <w:rFonts w:hint="eastAsia"/>
+        </w:rPr>
+      </w:pPr>
+      <w:r>
+        <w:t>CH4Density =101325*16/8314/298</w:t>
+      </w:r>
+    </w:p>
+    <w:p>
+      <w:proofErr w:type="spellStart"/>
+      <w:r>
+        <w:t>GasolineHigherHeatingValueKjPerL</w:t>
+      </w:r>
+      <w:proofErr w:type="spellEnd"/>
+      <w:r>
+        <w:t xml:space="preserve"> </w:t>
+      </w:r>
+      <w:r>
+        <w:t>=</w:t>
+      </w:r>
+      <w:proofErr w:type="spellStart"/>
+      <w:r>
+        <w:t>GasolineHigherHeatingValueMjPerKg</w:t>
+      </w:r>
+      <w:proofErr w:type="spellEnd"/>
+      <w:r>
+        <w:t>*</w:t>
+      </w:r>
+      <w:proofErr w:type="spellStart"/>
+      <w:r>
+        <w:t>GasolineDensity</w:t>
+      </w:r>
+      <w:proofErr w:type="spellEnd"/>
+    </w:p>
+    <w:p>
+      <w:proofErr w:type="spellStart"/>
+      <w:r>
+        <w:t>GasolineLowerHeatingValueKjPerL</w:t>
+      </w:r>
+      <w:proofErr w:type="spellEnd"/>
+      <w:r>
+        <w:t xml:space="preserve"> </w:t>
+      </w:r>
+      <w:r>
+        <w:t>=</w:t>
+      </w:r>
+      <w:proofErr w:type="spellStart"/>
+      <w:r>
+        <w:t>GasolineLowerHeatingValueMjPerKg</w:t>
+      </w:r>
+      <w:proofErr w:type="spellEnd"/>
+      <w:r>
+        <w:t>*</w:t>
+      </w:r>
+      <w:proofErr w:type="spellStart"/>
+      <w:r>
+        <w:t>GasolineDensity</w:t>
+      </w:r>
+      <w:proofErr w:type="spellEnd"/>
+    </w:p>
+    <w:p>
+      <w:proofErr w:type="spellStart"/>
+      <w:r>
+        <w:t>LightDieselHigherHeatingValueKjPerL</w:t>
+      </w:r>
+      <w:proofErr w:type="spellEnd"/>
+      <w:r>
+        <w:t xml:space="preserve"> </w:t>
+      </w:r>
+      <w:r>
+        <w:t>=</w:t>
+      </w:r>
+      <w:proofErr w:type="spellStart"/>
+      <w:r>
+        <w:t>LightDieselHigherHeatingValueMjPerKg</w:t>
+      </w:r>
+      <w:proofErr w:type="spellEnd"/>
+      <w:r>
+        <w:t>*</w:t>
+      </w:r>
+      <w:proofErr w:type="spellStart"/>
+      <w:r>
+        <w:t>LightDieselDensity</w:t>
+      </w:r>
+      <w:proofErr w:type="spellEnd"/>
+    </w:p>
+    <w:p>
+      <w:proofErr w:type="spellStart"/>
+      <w:r>
+        <w:t>LightDieselLowerHeatingValueKjPerL</w:t>
+      </w:r>
+      <w:proofErr w:type="spellEnd"/>
+      <w:r>
+        <w:t xml:space="preserve"> </w:t>
+      </w:r>
+      <w:r>
+        <w:t>=</w:t>
+      </w:r>
+      <w:proofErr w:type="spellStart"/>
+      <w:r>
+        <w:t>LightDieselLowerHeatingValueMjPerKg</w:t>
+      </w:r>
+      <w:proofErr w:type="spellEnd"/>
+      <w:r>
+        <w:t>*</w:t>
+      </w:r>
+      <w:proofErr w:type="spellStart"/>
+      <w:r>
+        <w:t>LightDieselDensity</w:t>
+      </w:r>
+      <w:proofErr w:type="spellEnd"/>
+    </w:p>
+    <w:p>
+      <w:proofErr w:type="spellStart"/>
+      <w:r>
+        <w:t>HeavyDieselHigherHeatingValueKjPerL</w:t>
+      </w:r>
+      <w:proofErr w:type="spellEnd"/>
+      <w:r>
+        <w:t xml:space="preserve"> </w:t>
+      </w:r>
+      <w:r>
+        <w:t>=</w:t>
+      </w:r>
+      <w:proofErr w:type="spellStart"/>
+      <w:r>
+        <w:t>HeavyDieselHigherHeatingValueMjPerKg</w:t>
+      </w:r>
+      <w:proofErr w:type="spellEnd"/>
+      <w:r>
+        <w:t>*</w:t>
+      </w:r>
+      <w:proofErr w:type="spellStart"/>
+      <w:r>
+        <w:t>HeavyDieselDensity</w:t>
+      </w:r>
+      <w:proofErr w:type="spellEnd"/>
+    </w:p>
+    <w:p>
+      <w:proofErr w:type="spellStart"/>
+      <w:r>
+        <w:t>HeavyDieselLowerHeatingValueKjPerL</w:t>
+      </w:r>
+      <w:proofErr w:type="spellEnd"/>
+      <w:r>
+        <w:t xml:space="preserve"> </w:t>
+      </w:r>
+      <w:r>
+        <w:t>=</w:t>
+      </w:r>
+      <w:proofErr w:type="spellStart"/>
+      <w:r>
+        <w:t>HeavyDieselLowerHeatingValueMjPerKg</w:t>
+      </w:r>
+      <w:proofErr w:type="spellEnd"/>
+      <w:r>
+        <w:t>*</w:t>
+      </w:r>
+      <w:proofErr w:type="spellStart"/>
+      <w:r>
+        <w:t>HeavyDieselDensity</w:t>
+      </w:r>
+      <w:proofErr w:type="spellEnd"/>
+    </w:p>
+    <w:p>
+      <w:r>
+        <w:t>NaturalGasHigherHeatingValueKjPerL=NaturalGasHigherHeatingValueMjPerKg*NaturalGasDensity*1000</w:t>
+      </w:r>
+    </w:p>
+    <w:p>
+      <w:proofErr w:type="spellStart"/>
+      <w:r>
+        <w:t>NaturalGasLowerHeatingValueKjPerL</w:t>
+      </w:r>
+      <w:proofErr w:type="spellEnd"/>
+      <w:r>
+        <w:t xml:space="preserve"> </w:t>
+      </w:r>
+      <w:r>
+        <w:t>=</w:t>
+      </w:r>
+      <w:proofErr w:type="spellStart"/>
+      <w:r>
+        <w:t>NaturalGasLowerHeatingValueMjPerKg</w:t>
+      </w:r>
+      <w:proofErr w:type="spellEnd"/>
+      <w:r>
+        <w:t>*</w:t>
+      </w:r>
+      <w:proofErr w:type="spellStart"/>
+      <w:r>
+        <w:t>NaturalGasDensity</w:t>
+      </w:r>
+      <w:proofErr w:type="spellEnd"/>
+      <w:r>
+        <w:t>*1000</w:t>
+      </w:r>
+    </w:p>
+    <w:p>
+      <w:proofErr w:type="spellStart"/>
+      <w:r>
+        <w:t>COHigherHeatingValueKjPerM</w:t>
+      </w:r>
+      <w:proofErr w:type="spellEnd"/>
+      <w:r>
+        <w:t xml:space="preserve"> </w:t>
+      </w:r>
+      <w:r>
+        <w:t>=</w:t>
+      </w:r>
+      <w:proofErr w:type="spellStart"/>
+      <w:r>
+        <w:t>COHigherHeatingValueMjPerKg</w:t>
+      </w:r>
+      <w:proofErr w:type="spellEnd"/>
+      <w:r>
+        <w:t>*</w:t>
+      </w:r>
+      <w:proofErr w:type="spellStart"/>
+      <w:r>
+        <w:t>CODensity</w:t>
+      </w:r>
+      <w:proofErr w:type="spellEnd"/>
+      <w:r>
+        <w:t>*1000</w:t>
+      </w:r>
+    </w:p>
+    <w:p>
+      <w:proofErr w:type="spellStart"/>
+      <w:r>
+        <w:t>COLowerHeatingValueKjPerM</w:t>
+      </w:r>
+      <w:proofErr w:type="spellEnd"/>
+      <w:r>
+        <w:t xml:space="preserve"> </w:t>
+      </w:r>
+      <w:r>
+        <w:t>=</w:t>
+      </w:r>
+      <w:proofErr w:type="spellStart"/>
+      <w:r>
+        <w:t>COLowerHeatingValueMjPerKg</w:t>
+      </w:r>
+      <w:proofErr w:type="spellEnd"/>
+      <w:r>
+        <w:t>*</w:t>
+      </w:r>
+      <w:proofErr w:type="spellStart"/>
+      <w:r>
+        <w:t>CODensity</w:t>
+      </w:r>
+      <w:proofErr w:type="spellEnd"/>
+      <w:r>
+        <w:t>*1000</w:t>
+      </w:r>
+    </w:p>
+    <w:p>
+      <w:r>
+        <w:t>H2HigherHeatingValueKjPerM</w:t>
+      </w:r>
+      <w:r>
+        <w:t xml:space="preserve"> </w:t>
+      </w:r>
+      <w:r>
+        <w:t>=H2HigherHeatingValueMjPerKg*H2Density*1000</w:t>
+      </w:r>
+    </w:p>
+    <w:p>
+      <w:r>
+        <w:t>H2LowerHeatingValueKjPerM</w:t>
+      </w:r>
+      <w:r>
+        <w:t xml:space="preserve"> </w:t>
+      </w:r>
+      <w:r>
+        <w:t>=H2LowerHeatingValueMjPerKg*H2Density*1000</w:t>
+      </w:r>
+    </w:p>
+    <w:p>
+      <w:r>
+        <w:t>CH4HigherHeatingValueKjPerM</w:t>
+      </w:r>
+      <w:r>
+        <w:t xml:space="preserve"> </w:t>
+      </w:r>
+      <w:r>
+        <w:t>=CH4HigherHeatingValueMjPerKg*CH4Density*1000</w:t>
+      </w:r>
+    </w:p>
+    <w:p>
+      <w:pPr>
+        <w:rPr>
+          <w:rFonts w:hint="eastAsia"/>
+        </w:rPr>
+      </w:pPr>
+      <w:r>
+        <w:t>CH4LowerHeatingValueKjPerM</w:t>
+      </w:r>
+      <w:r>
+        <w:t xml:space="preserve"> </w:t>
+      </w:r>
+      <w:r>
+        <w:t>=CH4LowerHeatingValueMjPerKg*CH4Density*1000</w:t>
+      </w:r>
+    </w:p>
+    <w:p>
+      <w:pPr>
+        <w:pStyle w:val="3"/>
+      </w:pPr>
+      <w:r>
+        <w:t>Capital Cost</w:t>
+      </w:r>
+    </w:p>
+    <w:p>
+      <w:pPr>
+        <w:rPr>
+          <w:highlight w:val="green"/>
+        </w:rPr>
+      </w:pPr>
+      <w:proofErr w:type="spellStart"/>
+      <w:r>
+        <w:rPr>
+          <w:highlight w:val="green"/>
+        </w:rPr>
+        <w:t>GasifierSystemCapitalCost</w:t>
+      </w:r>
+      <w:proofErr w:type="spellEnd"/>
+      <w:r>
+        <w:rPr>
+          <w:highlight w:val="green"/>
+        </w:rPr>
+        <w:t xml:space="preserve"> = 300000</w:t>
+      </w:r>
+    </w:p>
+    <w:p>
+      <w:pPr>
+        <w:rPr>
+          <w:highlight w:val="green"/>
+        </w:rPr>
+      </w:pPr>
+      <w:proofErr w:type="spellStart"/>
+      <w:r>
+        <w:rPr>
+          <w:highlight w:val="green"/>
+        </w:rPr>
+        <w:t>GasCleaningSystemCapitalCost</w:t>
+      </w:r>
+      <w:proofErr w:type="spellEnd"/>
+      <w:r>
+        <w:rPr>
+          <w:highlight w:val="green"/>
+        </w:rPr>
+        <w:t xml:space="preserve"> = 50000</w:t>
+      </w:r>
+    </w:p>
+    <w:p>
+      <w:pPr>
+        <w:rPr>
+          <w:highlight w:val="green"/>
+        </w:rPr>
+      </w:pPr>
+      <w:proofErr w:type="spellStart"/>
+      <w:r>
+        <w:rPr>
+          <w:highlight w:val="green"/>
+        </w:rPr>
+        <w:t>PowerGenerationCapitalCost</w:t>
+      </w:r>
+      <w:proofErr w:type="spellEnd"/>
+      <w:r>
+        <w:rPr>
+          <w:highlight w:val="green"/>
+        </w:rPr>
+        <w:t xml:space="preserve"> = 450000</w:t>
+      </w:r>
+    </w:p>
+    <w:p>
+      <w:pPr>
+        <w:rPr>
+          <w:highlight w:val="green"/>
+        </w:rPr>
+      </w:pPr>
+      <w:proofErr w:type="spellStart"/>
+      <w:r>
+        <w:rPr>
+          <w:highlight w:val="green"/>
+        </w:rPr>
+        <w:t>EmissionControlSystemCapitalCost</w:t>
+      </w:r>
+      <w:proofErr w:type="spellEnd"/>
+      <w:r>
+        <w:rPr>
+          <w:highlight w:val="green"/>
+        </w:rPr>
+        <w:t xml:space="preserve"> = 25000</w:t>
+      </w:r>
+    </w:p>
+    <w:p>
+      <w:proofErr w:type="spellStart"/>
+      <w:r>
+        <w:rPr>
+          <w:highlight w:val="green"/>
+        </w:rPr>
+        <w:t>HeatRecoverySystemCapitalCost</w:t>
+      </w:r>
+      <w:proofErr w:type="spellEnd"/>
+      <w:r>
+        <w:rPr>
+          <w:highlight w:val="green"/>
+        </w:rPr>
+        <w:t xml:space="preserve"> = 50000</w:t>
+      </w:r>
+    </w:p>
+    <w:p>
+      <w:proofErr w:type="spellStart"/>
+      <w:r>
+        <w:t>Gasifier</w:t>
+      </w:r>
+      <w:r>
+        <w:t>System</w:t>
+      </w:r>
+      <w:r>
+        <w:t>CapitalCost</w:t>
+      </w:r>
+      <w:r>
+        <w:t>PerKwe</w:t>
+      </w:r>
+      <w:proofErr w:type="spellEnd"/>
+      <w:r>
+        <w:t xml:space="preserve"> </w:t>
+      </w:r>
+      <w:r>
+        <w:t>=</w:t>
+      </w:r>
+      <w:r>
+        <w:t xml:space="preserve"> </w:t>
+      </w:r>
+      <w:proofErr w:type="spellStart"/>
+      <w:r>
+        <w:t>Gasifier</w:t>
+      </w:r>
+      <w:r>
+        <w:t>System</w:t>
+      </w:r>
+      <w:r>
+        <w:t>CapitalCost</w:t>
+      </w:r>
+      <w:proofErr w:type="spellEnd"/>
+      <w:r>
+        <w:t>/</w:t>
+      </w:r>
+      <w:proofErr w:type="spellStart"/>
+      <w:r>
+        <w:t>NetElectricalCapacity</w:t>
+      </w:r>
+      <w:proofErr w:type="spellEnd"/>
+    </w:p>
+    <w:p>
+      <w:proofErr w:type="spellStart"/>
+      <w:r>
+        <w:t>GasCleaningSystemCapitalCost</w:t>
+      </w:r>
+      <w:r>
+        <w:t>PerKwe</w:t>
+      </w:r>
+      <w:proofErr w:type="spellEnd"/>
+      <w:r>
+        <w:t xml:space="preserve"> = </w:t>
+      </w:r>
+      <w:proofErr w:type="spellStart"/>
+      <w:r>
+        <w:t>GasCleaningSystemCapitalCost</w:t>
+      </w:r>
+      <w:proofErr w:type="spellEnd"/>
+      <w:r>
+        <w:t>/</w:t>
+      </w:r>
+      <w:proofErr w:type="spellStart"/>
+      <w:r>
+        <w:t>NetElectricalCapacity</w:t>
+      </w:r>
+      <w:proofErr w:type="spellEnd"/>
+    </w:p>
+    <w:p>
+      <w:proofErr w:type="spellStart"/>
+      <w:r>
+        <w:lastRenderedPageBreak/>
+        <w:t>PowerGenerationCapitalCost</w:t>
+      </w:r>
+      <w:r>
+        <w:t>P</w:t>
+      </w:r>
+      <w:r>
+        <w:t>er</w:t>
+      </w:r>
+      <w:r>
+        <w:t>Kwe</w:t>
+      </w:r>
+      <w:proofErr w:type="spellEnd"/>
+      <w:r>
+        <w:t xml:space="preserve"> = </w:t>
+      </w:r>
+      <w:proofErr w:type="spellStart"/>
+      <w:r>
+        <w:t>PowerGenerationCapitalCost</w:t>
+      </w:r>
+      <w:proofErr w:type="spellEnd"/>
+      <w:r>
+        <w:t>/</w:t>
+      </w:r>
+      <w:proofErr w:type="spellStart"/>
+      <w:r>
+        <w:t>NetElectricalCapacity</w:t>
+      </w:r>
+      <w:proofErr w:type="spellEnd"/>
+    </w:p>
+    <w:p>
+      <w:proofErr w:type="spellStart"/>
+      <w:r>
+        <w:t>EmissionControlSystemCapitalCost</w:t>
+      </w:r>
+      <w:r>
+        <w:t>PerKwe</w:t>
+      </w:r>
+      <w:proofErr w:type="spellEnd"/>
+      <w:r>
+        <w:t xml:space="preserve"> = </w:t>
+      </w:r>
+      <w:proofErr w:type="spellStart"/>
+      <w:r>
+        <w:t>EmissionControlSystemCapitalCost</w:t>
+      </w:r>
+      <w:proofErr w:type="spellEnd"/>
+      <w:r>
+        <w:t>/</w:t>
+      </w:r>
+      <w:proofErr w:type="spellStart"/>
+      <w:r>
+        <w:t>NetElectricalCapacity</w:t>
+      </w:r>
+      <w:proofErr w:type="spellEnd"/>
+    </w:p>
+    <w:p>
+      <w:proofErr w:type="spellStart"/>
+      <w:r>
+        <w:t>HeatRecoverySystemCapitalCost</w:t>
+      </w:r>
+      <w:r>
+        <w:t>PerKwe</w:t>
+      </w:r>
+      <w:proofErr w:type="spellEnd"/>
+      <w:r>
+        <w:t xml:space="preserve"> = </w:t>
+      </w:r>
+      <w:proofErr w:type="spellStart"/>
+      <w:r>
+        <w:t>HeatRecoverySystemCapitalCost</w:t>
+      </w:r>
+      <w:proofErr w:type="spellEnd"/>
+      <w:r>
+        <w:t>/</w:t>
+      </w:r>
+      <w:proofErr w:type="spellStart"/>
+      <w:r>
+        <w:t>NetElectricalCapacity</w:t>
+      </w:r>
+      <w:proofErr w:type="spellEnd"/>
+    </w:p>
+    <w:p>
+      <w:proofErr w:type="spellStart"/>
+      <w:r>
+        <w:t>TotalFacilityCapitalCost</w:t>
+      </w:r>
+      <w:proofErr w:type="spellEnd"/>
+      <w:r>
+        <w:t xml:space="preserve"> = </w:t>
+      </w:r>
+      <w:proofErr w:type="spellStart"/>
+      <w:r>
+        <w:t>GasifierSystemCapitalCost</w:t>
+      </w:r>
+      <w:proofErr w:type="spellEnd"/>
+      <w:r>
+        <w:t xml:space="preserve"> + </w:t>
+      </w:r>
+      <w:proofErr w:type="spellStart"/>
+      <w:r>
+        <w:t>GasCleaningSystemCapitalCost</w:t>
+      </w:r>
+      <w:proofErr w:type="spellEnd"/>
+      <w:r>
+        <w:t xml:space="preserve"> + </w:t>
+      </w:r>
+      <w:proofErr w:type="spellStart"/>
+      <w:r>
+        <w:t>PowerGenerationCapitalCost</w:t>
+      </w:r>
+      <w:proofErr w:type="spellEnd"/>
+      <w:r>
+        <w:t xml:space="preserve"> + </w:t>
+      </w:r>
+      <w:proofErr w:type="spellStart"/>
+      <w:r>
+        <w:t>EmissionControlSystemCapitalCost</w:t>
+      </w:r>
+      <w:proofErr w:type="spellEnd"/>
+      <w:r>
+        <w:t xml:space="preserve"> + </w:t>
+      </w:r>
+      <w:proofErr w:type="spellStart"/>
+      <w:r>
+        <w:t>HeatRecoverySystemCapitalCost</w:t>
+      </w:r>
+      <w:proofErr w:type="spellEnd"/>
+    </w:p>
+    <w:p>
+      <w:pPr>
+        <w:rPr>
+          <w:rFonts w:hint="eastAsia"/>
+        </w:rPr>
+      </w:pPr>
+      <w:proofErr w:type="spellStart"/>
+      <w:r>
+        <w:t>TotalFacilityCapitalCost</w:t>
+      </w:r>
+      <w:r>
+        <w:t>PerKwe</w:t>
+      </w:r>
+      <w:proofErr w:type="spellEnd"/>
+      <w:r>
+        <w:t xml:space="preserve"> = </w:t>
+      </w:r>
+      <w:proofErr w:type="spellStart"/>
+      <w:r>
+        <w:t>TotalFacilityCapitalCost</w:t>
+      </w:r>
+      <w:proofErr w:type="spellEnd"/>
+      <w:r>
+        <w:t>/</w:t>
+      </w:r>
+      <w:proofErr w:type="spellStart"/>
+      <w:r>
+        <w:t>NetElectricalCapacity</w:t>
+      </w:r>
+      <w:proofErr w:type="spellEnd"/>
+    </w:p>
+    <w:p>
+      <w:pPr>
+        <w:pStyle w:val="3"/>
+      </w:pPr>
+      <w:r>
+        <w:t>Electrical and Fuel--base year</w:t>
+      </w:r>
+    </w:p>
+    <w:p>
+      <w:pPr>
+        <w:rPr>
+          <w:highlight w:val="green"/>
+        </w:rPr>
+      </w:pPr>
       <w:bookmarkStart w:id="0" w:name="_GoBack"/>
-      <w:bookmarkEnd w:id="0"/>
-      <w:r>
-        <w:t>nomicLife</w:t>
-      </w:r>
-      <w:proofErr w:type="spellEnd"/>
-    </w:p>
-    <w:p>
-      <w:pPr>
-        <w:pStyle w:val="Heading3"/>
+      <w:proofErr w:type="spellStart"/>
+      <w:r>
+        <w:rPr>
+          <w:highlight w:val="green"/>
+        </w:rPr>
+        <w:t>GrossElectricalCapacity</w:t>
+      </w:r>
+      <w:proofErr w:type="spellEnd"/>
+      <w:r>
+        <w:rPr>
+          <w:highlight w:val="green"/>
+        </w:rPr>
+        <w:t xml:space="preserve"> = 650</w:t>
+      </w:r>
+    </w:p>
+    <w:p>
+      <w:pPr>
+        <w:rPr>
+          <w:highlight w:val="green"/>
+        </w:rPr>
+      </w:pPr>
+      <w:proofErr w:type="spellStart"/>
+      <w:r>
+        <w:rPr>
+          <w:highlight w:val="green"/>
+        </w:rPr>
+        <w:t>NetElectricalCapacity</w:t>
+      </w:r>
+      <w:proofErr w:type="spellEnd"/>
+      <w:r>
+        <w:rPr>
+          <w:highlight w:val="green"/>
+        </w:rPr>
+        <w:t xml:space="preserve"> = 500</w:t>
+      </w:r>
+    </w:p>
+    <w:p>
+      <w:pPr>
+        <w:rPr>
+          <w:highlight w:val="green"/>
+        </w:rPr>
+      </w:pPr>
+      <w:proofErr w:type="spellStart"/>
+      <w:r>
+        <w:rPr>
+          <w:highlight w:val="green"/>
+        </w:rPr>
+        <w:t>CapacityFactor</w:t>
+      </w:r>
+      <w:proofErr w:type="spellEnd"/>
+      <w:r>
+        <w:rPr>
+          <w:highlight w:val="green"/>
+        </w:rPr>
+        <w:t xml:space="preserve"> = 85</w:t>
+      </w:r>
+    </w:p>
+    <w:p>
+      <w:pPr>
+        <w:rPr>
+          <w:highlight w:val="green"/>
+        </w:rPr>
+      </w:pPr>
+      <w:proofErr w:type="spellStart"/>
+      <w:r>
+        <w:rPr>
+          <w:highlight w:val="green"/>
+        </w:rPr>
+        <w:t>HHVEfficiencyOfGasificationSystem</w:t>
+      </w:r>
+      <w:proofErr w:type="spellEnd"/>
+      <w:r>
+        <w:rPr>
+          <w:highlight w:val="green"/>
+        </w:rPr>
+        <w:t xml:space="preserve"> = 65</w:t>
+      </w:r>
+    </w:p>
+    <w:p>
+      <w:pPr>
+        <w:rPr>
+          <w:highlight w:val="green"/>
+        </w:rPr>
+      </w:pPr>
+      <w:proofErr w:type="spellStart"/>
+      <w:r>
+        <w:rPr>
+          <w:highlight w:val="green"/>
+        </w:rPr>
+        <w:t>NetHHVEfficiencyofPowerGeneration</w:t>
+      </w:r>
+      <w:proofErr w:type="spellEnd"/>
+      <w:r>
+        <w:rPr>
+          <w:highlight w:val="green"/>
+        </w:rPr>
+        <w:t xml:space="preserve"> = 23</w:t>
+      </w:r>
+    </w:p>
+    <w:p>
+      <w:pPr>
+        <w:rPr>
+          <w:highlight w:val="green"/>
+        </w:rPr>
+      </w:pPr>
+      <w:proofErr w:type="spellStart"/>
+      <w:r>
+        <w:rPr>
+          <w:highlight w:val="green"/>
+        </w:rPr>
+        <w:t>FractionOfInputEnergy</w:t>
+      </w:r>
+      <w:proofErr w:type="spellEnd"/>
+      <w:r>
+        <w:rPr>
+          <w:highlight w:val="green"/>
+        </w:rPr>
+        <w:t xml:space="preserve"> = 20</w:t>
+      </w:r>
+    </w:p>
+    <w:p>
+      <w:pPr>
+        <w:rPr>
+          <w:highlight w:val="green"/>
+        </w:rPr>
+      </w:pPr>
+      <w:proofErr w:type="spellStart"/>
+      <w:r>
+        <w:rPr>
+          <w:highlight w:val="green"/>
+        </w:rPr>
+        <w:t>CleanGasComposition</w:t>
+      </w:r>
+      <w:proofErr w:type="spellEnd"/>
+      <w:r>
+        <w:rPr>
+          <w:highlight w:val="green"/>
+        </w:rPr>
+        <w:t xml:space="preserve"> </w:t>
+      </w:r>
+      <w:proofErr w:type="gramStart"/>
+      <w:r>
+        <w:rPr>
+          <w:highlight w:val="green"/>
+        </w:rPr>
+        <w:t>= ?</w:t>
+      </w:r>
+      <w:proofErr w:type="gramEnd"/>
+    </w:p>
+    <w:p>
+      <w:pPr>
+        <w:rPr>
+          <w:highlight w:val="green"/>
+        </w:rPr>
+      </w:pPr>
+      <w:r>
+        <w:rPr>
+          <w:highlight w:val="green"/>
+        </w:rPr>
+        <w:t>CO = 20</w:t>
+      </w:r>
+    </w:p>
+    <w:p>
+      <w:pPr>
+        <w:rPr>
+          <w:highlight w:val="green"/>
+        </w:rPr>
+      </w:pPr>
+      <w:proofErr w:type="spellStart"/>
+      <w:r>
+        <w:rPr>
+          <w:highlight w:val="green"/>
+        </w:rPr>
+        <w:t>HydrogenGas</w:t>
+      </w:r>
+      <w:proofErr w:type="spellEnd"/>
+      <w:r>
+        <w:rPr>
+          <w:highlight w:val="green"/>
+        </w:rPr>
+        <w:t xml:space="preserve"> = 12</w:t>
+      </w:r>
+    </w:p>
+    <w:p>
+      <w:pPr>
+        <w:rPr>
+          <w:highlight w:val="green"/>
+        </w:rPr>
+      </w:pPr>
+      <w:r>
+        <w:rPr>
+          <w:highlight w:val="green"/>
+        </w:rPr>
+        <w:t>Hydrocarbons = 5</w:t>
+      </w:r>
+    </w:p>
+    <w:p>
+      <w:pPr>
+        <w:rPr>
+          <w:highlight w:val="green"/>
+        </w:rPr>
+      </w:pPr>
+      <w:proofErr w:type="spellStart"/>
+      <w:r>
+        <w:rPr>
+          <w:highlight w:val="green"/>
+        </w:rPr>
+        <w:t>CarbonDioxide</w:t>
+      </w:r>
+      <w:proofErr w:type="spellEnd"/>
+      <w:r>
+        <w:rPr>
+          <w:highlight w:val="green"/>
+        </w:rPr>
+        <w:t xml:space="preserve"> = 12</w:t>
+      </w:r>
+    </w:p>
+    <w:p>
+      <w:pPr>
+        <w:rPr>
+          <w:highlight w:val="green"/>
+        </w:rPr>
+      </w:pPr>
+      <w:r>
+        <w:rPr>
+          <w:highlight w:val="green"/>
+        </w:rPr>
+        <w:t>Oxygen = 0</w:t>
+      </w:r>
+    </w:p>
+    <w:p>
+      <w:pPr>
+        <w:rPr>
+          <w:highlight w:val="green"/>
+        </w:rPr>
+      </w:pPr>
+      <w:proofErr w:type="spellStart"/>
+      <w:r>
+        <w:rPr>
+          <w:highlight w:val="green"/>
+        </w:rPr>
+        <w:t>HigherHeatingValue</w:t>
+      </w:r>
+      <w:proofErr w:type="spellEnd"/>
+      <w:r>
+        <w:rPr>
+          <w:highlight w:val="green"/>
+        </w:rPr>
+        <w:t xml:space="preserve"> = 18608</w:t>
+      </w:r>
+    </w:p>
+    <w:p>
+      <w:pPr>
+        <w:rPr>
+          <w:highlight w:val="green"/>
+        </w:rPr>
+      </w:pPr>
+      <w:proofErr w:type="spellStart"/>
+      <w:r>
+        <w:rPr>
+          <w:highlight w:val="green"/>
+        </w:rPr>
+        <w:t>MoistureContent</w:t>
+      </w:r>
+      <w:proofErr w:type="spellEnd"/>
+      <w:r>
+        <w:rPr>
+          <w:highlight w:val="green"/>
+        </w:rPr>
+        <w:t xml:space="preserve"> = 15</w:t>
+      </w:r>
+    </w:p>
+    <w:p>
+      <w:pPr>
+        <w:rPr>
+          <w:highlight w:val="green"/>
+        </w:rPr>
+      </w:pPr>
+      <w:proofErr w:type="spellStart"/>
+      <w:r>
+        <w:rPr>
+          <w:highlight w:val="green"/>
+        </w:rPr>
+        <w:t>AshContent</w:t>
+      </w:r>
+      <w:proofErr w:type="spellEnd"/>
+      <w:r>
+        <w:rPr>
+          <w:highlight w:val="green"/>
+        </w:rPr>
+        <w:t xml:space="preserve"> = 5</w:t>
+      </w:r>
+    </w:p>
+    <w:p>
+      <w:proofErr w:type="spellStart"/>
+      <w:r>
+        <w:rPr>
+          <w:highlight w:val="green"/>
+        </w:rPr>
+        <w:t>CarbonConcentration</w:t>
+      </w:r>
+      <w:proofErr w:type="spellEnd"/>
+      <w:r>
+        <w:rPr>
+          <w:highlight w:val="green"/>
+        </w:rPr>
+        <w:t xml:space="preserve"> = 30</w:t>
+      </w:r>
+    </w:p>
+    <w:bookmarkEnd w:id="0"/>
+    <w:p>
+      <w:proofErr w:type="spellStart"/>
+      <w:r>
+        <w:t>ParasiticLoad</w:t>
+      </w:r>
+      <w:proofErr w:type="spellEnd"/>
+      <w:r>
+        <w:t xml:space="preserve"> =</w:t>
+      </w:r>
+      <w:proofErr w:type="spellStart"/>
+      <w:r>
+        <w:t>GrossElectricalCapacity-NetElectricalCapacity</w:t>
+      </w:r>
+      <w:proofErr w:type="spellEnd"/>
+    </w:p>
+    <w:p>
+      <w:proofErr w:type="spellStart"/>
+      <w:r>
+        <w:t>AnnualHours</w:t>
+      </w:r>
+      <w:proofErr w:type="spellEnd"/>
+      <w:r>
+        <w:t xml:space="preserve"> =</w:t>
+      </w:r>
+      <w:proofErr w:type="spellStart"/>
+      <w:r>
+        <w:t>CapacityFactor</w:t>
+      </w:r>
+      <w:proofErr w:type="spellEnd"/>
+      <w:r>
+        <w:t>/100*8760</w:t>
+      </w:r>
+    </w:p>
+    <w:p>
+      <w:proofErr w:type="spellStart"/>
+      <w:r>
+        <w:t>AnnualNetElectricityGeneration</w:t>
+      </w:r>
+      <w:proofErr w:type="spellEnd"/>
+      <w:r>
+        <w:t xml:space="preserve"> =</w:t>
+      </w:r>
+      <w:proofErr w:type="spellStart"/>
+      <w:r>
+        <w:t>NetElectricalCapacity</w:t>
+      </w:r>
+      <w:proofErr w:type="spellEnd"/>
+      <w:r>
+        <w:t>*</w:t>
+      </w:r>
+      <w:proofErr w:type="spellStart"/>
+      <w:r>
+        <w:t>AnnualHours</w:t>
+      </w:r>
+      <w:proofErr w:type="spellEnd"/>
+    </w:p>
+    <w:p>
+      <w:r>
+        <w:t>OverallNetSystemEfficiency=HHVEfficiencyOfGasificationSystem*NetHHVEfficiencyofPowerGeneration/100</w:t>
+      </w:r>
+    </w:p>
+    <w:p>
+      <w:proofErr w:type="spellStart"/>
+      <w:r>
+        <w:t>NitrogenGas</w:t>
+      </w:r>
+      <w:proofErr w:type="spellEnd"/>
+      <w:r>
+        <w:t xml:space="preserve"> =100-(</w:t>
+      </w:r>
+      <w:proofErr w:type="spellStart"/>
+      <w:r>
+        <w:t>CO+HydrogenGas+Hydrocarbons+CarbonDioxide+Oxygen</w:t>
+      </w:r>
+      <w:proofErr w:type="spellEnd"/>
+      <w:r>
+        <w:t>)</w:t>
+      </w:r>
+    </w:p>
+    <w:p>
+      <w:r>
+        <w:lastRenderedPageBreak/>
+        <w:t>CleanGasMolecularMass=(CO*28+HydrogenGas*2+Hydrocarbons*16+CarbonDioxide*44+Oxygen*32+NitrogenGas*28)/100</w:t>
+      </w:r>
+    </w:p>
+    <w:p>
+      <w:proofErr w:type="spellStart"/>
+      <w:r>
+        <w:t>CleanGasDensity</w:t>
+      </w:r>
+      <w:proofErr w:type="spellEnd"/>
+      <w:r>
+        <w:t xml:space="preserve"> =101325*</w:t>
+      </w:r>
+      <w:proofErr w:type="spellStart"/>
+      <w:r>
+        <w:t>CleanGasMolecularMass</w:t>
+      </w:r>
+      <w:proofErr w:type="spellEnd"/>
+      <w:r>
+        <w:t>/8314/298</w:t>
+      </w:r>
+    </w:p>
+    <w:p>
+      <w:r>
+        <w:t>CleanGasHigherHeatingValue=(CO*COHigherHeatingValueKjPerM+HydrogenGas*H2HigherHeatingValueKjPerM+Hydrocarbons*CH4HigherHeatingValueKjPerM)/100</w:t>
+      </w:r>
+    </w:p>
+    <w:p>
+      <w:proofErr w:type="spellStart"/>
+      <w:r>
+        <w:t>CleanGasLowerHeatingValue</w:t>
+      </w:r>
+      <w:proofErr w:type="spellEnd"/>
+      <w:r>
+        <w:t xml:space="preserve"> </w:t>
+      </w:r>
+      <w:r>
+        <w:t>=(CO*COLowerHeatingValueKjPerM+HydrogenGas*H2LowerHeatingValueKjPerM+Hydrocarbons*CH4LowerHeatingValueKjPerM)/100</w:t>
+      </w:r>
+    </w:p>
+    <w:p>
+      <w:proofErr w:type="spellStart"/>
+      <w:r>
+        <w:t>TotalFuelPowerInput</w:t>
+      </w:r>
+      <w:proofErr w:type="spellEnd"/>
+      <w:r>
+        <w:t xml:space="preserve"> </w:t>
+      </w:r>
+      <w:r>
+        <w:t>=</w:t>
+      </w:r>
+      <w:proofErr w:type="spellStart"/>
+      <w:r>
+        <w:t>NetElectricalCapacity</w:t>
+      </w:r>
+      <w:proofErr w:type="spellEnd"/>
+      <w:r>
+        <w:t>/(</w:t>
+      </w:r>
+      <w:proofErr w:type="spellStart"/>
+      <w:r>
+        <w:t>NetHHVEfficiencyofPowerGeneration</w:t>
+      </w:r>
+      <w:proofErr w:type="spellEnd"/>
+      <w:r>
+        <w:t>/100)</w:t>
+      </w:r>
+    </w:p>
+    <w:p>
+      <w:proofErr w:type="spellStart"/>
+      <w:r>
+        <w:t>CleanGasPowerInput</w:t>
+      </w:r>
+      <w:proofErr w:type="spellEnd"/>
+      <w:r>
+        <w:t xml:space="preserve"> </w:t>
+      </w:r>
+      <w:r>
+        <w:t>=</w:t>
+      </w:r>
+      <w:proofErr w:type="spellStart"/>
+      <w:r>
+        <w:t>TotalFuelPowerInput</w:t>
+      </w:r>
+      <w:proofErr w:type="spellEnd"/>
+      <w:r>
+        <w:t>*(1-FractionOfInputEnergy/100)</w:t>
+      </w:r>
+    </w:p>
+    <w:p>
+      <w:proofErr w:type="spellStart"/>
+      <w:r>
+        <w:t>DualFuelPowerInput</w:t>
+      </w:r>
+      <w:proofErr w:type="spellEnd"/>
+      <w:r>
+        <w:t xml:space="preserve"> </w:t>
+      </w:r>
+      <w:r>
+        <w:t>=</w:t>
+      </w:r>
+      <w:proofErr w:type="spellStart"/>
+      <w:r>
+        <w:t>TotalFuelPowerInput</w:t>
+      </w:r>
+      <w:proofErr w:type="spellEnd"/>
+      <w:r>
+        <w:t>*</w:t>
+      </w:r>
+      <w:proofErr w:type="spellStart"/>
+      <w:r>
+        <w:t>FractionOfInputEnergy</w:t>
+      </w:r>
+      <w:proofErr w:type="spellEnd"/>
+      <w:r>
+        <w:t>/100</w:t>
+      </w:r>
+    </w:p>
+    <w:p>
+      <w:proofErr w:type="spellStart"/>
+      <w:r>
+        <w:t>CleanGasFlowRateVolume</w:t>
+      </w:r>
+      <w:proofErr w:type="spellEnd"/>
+      <w:r>
+        <w:t xml:space="preserve"> </w:t>
+      </w:r>
+      <w:r>
+        <w:t>=</w:t>
+      </w:r>
+      <w:proofErr w:type="spellStart"/>
+      <w:r>
+        <w:t>CleanGasPowerInput</w:t>
+      </w:r>
+      <w:proofErr w:type="spellEnd"/>
+      <w:r>
+        <w:t>/</w:t>
+      </w:r>
+      <w:proofErr w:type="spellStart"/>
+      <w:r>
+        <w:t>CleanGasHigherHeatingValue</w:t>
+      </w:r>
+      <w:proofErr w:type="spellEnd"/>
+      <w:r>
+        <w:t>*3600</w:t>
+      </w:r>
+    </w:p>
+    <w:p>
+      <w:proofErr w:type="spellStart"/>
+      <w:r>
+        <w:t>CleanGasFlowRateMass</w:t>
+      </w:r>
+      <w:proofErr w:type="spellEnd"/>
+      <w:r>
+        <w:t xml:space="preserve"> </w:t>
+      </w:r>
+      <w:r>
+        <w:t>=</w:t>
+      </w:r>
+      <w:proofErr w:type="spellStart"/>
+      <w:r>
+        <w:t>CleanGasFlowRateVolume</w:t>
+      </w:r>
+      <w:proofErr w:type="spellEnd"/>
+      <w:r>
+        <w:t>*</w:t>
+      </w:r>
+      <w:proofErr w:type="spellStart"/>
+      <w:r>
+        <w:t>CleanGasDensity</w:t>
+      </w:r>
+      <w:proofErr w:type="spellEnd"/>
+    </w:p>
+    <w:p>
+      <w:proofErr w:type="spellStart"/>
+      <w:r>
+        <w:t>AnnualCleanGasConsumption</w:t>
+      </w:r>
+      <w:proofErr w:type="spellEnd"/>
+      <w:r>
+        <w:t xml:space="preserve"> </w:t>
+      </w:r>
+      <w:r>
+        <w:t>=</w:t>
+      </w:r>
+      <w:proofErr w:type="spellStart"/>
+      <w:r>
+        <w:t>CleanGasFlowRateMass</w:t>
+      </w:r>
+      <w:proofErr w:type="spellEnd"/>
+      <w:r>
+        <w:t>*</w:t>
+      </w:r>
+      <w:proofErr w:type="spellStart"/>
+      <w:r>
+        <w:t>AnnualHours</w:t>
+      </w:r>
+      <w:proofErr w:type="spellEnd"/>
+      <w:r>
+        <w:t>/1000</w:t>
+      </w:r>
+    </w:p>
+    <w:p>
+      <w:proofErr w:type="spellStart"/>
+      <w:r>
+        <w:t>DualFuelFlowRate</w:t>
+      </w:r>
+      <w:proofErr w:type="spellEnd"/>
+      <w:r>
+        <w:t xml:space="preserve"> </w:t>
+      </w:r>
+      <w:r>
+        <w:t>=</w:t>
+      </w:r>
+      <w:proofErr w:type="spellStart"/>
+      <w:r>
+        <w:t>DualFuelPowerInput</w:t>
+      </w:r>
+      <w:proofErr w:type="spellEnd"/>
+      <w:r>
+        <w:t>/</w:t>
+      </w:r>
+      <w:proofErr w:type="spellStart"/>
+      <w:r>
+        <w:t>HeavyDieselHigherHeatingValueKjPerL</w:t>
+      </w:r>
+      <w:proofErr w:type="spellEnd"/>
+      <w:r>
+        <w:t>*3600</w:t>
+      </w:r>
+    </w:p>
+    <w:p>
+      <w:pPr>
+        <w:rPr>
+          <w:rFonts w:hint="eastAsia"/>
+        </w:rPr>
+      </w:pPr>
+      <w:proofErr w:type="spellStart"/>
+      <w:r>
+        <w:t>AnnualDualFuelConsumption</w:t>
+      </w:r>
+      <w:proofErr w:type="spellEnd"/>
+      <w:r>
+        <w:t xml:space="preserve"> </w:t>
+      </w:r>
+      <w:r>
+        <w:t>=</w:t>
+      </w:r>
+      <w:proofErr w:type="spellStart"/>
+      <w:r>
+        <w:t>DualFuelFlowRate</w:t>
+      </w:r>
+      <w:proofErr w:type="spellEnd"/>
+      <w:r>
+        <w:t>*</w:t>
+      </w:r>
+      <w:proofErr w:type="spellStart"/>
+      <w:r>
+        <w:t>AnnualHours</w:t>
+      </w:r>
+      <w:proofErr w:type="spellEnd"/>
+    </w:p>
+    <w:p>
+      <w:r>
+        <w:t>BiomassFeedRate=CleanGasPowerInput/(HHVEfficiencyOfGasificationSystem/100)/HigherHeatingValue*3600</w:t>
+      </w:r>
+    </w:p>
+    <w:p>
+      <w:proofErr w:type="spellStart"/>
+      <w:r>
+        <w:t>AnnualBiomassConsumptionDryMass</w:t>
+      </w:r>
+      <w:proofErr w:type="spellEnd"/>
+      <w:r>
+        <w:t xml:space="preserve"> </w:t>
+      </w:r>
+      <w:r>
+        <w:t>=</w:t>
+      </w:r>
+      <w:proofErr w:type="spellStart"/>
+      <w:r>
+        <w:t>BiomassFeedRate</w:t>
+      </w:r>
+      <w:proofErr w:type="spellEnd"/>
+      <w:r>
+        <w:t>*</w:t>
+      </w:r>
+      <w:proofErr w:type="spellStart"/>
+      <w:r>
+        <w:t>AnnualHours</w:t>
+      </w:r>
+      <w:proofErr w:type="spellEnd"/>
+      <w:r>
+        <w:t>/1000</w:t>
+      </w:r>
+    </w:p>
+    <w:p>
+      <w:proofErr w:type="spellStart"/>
+      <w:r>
+        <w:t>AnnualBiomassConsumptionWetMass</w:t>
+      </w:r>
+      <w:proofErr w:type="spellEnd"/>
+      <w:r>
+        <w:t xml:space="preserve"> </w:t>
+      </w:r>
+      <w:r>
+        <w:t>=</w:t>
+      </w:r>
+      <w:proofErr w:type="spellStart"/>
+      <w:r>
+        <w:t>AnnualBiomassConsumptionDryMass</w:t>
+      </w:r>
+      <w:proofErr w:type="spellEnd"/>
+      <w:r>
+        <w:t>/(1-MoistureContent/100)</w:t>
+      </w:r>
+    </w:p>
+    <w:p>
+      <w:proofErr w:type="spellStart"/>
+      <w:r>
+        <w:t>CharProductionRate</w:t>
+      </w:r>
+      <w:proofErr w:type="spellEnd"/>
+      <w:r>
+        <w:t xml:space="preserve"> </w:t>
+      </w:r>
+      <w:r>
+        <w:t>=</w:t>
+      </w:r>
+      <w:proofErr w:type="spellStart"/>
+      <w:r>
+        <w:t>AshContent</w:t>
+      </w:r>
+      <w:proofErr w:type="spellEnd"/>
+      <w:r>
+        <w:t>/100*</w:t>
+      </w:r>
+      <w:proofErr w:type="spellStart"/>
+      <w:r>
+        <w:t>BiomassFeedRate</w:t>
+      </w:r>
+      <w:proofErr w:type="spellEnd"/>
+      <w:r>
+        <w:t>/(1-CarbonConcentration/100)</w:t>
+      </w:r>
+    </w:p>
+    <w:p>
+      <w:pPr>
+        <w:rPr>
+          <w:rFonts w:hint="eastAsia"/>
+        </w:rPr>
+      </w:pPr>
+      <w:proofErr w:type="spellStart"/>
+      <w:r>
+        <w:t>AnnualCharProduction</w:t>
+      </w:r>
+      <w:proofErr w:type="spellEnd"/>
+      <w:r>
+        <w:t xml:space="preserve"> </w:t>
+      </w:r>
+      <w:r>
+        <w:t>=</w:t>
+      </w:r>
+      <w:proofErr w:type="spellStart"/>
+      <w:r>
+        <w:t>CharProductionRate</w:t>
+      </w:r>
+      <w:proofErr w:type="spellEnd"/>
+      <w:r>
+        <w:t>*</w:t>
+      </w:r>
+      <w:proofErr w:type="spellStart"/>
+      <w:r>
+        <w:t>AnnualHours</w:t>
+      </w:r>
+      <w:proofErr w:type="spellEnd"/>
+      <w:r>
+        <w:t>/1000</w:t>
+      </w:r>
+    </w:p>
+    <w:p>
+      <w:pPr>
+        <w:pStyle w:val="3"/>
+      </w:pPr>
+      <w:r>
+        <w:t>Heat--base year</w:t>
+      </w:r>
+    </w:p>
+    <w:p>
+      <w:pPr>
+        <w:pStyle w:val="3"/>
+      </w:pPr>
+      <w:r>
+        <w:t>Expenses--base year</w:t>
+      </w:r>
+    </w:p>
+    <w:p>
+      <w:pPr>
+        <w:pStyle w:val="3"/>
+      </w:pPr>
+      <w:r>
+        <w:t>Taxes</w:t>
+      </w:r>
+    </w:p>
+    <w:p>
+      <w:pPr>
+        <w:pStyle w:val="3"/>
+      </w:pPr>
+      <w:r>
+        <w:t>Income other than energy</w:t>
+      </w:r>
+    </w:p>
+    <w:p>
+      <w:pPr>
+        <w:pStyle w:val="3"/>
+      </w:pPr>
+      <w:r>
+        <w:t>Escalation/Inflation</w:t>
+      </w:r>
+    </w:p>
+    <w:p>
+      <w:pPr>
+        <w:pStyle w:val="3"/>
+      </w:pPr>
+      <w:r>
+        <w:t>Financing</w:t>
+      </w:r>
+    </w:p>
+    <w:p>
+      <w:pPr>
+        <w:pStyle w:val="3"/>
+      </w:pPr>
+      <w:r>
+        <w:t>Depreciation Schedule</w:t>
+      </w:r>
+    </w:p>
+    <w:p>
+      <w:proofErr w:type="spellStart"/>
+      <w:r>
+        <w:t>DepreciationFraction</w:t>
+      </w:r>
+      <w:proofErr w:type="spellEnd"/>
+      <w:r>
+        <w:t xml:space="preserve"> =1/</w:t>
+      </w:r>
+      <w:proofErr w:type="spellStart"/>
+      <w:r>
+        <w:t>EconomicLife</w:t>
+      </w:r>
+      <w:proofErr w:type="spellEnd"/>
+    </w:p>
+    <w:p>
+      <w:pPr>
+        <w:pStyle w:val="3"/>
       </w:pPr>
       <w:r>
         <w:t>Tax Credit Schedule</w:t>
@@ -1201,893 +4224,16 @@
     </w:p>
     <w:p>
       <w:pPr>
-        <w:pStyle w:val="Heading3"/>
-      </w:pPr>
-      <w:r>
+        <w:pStyle w:val="3"/>
+      </w:pPr>
+      <w:r>
+        <w:lastRenderedPageBreak/>
         <w:t>Annual Cash Flows</w:t>
       </w:r>
     </w:p>
     <w:p>
-      <w:r>
-        <w:t xml:space="preserve">Common vars in each year are highlighted in </w:t>
-      </w:r>
-      <w:r>
-        <w:rPr>
-          <w:highlight w:val="yellow"/>
-        </w:rPr>
-        <w:t>yellow</w:t>
-      </w:r>
-    </w:p>
-    <w:p>
-      <w:pPr>
-        <w:pStyle w:val="Heading4"/>
-      </w:pPr>
-      <w:r>
-        <w:t>Year1</w:t>
-      </w:r>
-    </w:p>
-    <w:p>
-      <w:proofErr w:type="spellStart"/>
-      <w:r>
-        <w:rPr>
-          <w:highlight w:val="yellow"/>
-        </w:rPr>
-        <w:t>EquityRecovery</w:t>
-      </w:r>
-      <w:proofErr w:type="spellEnd"/>
-      <w:r>
-        <w:rPr>
-          <w:highlight w:val="yellow"/>
-        </w:rPr>
-        <w:t xml:space="preserve"> =</w:t>
-      </w:r>
-      <w:proofErr w:type="spellStart"/>
-      <w:r>
-        <w:rPr>
-          <w:highlight w:val="yellow"/>
-        </w:rPr>
-        <w:t>AnnualEquityRecovery</w:t>
-      </w:r>
-      <w:proofErr w:type="spellEnd"/>
-    </w:p>
-    <w:p>
-      <w:r>
-        <w:t>EquityInterest1 =</w:t>
-      </w:r>
-      <w:proofErr w:type="spellStart"/>
-      <w:r>
-        <w:t>CostOfEquity</w:t>
-      </w:r>
-      <w:proofErr w:type="spellEnd"/>
-      <w:r>
-        <w:t>/100*</w:t>
-      </w:r>
-      <w:proofErr w:type="spellStart"/>
-      <w:r>
-        <w:t>TotalEquityCost</w:t>
-      </w:r>
-      <w:proofErr w:type="spellEnd"/>
-    </w:p>
-    <w:p>
-      <w:r>
-        <w:t>EquityPrincipalPaid1 =EquityRecovery-EquityInterest1</w:t>
-      </w:r>
-    </w:p>
-    <w:p>
-      <w:r>
-        <w:t>EquityPrincipalRemaining1 =TotalEquityCost-EquityPrincipalPaid1</w:t>
-      </w:r>
-    </w:p>
-    <w:p>
-      <w:proofErr w:type="spellStart"/>
-      <w:r>
-        <w:rPr>
-          <w:highlight w:val="yellow"/>
-        </w:rPr>
-        <w:t>DebtRecovery</w:t>
-      </w:r>
-      <w:proofErr w:type="spellEnd"/>
-      <w:r>
-        <w:rPr>
-          <w:highlight w:val="yellow"/>
-        </w:rPr>
-        <w:t xml:space="preserve"> =</w:t>
-      </w:r>
-      <w:proofErr w:type="spellStart"/>
-      <w:r>
-        <w:rPr>
-          <w:highlight w:val="yellow"/>
-        </w:rPr>
-        <w:t>AnnualDebtPayment</w:t>
-      </w:r>
-      <w:proofErr w:type="spellEnd"/>
-    </w:p>
-    <w:p>
-      <w:r>
-        <w:t>DebtInterest1 =</w:t>
-      </w:r>
-      <w:proofErr w:type="spellStart"/>
-      <w:r>
-        <w:t>InterestRateOnDebt</w:t>
-      </w:r>
-      <w:proofErr w:type="spellEnd"/>
-      <w:r>
-        <w:t>/100*</w:t>
-      </w:r>
-      <w:proofErr w:type="spellStart"/>
-      <w:r>
-        <w:t>TotalDebtCost</w:t>
-      </w:r>
-      <w:proofErr w:type="spellEnd"/>
-    </w:p>
-    <w:p>
-      <w:r>
-        <w:t>DebtPrincipalPaid1 =DebtRecovery-DebtInterest1</w:t>
-      </w:r>
-    </w:p>
-    <w:p>
-      <w:r>
-        <w:t>DebtPrincipalRemaining1 =TotalDebtCost-DebtPrincipalPaid1</w:t>
-      </w:r>
-    </w:p>
-    <w:p>
-      <w:r>
-        <w:t>FuelCost1 =</w:t>
-      </w:r>
-      <w:proofErr w:type="spellStart"/>
-      <w:r>
-        <w:t>AnnualFuelConsumption</w:t>
-      </w:r>
-      <w:proofErr w:type="spellEnd"/>
-      <w:r>
-        <w:t>*</w:t>
-      </w:r>
-      <w:proofErr w:type="spellStart"/>
-      <w:r>
-        <w:t>FuelCost</w:t>
-      </w:r>
-      <w:proofErr w:type="spellEnd"/>
-    </w:p>
-    <w:p>
-      <w:r>
-        <w:t>NonFuelExpenses1 =</w:t>
-      </w:r>
-      <w:proofErr w:type="spellStart"/>
-      <w:r>
-        <w:t>TotalNonFuelExpenses</w:t>
-      </w:r>
-      <w:proofErr w:type="spellEnd"/>
-    </w:p>
-    <w:p>
-      <w:r>
-        <w:t>DebtReserve1 =</w:t>
-      </w:r>
-      <w:proofErr w:type="spellStart"/>
-      <w:r>
-        <w:t>DebtReserve</w:t>
-      </w:r>
-      <w:proofErr w:type="spellEnd"/>
-    </w:p>
-    <w:p>
-      <w:r>
-        <w:rPr>
-          <w:highlight w:val="yellow"/>
-        </w:rPr>
-        <w:t>Depreciation =</w:t>
-      </w:r>
-      <w:proofErr w:type="spellStart"/>
-      <w:r>
-        <w:rPr>
-          <w:highlight w:val="yellow"/>
-        </w:rPr>
-        <w:t>TotalCostOfPlant</w:t>
-      </w:r>
-      <w:proofErr w:type="spellEnd"/>
-      <w:r>
-        <w:rPr>
-          <w:highlight w:val="yellow"/>
-        </w:rPr>
-        <w:t>*</w:t>
-      </w:r>
-      <w:proofErr w:type="spellStart"/>
-      <w:r>
-        <w:rPr>
-          <w:highlight w:val="yellow"/>
-        </w:rPr>
-        <w:t>DepreciationFraction</w:t>
-      </w:r>
-      <w:proofErr w:type="spellEnd"/>
-    </w:p>
-    <w:p>
-      <w:proofErr w:type="spellStart"/>
-      <w:r>
-        <w:rPr>
-          <w:highlight w:val="yellow"/>
-        </w:rPr>
-        <w:t>CapacityIncome</w:t>
-      </w:r>
-      <w:proofErr w:type="spellEnd"/>
-      <w:r>
-        <w:rPr>
-          <w:highlight w:val="yellow"/>
-        </w:rPr>
-        <w:t xml:space="preserve"> =</w:t>
-      </w:r>
-      <w:proofErr w:type="spellStart"/>
-      <w:r>
-        <w:rPr>
-          <w:highlight w:val="yellow"/>
-        </w:rPr>
-        <w:t>AnnualCapacityPayment</w:t>
-      </w:r>
-      <w:proofErr w:type="spellEnd"/>
-    </w:p>
-    <w:p>
-      <w:proofErr w:type="spellStart"/>
-      <w:r>
-        <w:rPr>
-          <w:highlight w:val="yellow"/>
-        </w:rPr>
-        <w:t>InterestOnDebtReserve</w:t>
-      </w:r>
-      <w:proofErr w:type="spellEnd"/>
-      <w:r>
-        <w:rPr>
-          <w:highlight w:val="yellow"/>
-        </w:rPr>
-        <w:t xml:space="preserve"> =</w:t>
-      </w:r>
-      <w:proofErr w:type="spellStart"/>
-      <w:r>
-        <w:rPr>
-          <w:highlight w:val="yellow"/>
-        </w:rPr>
-        <w:t>AnnualDebtReserveInterest</w:t>
-      </w:r>
-      <w:proofErr w:type="spellEnd"/>
-    </w:p>
-    <w:p>
-      <w:r>
-        <w:t>TaxesWoCredit1 =((CombinedTaxRate/100)/(1-CombinedTaxRate/100</w:t>
-      </w:r>
-      <w:proofErr w:type="gramStart"/>
-      <w:r>
-        <w:t>))*</w:t>
-      </w:r>
-      <w:proofErr w:type="gramEnd"/>
-      <w:r>
-        <w:t>(EquityPrincipalPaid1+DebtPrincipalPaid1+EquityInterest1-Depreciation+DebtReserve1)</w:t>
-      </w:r>
-    </w:p>
-    <w:p>
-      <w:r>
-        <w:t>TaxCredit1 =</w:t>
-      </w:r>
-      <w:proofErr w:type="spellStart"/>
-      <w:r>
-        <w:t>AnnualGeneration</w:t>
-      </w:r>
-      <w:proofErr w:type="spellEnd"/>
-      <w:r>
-        <w:t>*</w:t>
-      </w:r>
-      <w:proofErr w:type="spellStart"/>
-      <w:r>
-        <w:t>ProductionTaxCredit</w:t>
-      </w:r>
-      <w:proofErr w:type="spellEnd"/>
-      <w:r>
-        <w:t>*TaxCreditFrac1</w:t>
-      </w:r>
-    </w:p>
-    <w:p>
-      <w:r>
-        <w:t>Taxes1 =((CombinedTaxRate/100)/(1-CombinedTaxRate/100</w:t>
-      </w:r>
-      <w:proofErr w:type="gramStart"/>
-      <w:r>
-        <w:t>))*</w:t>
-      </w:r>
-      <w:proofErr w:type="gramEnd"/>
-      <w:r>
-        <w:t>(EquityPrincipalPaid1+DebtPrincipalPaid1+EquityInterest1-Depreciation+DebtReserve1-TaxCredit1)</w:t>
-      </w:r>
-    </w:p>
-    <w:p>
-      <w:r>
-        <w:t>EnergyRevenueRequired1 =EquityRecovery+DebtRecovery+FuelCost1+NonFuelExpenses1+Taxes1+DebtReserve1-CapacityIncome-InterestOnDebtReserve</w:t>
-      </w:r>
-    </w:p>
-    <w:p>
-      <w:pPr>
-        <w:pStyle w:val="Heading4"/>
-      </w:pPr>
-      <w:r>
-        <w:t>Year2</w:t>
-      </w:r>
-    </w:p>
-    <w:p>
-      <w:r>
-        <w:t>EquityInterest2 =</w:t>
-      </w:r>
-      <w:proofErr w:type="spellStart"/>
-      <w:r>
-        <w:t>CostOfEquity</w:t>
-      </w:r>
-      <w:proofErr w:type="spellEnd"/>
-      <w:r>
-        <w:t>/100*EquityPrincipalRemaining1</w:t>
-      </w:r>
-    </w:p>
-    <w:p>
-      <w:r>
-        <w:t>EquityPrincipalPaid2 =EquityRecovery-EquityInterest2</w:t>
-      </w:r>
-    </w:p>
-    <w:p>
-      <w:r>
-        <w:t>EquityPrincipalRemaining2 =EquityPrincipalRemaining1-EquityPrincipalPaid2</w:t>
-      </w:r>
-    </w:p>
-    <w:p>
-      <w:r>
-        <w:t>DebtInterest2 =</w:t>
-      </w:r>
-      <w:proofErr w:type="spellStart"/>
-      <w:r>
-        <w:t>InterestRateOnDebt</w:t>
-      </w:r>
-      <w:proofErr w:type="spellEnd"/>
-      <w:r>
-        <w:t>/100*DebtPrincipalRemaining1</w:t>
-      </w:r>
-    </w:p>
-    <w:p>
-      <w:r>
-        <w:t>DebtPrincipalPaid2 =DebtRecovery-DebtInterest2</w:t>
-      </w:r>
-    </w:p>
-    <w:p>
-      <w:r>
-        <w:t>DebtPrincipalRemaining2 =DebtPrincipalRemaining1-DebtPrincipalPaid2</w:t>
-      </w:r>
-    </w:p>
-    <w:p>
-      <w:r>
-        <w:t>FuelCost2 =FuelCost1*(1+EscalationFuel/</w:t>
-      </w:r>
-      <w:proofErr w:type="gramStart"/>
-      <w:r>
-        <w:t>100)^</w:t>
-      </w:r>
-      <w:proofErr w:type="gramEnd"/>
-      <w:r>
-        <w:t>(Year-1)</w:t>
-      </w:r>
-    </w:p>
-    <w:p>
-      <w:r>
-        <w:t>NonFuelExpenses2 =NonFuelExpenses1*(1+EscalationOther/</w:t>
-      </w:r>
-      <w:proofErr w:type="gramStart"/>
-      <w:r>
-        <w:t>100)^</w:t>
-      </w:r>
-      <w:proofErr w:type="gramEnd"/>
-      <w:r>
-        <w:t>(Year-1)</w:t>
-      </w:r>
-    </w:p>
-    <w:p>
-      <w:r>
-        <w:t>DebtReserve2</w:t>
-      </w:r>
-      <w:r>
-        <w:t>=0</w:t>
-      </w:r>
-    </w:p>
-    <w:p>
-      <w:r>
-        <w:t>TaxesWoCredit2 =((CombinedTaxRate/100)/(1-CombinedTaxRate/100</w:t>
-      </w:r>
-      <w:proofErr w:type="gramStart"/>
-      <w:r>
-        <w:t>))*</w:t>
-      </w:r>
-      <w:proofErr w:type="gramEnd"/>
-      <w:r>
-        <w:t>(EquityPrincipalPaid2+DebtPrincipalPaid2+EquityInterest2-Depreciation+DebtReserve2)</w:t>
-      </w:r>
-    </w:p>
-    <w:p>
-      <w:r>
-        <w:t>TaxCredit2 =AnnualGeneration*ProductionTaxCredit*((1+EscalationForProductionTaxCredit/</w:t>
-      </w:r>
-      <w:proofErr w:type="gramStart"/>
-      <w:r>
-        <w:t>100)^</w:t>
-      </w:r>
-      <w:proofErr w:type="gramEnd"/>
-      <w:r>
-        <w:t>(Year-1))*TaxCreditFrac2</w:t>
-      </w:r>
-    </w:p>
-    <w:p>
-      <w:r>
-        <w:t>Taxes2 =((CombinedTaxRate/100)/(1-CombinedTaxRate/100</w:t>
-      </w:r>
-      <w:proofErr w:type="gramStart"/>
-      <w:r>
-        <w:t>))*</w:t>
-      </w:r>
-      <w:proofErr w:type="gramEnd"/>
-      <w:r>
-        <w:t>(EquityPrincipalPaid2+DebtPrincipalPaid2+EquityInterest2-Depreciation+DebtReserve2-TaxCredit2)</w:t>
-      </w:r>
-    </w:p>
-    <w:p>
-      <w:r>
-        <w:t>EnergyRevenueRequired2 =EquityRecovery+DebtRecovery+FuelCost2+NonFuelExpenses2+Taxes2+DebtReserve2-CapacityIncome-InterestOnDebtReserve</w:t>
-      </w:r>
-    </w:p>
-    <w:p/>
-    <w:p>
-      <w:r>
-        <w:t>The others follow the same pattern as Year2</w:t>
-      </w:r>
-    </w:p>
-    <w:p>
-      <w:pPr>
-        <w:pStyle w:val="Heading4"/>
-      </w:pPr>
-      <w:r>
-        <w:t>Year20</w:t>
-      </w:r>
-    </w:p>
-    <w:p>
-      <w:proofErr w:type="spellStart"/>
-      <w:r>
-        <w:t>DebtReserve</w:t>
-      </w:r>
-      <w:proofErr w:type="spellEnd"/>
-      <w:r>
-        <w:t xml:space="preserve"> = -</w:t>
-      </w:r>
-      <w:r>
-        <w:t xml:space="preserve"> </w:t>
-      </w:r>
-      <w:r>
-        <w:t>DebtReserve1</w:t>
-      </w:r>
-    </w:p>
-    <w:p>
-      <w:pPr>
-        <w:pStyle w:val="Heading3"/>
-      </w:pPr>
-      <w:r>
-        <w:t>Current $ Level Annual Cost (LAC)</w:t>
-      </w:r>
-    </w:p>
-    <w:p>
-      <w:r>
-        <w:t>PresentWorth1=EnergyRevenueRequired1*(1+CostOfEquity/</w:t>
-      </w:r>
-      <w:proofErr w:type="gramStart"/>
-      <w:r>
-        <w:t>100)^</w:t>
-      </w:r>
-      <w:proofErr w:type="gramEnd"/>
-      <w:r>
-        <w:t>-B130</w:t>
-      </w:r>
-    </w:p>
-    <w:p>
-      <w:proofErr w:type="spellStart"/>
-      <w:r>
-        <w:t>TotalPresentWorth</w:t>
-      </w:r>
-      <w:proofErr w:type="spellEnd"/>
-      <w:r>
-        <w:t>=</w:t>
-      </w:r>
-      <w:proofErr w:type="gramStart"/>
-      <w:r>
-        <w:t>SUM(</w:t>
-      </w:r>
-      <w:proofErr w:type="gramEnd"/>
-      <w:r>
-        <w:t>PresentWorth1</w:t>
-      </w:r>
-      <w:r>
-        <w:t>:</w:t>
-      </w:r>
-      <w:r>
-        <w:t xml:space="preserve"> PresentWorth</w:t>
-      </w:r>
-      <w:r>
-        <w:t>20)</w:t>
-      </w:r>
-    </w:p>
-    <w:p>
-      <w:proofErr w:type="spellStart"/>
-      <w:r>
-        <w:t>CapitalRecoveryFactorCurrent</w:t>
-      </w:r>
-      <w:proofErr w:type="spellEnd"/>
-      <w:r>
-        <w:t>=</w:t>
-      </w:r>
-      <w:r>
-        <w:t xml:space="preserve"> </w:t>
-      </w:r>
-      <w:proofErr w:type="spellStart"/>
-      <w:r>
-        <w:t>CapitalRecoveryFactor</w:t>
-      </w:r>
-      <w:r>
-        <w:t>Equity</w:t>
-      </w:r>
-      <w:proofErr w:type="spellEnd"/>
-    </w:p>
-    <w:p>
-      <w:proofErr w:type="spellStart"/>
-      <w:r>
-        <w:t>CurrentLevelAnnualRevenueRequirements</w:t>
-      </w:r>
-      <w:proofErr w:type="spellEnd"/>
-      <w:r>
-        <w:t xml:space="preserve"> =</w:t>
-      </w:r>
-      <w:proofErr w:type="spellStart"/>
-      <w:r>
-        <w:t>TotalPresentWorth</w:t>
-      </w:r>
-      <w:proofErr w:type="spellEnd"/>
-      <w:r>
-        <w:t>*</w:t>
-      </w:r>
-      <w:proofErr w:type="spellStart"/>
-      <w:r>
-        <w:t>CapitalRecoveryFactorCurrent</w:t>
-      </w:r>
-      <w:proofErr w:type="spellEnd"/>
-    </w:p>
-    <w:p>
-      <w:proofErr w:type="spellStart"/>
-      <w:r>
-        <w:t>CurrentLACofEnergy</w:t>
-      </w:r>
-      <w:proofErr w:type="spellEnd"/>
-      <w:r>
-        <w:t xml:space="preserve"> =</w:t>
-      </w:r>
-      <w:proofErr w:type="spellStart"/>
-      <w:r>
-        <w:t>CurrentLevelAnnualRevenueRequirements</w:t>
-      </w:r>
-      <w:proofErr w:type="spellEnd"/>
-      <w:r>
-        <w:t>/</w:t>
-      </w:r>
-      <w:proofErr w:type="spellStart"/>
-      <w:r>
-        <w:t>AnnualGeneration</w:t>
-      </w:r>
-      <w:proofErr w:type="spellEnd"/>
-    </w:p>
-    <w:p/>
-    <w:p>
-      <w:proofErr w:type="spellStart"/>
-      <w:r>
-        <w:t>RealCostOfMoney</w:t>
-      </w:r>
-      <w:proofErr w:type="spellEnd"/>
-      <w:r>
-        <w:t xml:space="preserve"> =(1+CostOfEquity/100)/(1+GeneralInflation/100)-1</w:t>
-      </w:r>
-    </w:p>
-    <w:p>
-      <w:r>
-        <w:t>CapitalRecoveryFactorConstant</w:t>
-      </w:r>
-      <w:r>
-        <w:t>=</w:t>
-      </w:r>
-      <w:proofErr w:type="gramStart"/>
-      <w:r>
-        <w:t>CapitalRecoveryFactor</w:t>
-      </w:r>
-      <w:r>
-        <w:t>(</w:t>
-      </w:r>
-      <w:proofErr w:type="gramEnd"/>
-      <w:r>
-        <w:t>RealCostOfMone</w:t>
-      </w:r>
-      <w:r>
-        <w:t xml:space="preserve">y*100, </w:t>
-      </w:r>
-      <w:proofErr w:type="spellStart"/>
-      <w:r>
-        <w:t>EconomicLife</w:t>
-      </w:r>
-      <w:proofErr w:type="spellEnd"/>
-      <w:r>
-        <w:t>)</w:t>
-      </w:r>
-    </w:p>
-    <w:p>
-      <w:proofErr w:type="spellStart"/>
-      <w:r>
-        <w:t>ConstantLevelAnnualRevenueRequirements</w:t>
-      </w:r>
-      <w:proofErr w:type="spellEnd"/>
-      <w:r>
-        <w:t xml:space="preserve"> =</w:t>
-      </w:r>
-      <w:proofErr w:type="spellStart"/>
-      <w:r>
-        <w:t>TotalPresentWorth</w:t>
-      </w:r>
-      <w:proofErr w:type="spellEnd"/>
-      <w:r>
-        <w:t>*</w:t>
-      </w:r>
-      <w:proofErr w:type="spellStart"/>
-      <w:r>
-        <w:t>CapitalRecoveryFactorConstant</w:t>
-      </w:r>
-      <w:proofErr w:type="spellEnd"/>
-    </w:p>
-    <w:p>
-      <w:proofErr w:type="spellStart"/>
-      <w:r>
-        <w:t>ConstantLACofEnergy</w:t>
-      </w:r>
-      <w:proofErr w:type="spellEnd"/>
-      <w:r>
-        <w:t xml:space="preserve"> =</w:t>
-      </w:r>
-      <w:proofErr w:type="spellStart"/>
-      <w:r>
-        <w:t>ConstantLevelAnnualRevenueRequirements</w:t>
-      </w:r>
-      <w:proofErr w:type="spellEnd"/>
-      <w:r>
-        <w:t>/</w:t>
-      </w:r>
-      <w:proofErr w:type="spellStart"/>
-      <w:r>
-        <w:t>AnnualGeneration</w:t>
-      </w:r>
-      <w:proofErr w:type="spellEnd"/>
-    </w:p>
-    <w:p>
-      <w:r>
-        <w:t xml:space="preserve">    function </w:t>
-      </w:r>
-      <w:proofErr w:type="spellStart"/>
-      <w:proofErr w:type="gramStart"/>
-      <w:r>
-        <w:t>CapitalRecoveryFactor</w:t>
-      </w:r>
-      <w:proofErr w:type="spellEnd"/>
-      <w:r>
-        <w:t>(</w:t>
-      </w:r>
-      <w:proofErr w:type="spellStart"/>
-      <w:proofErr w:type="gramEnd"/>
-      <w:r>
-        <w:t>i</w:t>
-      </w:r>
-      <w:proofErr w:type="spellEnd"/>
-      <w:r>
-        <w:t>: number, N: number) {</w:t>
-      </w:r>
-    </w:p>
-    <w:p>
-      <w:r>
-        <w:t xml:space="preserve">        const A = </w:t>
-      </w:r>
-      <w:proofErr w:type="spellStart"/>
-      <w:r>
-        <w:t>i</w:t>
-      </w:r>
-      <w:proofErr w:type="spellEnd"/>
-      <w:r>
-        <w:t xml:space="preserve"> / 100 * </w:t>
-      </w:r>
-      <w:proofErr w:type="spellStart"/>
-      <w:proofErr w:type="gramStart"/>
-      <w:r>
-        <w:t>Math.pow</w:t>
-      </w:r>
-      <w:proofErr w:type="spellEnd"/>
-      <w:r>
-        <w:t>(</w:t>
-      </w:r>
-      <w:proofErr w:type="gramEnd"/>
-      <w:r>
-        <w:t xml:space="preserve">(1 + </w:t>
-      </w:r>
-      <w:proofErr w:type="spellStart"/>
-      <w:r>
-        <w:t>i</w:t>
-      </w:r>
-      <w:proofErr w:type="spellEnd"/>
-      <w:r>
-        <w:t xml:space="preserve"> / 100), N) / (</w:t>
-      </w:r>
-      <w:proofErr w:type="spellStart"/>
-      <w:r>
-        <w:t>Math.pow</w:t>
-      </w:r>
-      <w:proofErr w:type="spellEnd"/>
-      <w:r>
-        <w:t xml:space="preserve">((1 + </w:t>
-      </w:r>
-      <w:proofErr w:type="spellStart"/>
-      <w:r>
-        <w:t>i</w:t>
-      </w:r>
-      <w:proofErr w:type="spellEnd"/>
-      <w:r>
-        <w:t xml:space="preserve"> / 100), N) - 1);</w:t>
-      </w:r>
-    </w:p>
-    <w:p>
-      <w:r>
-        <w:t xml:space="preserve">        return A;</w:t>
-      </w:r>
-    </w:p>
-    <w:p>
-      <w:pPr>
-        <w:ind w:firstLine="195"/>
-      </w:pPr>
-      <w:r>
-        <w:t>}</w:t>
-      </w:r>
-    </w:p>
-    <w:p>
-      <w:pPr>
-        <w:ind w:firstLine="195"/>
-      </w:pPr>
-    </w:p>
-    <w:p>
-      <w:pPr>
-        <w:pStyle w:val="Heading2"/>
-      </w:pPr>
-      <w:r>
-        <w:t>10-31-2013-energy-cost-calculator-gasification-power-generation-model</w:t>
-      </w:r>
-    </w:p>
-    <w:p>
-      <w:r>
-        <w:t>Input are highlighted</w:t>
-      </w:r>
-      <w:r>
-        <w:t xml:space="preserve"> in green</w:t>
-      </w:r>
-    </w:p>
-    <w:p>
-      <w:pPr>
-        <w:pStyle w:val="Heading3"/>
-      </w:pPr>
-      <w:r>
-        <w:t>Capital Cost</w:t>
-      </w:r>
-    </w:p>
-    <w:p>
-      <w:pPr>
-        <w:pStyle w:val="Heading3"/>
-      </w:pPr>
-      <w:r>
-        <w:t>Electrical and Fuel--base year</w:t>
-      </w:r>
-    </w:p>
-    <w:p>
-      <w:pPr>
-        <w:pStyle w:val="Heading3"/>
-      </w:pPr>
-      <w:r>
-        <w:t>Heat--base year</w:t>
-      </w:r>
-    </w:p>
-    <w:p>
-      <w:pPr>
-        <w:pStyle w:val="Heading3"/>
-      </w:pPr>
-      <w:r>
-        <w:t>Expenses--base year</w:t>
-      </w:r>
-    </w:p>
-    <w:p>
-      <w:pPr>
-        <w:pStyle w:val="Heading3"/>
-      </w:pPr>
-      <w:r>
-        <w:t>Taxes</w:t>
-      </w:r>
-    </w:p>
-    <w:p>
-      <w:pPr>
-        <w:pStyle w:val="Heading3"/>
-      </w:pPr>
-      <w:r>
-        <w:t>Income other than energy</w:t>
-      </w:r>
-    </w:p>
-    <w:p>
-      <w:pPr>
-        <w:pStyle w:val="Heading3"/>
-      </w:pPr>
-      <w:r>
-        <w:t>Escalation/Inflation</w:t>
-      </w:r>
-    </w:p>
-    <w:p>
-      <w:pPr>
-        <w:pStyle w:val="Heading3"/>
-      </w:pPr>
-      <w:r>
-        <w:t>Financing</w:t>
-      </w:r>
-    </w:p>
-    <w:p>
-      <w:pPr>
-        <w:pStyle w:val="Heading3"/>
-      </w:pPr>
-      <w:r>
-        <w:t>Depreciation Schedule</w:t>
-      </w:r>
-    </w:p>
-    <w:p>
-      <w:proofErr w:type="spellStart"/>
-      <w:r>
-        <w:t>DepreciationFraction</w:t>
-      </w:r>
-      <w:proofErr w:type="spellEnd"/>
-      <w:r>
-        <w:t xml:space="preserve"> =1/</w:t>
-      </w:r>
-      <w:proofErr w:type="spellStart"/>
-      <w:r>
-        <w:t>EconomicLife</w:t>
-      </w:r>
-      <w:proofErr w:type="spellEnd"/>
-    </w:p>
-    <w:p>
-      <w:pPr>
-        <w:pStyle w:val="Heading3"/>
-      </w:pPr>
-      <w:r>
-        <w:t>Tax Credit Schedule</w:t>
-      </w:r>
-    </w:p>
-    <w:p>
-      <w:r>
-        <w:t>"</w:t>
-      </w:r>
-      <w:proofErr w:type="spellStart"/>
-      <w:r>
-        <w:t>TaxCreditFrac</w:t>
-      </w:r>
-      <w:proofErr w:type="spellEnd"/>
-      <w:r>
-        <w:t>": [1,1,1,1,1,0,0,0,0,0,0,0,0,0,0,0,0,0,0,0]</w:t>
-      </w:r>
-    </w:p>
-    <w:p>
-      <w:pPr>
-        <w:pStyle w:val="Heading3"/>
-      </w:pPr>
-      <w:r>
-        <w:t>Annual Cash Flows</w:t>
-      </w:r>
-    </w:p>
-    <w:p>
-      <w:pPr>
-        <w:pStyle w:val="Heading3"/>
+      <w:pPr>
+        <w:pStyle w:val="3"/>
       </w:pPr>
       <w:r>
         <w:t>Current $ Level Annual Cost (LAC)</w:t>
@@ -2499,15 +4645,15 @@
     <w:lsdException w:name="Unresolved Mention" w:semiHidden="1" w:unhideWhenUsed="1"/>
     <w:lsdException w:name="Smart Link" w:semiHidden="1" w:unhideWhenUsed="1"/>
   </w:latentStyles>
-  <w:style w:type="paragraph" w:default="1" w:styleId="Normal">
+  <w:style w:type="paragraph" w:default="1" w:styleId="a">
     <w:name w:val="Normal"/>
     <w:qFormat/>
   </w:style>
-  <w:style w:type="paragraph" w:styleId="Heading1">
+  <w:style w:type="paragraph" w:styleId="1">
     <w:name w:val="heading 1"/>
-    <w:basedOn w:val="Normal"/>
-    <w:next w:val="Normal"/>
-    <w:link w:val="Heading1Char"/>
+    <w:basedOn w:val="a"/>
+    <w:next w:val="a"/>
+    <w:link w:val="10"/>
     <w:uiPriority w:val="9"/>
     <w:qFormat/>
     <w:rsid w:val="007B4088"/>
@@ -2524,11 +4670,11 @@
       <w:szCs w:val="32"/>
     </w:rPr>
   </w:style>
-  <w:style w:type="paragraph" w:styleId="Heading2">
+  <w:style w:type="paragraph" w:styleId="2">
     <w:name w:val="heading 2"/>
-    <w:basedOn w:val="Normal"/>
-    <w:next w:val="Normal"/>
-    <w:link w:val="Heading2Char"/>
+    <w:basedOn w:val="a"/>
+    <w:next w:val="a"/>
+    <w:link w:val="20"/>
     <w:uiPriority w:val="9"/>
     <w:unhideWhenUsed/>
     <w:qFormat/>
@@ -2546,11 +4692,11 @@
       <w:szCs w:val="26"/>
     </w:rPr>
   </w:style>
-  <w:style w:type="paragraph" w:styleId="Heading3">
+  <w:style w:type="paragraph" w:styleId="3">
     <w:name w:val="heading 3"/>
-    <w:basedOn w:val="Normal"/>
-    <w:next w:val="Normal"/>
-    <w:link w:val="Heading3Char"/>
+    <w:basedOn w:val="a"/>
+    <w:next w:val="a"/>
+    <w:link w:val="30"/>
     <w:uiPriority w:val="9"/>
     <w:unhideWhenUsed/>
     <w:qFormat/>
@@ -2568,11 +4714,11 @@
       <w:szCs w:val="24"/>
     </w:rPr>
   </w:style>
-  <w:style w:type="paragraph" w:styleId="Heading4">
+  <w:style w:type="paragraph" w:styleId="4">
     <w:name w:val="heading 4"/>
-    <w:basedOn w:val="Normal"/>
-    <w:next w:val="Normal"/>
-    <w:link w:val="Heading4Char"/>
+    <w:basedOn w:val="a"/>
+    <w:next w:val="a"/>
+    <w:link w:val="40"/>
     <w:uiPriority w:val="9"/>
     <w:unhideWhenUsed/>
     <w:qFormat/>
@@ -2590,13 +4736,13 @@
       <w:color w:val="2F5496" w:themeColor="accent1" w:themeShade="BF"/>
     </w:rPr>
   </w:style>
-  <w:style w:type="character" w:default="1" w:styleId="DefaultParagraphFont">
+  <w:style w:type="character" w:default="1" w:styleId="a0">
     <w:name w:val="Default Paragraph Font"/>
     <w:uiPriority w:val="1"/>
     <w:semiHidden/>
     <w:unhideWhenUsed/>
   </w:style>
-  <w:style w:type="table" w:default="1" w:styleId="TableNormal">
+  <w:style w:type="table" w:default="1" w:styleId="a1">
     <w:name w:val="Normal Table"/>
     <w:uiPriority w:val="99"/>
     <w:semiHidden/>
@@ -2611,16 +4757,16 @@
       </w:tblCellMar>
     </w:tblPr>
   </w:style>
-  <w:style w:type="numbering" w:default="1" w:styleId="NoList">
+  <w:style w:type="numbering" w:default="1" w:styleId="a2">
     <w:name w:val="No List"/>
     <w:uiPriority w:val="99"/>
     <w:semiHidden/>
     <w:unhideWhenUsed/>
   </w:style>
-  <w:style w:type="character" w:customStyle="1" w:styleId="Heading1Char">
-    <w:name w:val="Heading 1 Char"/>
-    <w:basedOn w:val="DefaultParagraphFont"/>
-    <w:link w:val="Heading1"/>
+  <w:style w:type="character" w:customStyle="1" w:styleId="10">
+    <w:name w:val="标题 1 字符"/>
+    <w:basedOn w:val="a0"/>
+    <w:link w:val="1"/>
     <w:uiPriority w:val="9"/>
     <w:rsid w:val="007B4088"/>
     <w:rPr>
@@ -2630,10 +4776,10 @@
       <w:szCs w:val="32"/>
     </w:rPr>
   </w:style>
-  <w:style w:type="character" w:customStyle="1" w:styleId="Heading2Char">
-    <w:name w:val="Heading 2 Char"/>
-    <w:basedOn w:val="DefaultParagraphFont"/>
-    <w:link w:val="Heading2"/>
+  <w:style w:type="character" w:customStyle="1" w:styleId="20">
+    <w:name w:val="标题 2 字符"/>
+    <w:basedOn w:val="a0"/>
+    <w:link w:val="2"/>
     <w:uiPriority w:val="9"/>
     <w:rsid w:val="007B4088"/>
     <w:rPr>
@@ -2643,10 +4789,10 @@
       <w:szCs w:val="26"/>
     </w:rPr>
   </w:style>
-  <w:style w:type="character" w:customStyle="1" w:styleId="Heading3Char">
-    <w:name w:val="Heading 3 Char"/>
-    <w:basedOn w:val="DefaultParagraphFont"/>
-    <w:link w:val="Heading3"/>
+  <w:style w:type="character" w:customStyle="1" w:styleId="30">
+    <w:name w:val="标题 3 字符"/>
+    <w:basedOn w:val="a0"/>
+    <w:link w:val="3"/>
     <w:uiPriority w:val="9"/>
     <w:rsid w:val="007B4088"/>
     <w:rPr>
@@ -2656,10 +4802,10 @@
       <w:szCs w:val="24"/>
     </w:rPr>
   </w:style>
-  <w:style w:type="character" w:customStyle="1" w:styleId="Heading4Char">
-    <w:name w:val="Heading 4 Char"/>
-    <w:basedOn w:val="DefaultParagraphFont"/>
-    <w:link w:val="Heading4"/>
+  <w:style w:type="character" w:customStyle="1" w:styleId="40">
+    <w:name w:val="标题 4 字符"/>
+    <w:basedOn w:val="a0"/>
+    <w:link w:val="4"/>
     <w:uiPriority w:val="9"/>
     <w:rsid w:val="00A44F26"/>
     <w:rPr>
@@ -2669,10 +4815,10 @@
       <w:color w:val="2F5496" w:themeColor="accent1" w:themeShade="BF"/>
     </w:rPr>
   </w:style>
-  <w:style w:type="paragraph" w:styleId="BalloonText">
+  <w:style w:type="paragraph" w:styleId="a3">
     <w:name w:val="Balloon Text"/>
-    <w:basedOn w:val="Normal"/>
-    <w:link w:val="BalloonTextChar"/>
+    <w:basedOn w:val="a"/>
+    <w:link w:val="a4"/>
     <w:uiPriority w:val="99"/>
     <w:semiHidden/>
     <w:unhideWhenUsed/>
@@ -2686,10 +4832,10 @@
       <w:szCs w:val="18"/>
     </w:rPr>
   </w:style>
-  <w:style w:type="character" w:customStyle="1" w:styleId="BalloonTextChar">
-    <w:name w:val="Balloon Text Char"/>
-    <w:basedOn w:val="DefaultParagraphFont"/>
-    <w:link w:val="BalloonText"/>
+  <w:style w:type="character" w:customStyle="1" w:styleId="a4">
+    <w:name w:val="批注框文本 字符"/>
+    <w:basedOn w:val="a0"/>
+    <w:link w:val="a3"/>
     <w:uiPriority w:val="99"/>
     <w:semiHidden/>
     <w:rsid w:val="00991DB4"/>

</xml_diff>

<commit_message>
init Hydrogen & add Hydrogen Generation part
</commit_message>
<xml_diff>
--- a/docs/equations.docx
+++ b/docs/equations.docx
@@ -501,7 +501,6 @@
     </w:p>
     <w:p>
       <w:r>
-        <w:lastRenderedPageBreak/>
         <w:t>TotalExpensesIncludingFuel=FuelCost*AnnualFuelConsumption+TotalNonFuelExpenses</w:t>
       </w:r>
     </w:p>
@@ -2574,487 +2573,2134 @@
         <w:rPr>
           <w:highlight w:val="green"/>
         </w:rPr>
+        <w:t>=0.0102</w:t>
+      </w:r>
+    </w:p>
+    <w:p>
+      <w:r>
+        <w:t>TotalIncomeFromHeatSales=AnnualHeatSales*AggregateSalesPriceForHeat</w:t>
+      </w:r>
+    </w:p>
+    <w:p>
+      <w:r>
+        <w:t>HeatIncomePerUnitNEE=TotalIncomeFromHeatSales/AnnualNetGeneration</w:t>
+      </w:r>
+    </w:p>
+    <w:p>
+      <w:r>
+        <w:t>OverallCHPefficiencyGross=(GrossElectricalCapacity*AnnualHours+AnnualHeatSales)/(FuelPower*</w:t>
+      </w:r>
+      <w:proofErr w:type="gramStart"/>
+      <w:r>
+        <w:t>AnnualHours)*</w:t>
+      </w:r>
+      <w:proofErr w:type="gramEnd"/>
+      <w:r>
+        <w:t>100</w:t>
+      </w:r>
+    </w:p>
+    <w:p>
+      <w:r>
+        <w:t>OverallCHPefficiencyNet=(AnnualNetGeneration+AnnualHeatSales)/(FuelPower*</w:t>
+      </w:r>
+      <w:proofErr w:type="gramStart"/>
+      <w:r>
+        <w:t>AnnualHours)*</w:t>
+      </w:r>
+      <w:proofErr w:type="gramEnd"/>
+      <w:r>
+        <w:t>100</w:t>
+      </w:r>
+    </w:p>
+    <w:p>
+      <w:pPr>
+        <w:pStyle w:val="Heading3"/>
+      </w:pPr>
+      <w:r>
+        <w:t>Expenses--base year</w:t>
+      </w:r>
+    </w:p>
+    <w:p>
+      <w:pPr>
+        <w:rPr>
+          <w:highlight w:val="green"/>
+        </w:rPr>
+      </w:pPr>
+      <w:proofErr w:type="spellStart"/>
+      <w:r>
+        <w:rPr>
+          <w:rFonts w:hint="eastAsia"/>
+          <w:highlight w:val="green"/>
+        </w:rPr>
+        <w:t>F</w:t>
+      </w:r>
+      <w:r>
+        <w:rPr>
+          <w:highlight w:val="green"/>
+        </w:rPr>
+        <w:t>uelCost</w:t>
+      </w:r>
+      <w:proofErr w:type="spellEnd"/>
+      <w:r>
+        <w:rPr>
+          <w:highlight w:val="green"/>
+        </w:rPr>
+        <w:t>=22.05</w:t>
+      </w:r>
+    </w:p>
+    <w:p>
+      <w:pPr>
+        <w:rPr>
+          <w:highlight w:val="green"/>
+        </w:rPr>
+      </w:pPr>
+      <w:proofErr w:type="spellStart"/>
+      <w:r>
+        <w:rPr>
+          <w:rFonts w:hint="eastAsia"/>
+          <w:highlight w:val="green"/>
+        </w:rPr>
+        <w:t>L</w:t>
+      </w:r>
+      <w:r>
+        <w:rPr>
+          <w:highlight w:val="green"/>
+        </w:rPr>
+        <w:t>aborCost</w:t>
+      </w:r>
+      <w:proofErr w:type="spellEnd"/>
+      <w:r>
+        <w:rPr>
+          <w:highlight w:val="green"/>
+        </w:rPr>
+        <w:t>=2000000</w:t>
+      </w:r>
+    </w:p>
+    <w:p>
+      <w:pPr>
+        <w:rPr>
+          <w:highlight w:val="green"/>
+        </w:rPr>
+      </w:pPr>
+      <w:proofErr w:type="spellStart"/>
+      <w:r>
+        <w:rPr>
+          <w:rFonts w:hint="eastAsia"/>
+          <w:highlight w:val="green"/>
+        </w:rPr>
+        <w:t>M</w:t>
+      </w:r>
+      <w:r>
+        <w:rPr>
+          <w:highlight w:val="green"/>
+        </w:rPr>
+        <w:t>aintenanceCost</w:t>
+      </w:r>
+      <w:proofErr w:type="spellEnd"/>
+      <w:r>
+        <w:rPr>
+          <w:highlight w:val="green"/>
+        </w:rPr>
+        <w:t>=1500000</w:t>
+      </w:r>
+    </w:p>
+    <w:p>
+      <w:pPr>
+        <w:rPr>
+          <w:highlight w:val="green"/>
+        </w:rPr>
+      </w:pPr>
+      <w:proofErr w:type="spellStart"/>
+      <w:r>
+        <w:rPr>
+          <w:highlight w:val="green"/>
+        </w:rPr>
+        <w:t>InsurancePropertyTax</w:t>
+      </w:r>
+      <w:proofErr w:type="spellEnd"/>
+      <w:r>
+        <w:rPr>
+          <w:highlight w:val="green"/>
+        </w:rPr>
+        <w:t>=1400000</w:t>
+      </w:r>
+    </w:p>
+    <w:p>
+      <w:pPr>
+        <w:rPr>
+          <w:highlight w:val="green"/>
+        </w:rPr>
+      </w:pPr>
+      <w:r>
+        <w:rPr>
+          <w:highlight w:val="green"/>
+        </w:rPr>
+        <w:t>Utilities=200000</w:t>
+      </w:r>
+    </w:p>
+    <w:p>
+      <w:pPr>
+        <w:rPr>
+          <w:highlight w:val="green"/>
+        </w:rPr>
+      </w:pPr>
+      <w:proofErr w:type="spellStart"/>
+      <w:r>
+        <w:rPr>
+          <w:highlight w:val="green"/>
+        </w:rPr>
+        <w:t>AshDisposal</w:t>
+      </w:r>
+      <w:proofErr w:type="spellEnd"/>
+      <w:r>
+        <w:rPr>
+          <w:highlight w:val="green"/>
+        </w:rPr>
+        <w:t>=100000</w:t>
+      </w:r>
+    </w:p>
+    <w:p>
+      <w:pPr>
+        <w:rPr>
+          <w:highlight w:val="green"/>
+        </w:rPr>
+      </w:pPr>
+      <w:r>
+        <w:rPr>
+          <w:highlight w:val="green"/>
+        </w:rPr>
+        <w:t>Management=200000</w:t>
+      </w:r>
+    </w:p>
+    <w:p>
+      <w:proofErr w:type="spellStart"/>
+      <w:r>
+        <w:rPr>
+          <w:highlight w:val="green"/>
+        </w:rPr>
+        <w:t>OtherOperatingExpenses</w:t>
+      </w:r>
+      <w:proofErr w:type="spellEnd"/>
+      <w:r>
+        <w:rPr>
+          <w:highlight w:val="green"/>
+        </w:rPr>
+        <w:t>=400000</w:t>
+      </w:r>
+    </w:p>
+    <w:p>
+      <w:r>
+        <w:t>TotalNonFuelExpenses=LaborCost+MaintenanceCost+InsurancePropertyTax+Utilities+AshDisposal+Management+OtherOperatingExpenses</w:t>
+      </w:r>
+    </w:p>
+    <w:p>
+      <w:r>
+        <w:t>TotalExpensesIncludingFuel=FuelCost*AnnualFuelConsumption+TotalNonFuelExpenses</w:t>
+      </w:r>
+    </w:p>
+    <w:p>
+      <w:proofErr w:type="spellStart"/>
+      <w:r>
+        <w:t>FuelCostKwh</w:t>
+      </w:r>
+      <w:proofErr w:type="spellEnd"/>
+      <w:r>
         <w:t>=</w:t>
       </w:r>
-      <w:r>
-        <w:rPr>
-          <w:highlight w:val="green"/>
-        </w:rPr>
-        <w:t>0.0102</w:t>
-      </w:r>
-    </w:p>
-    <w:p>
-      <w:r>
-        <w:t>TotalIncomeFromHeatSales=AnnualHeatSales*AggregateSalesPriceForHeat</w:t>
-      </w:r>
-    </w:p>
-    <w:p>
-      <w:r>
-        <w:t>HeatIncomePerUnitNEE=TotalIncomeFromHeatSales/AnnualNetGeneration</w:t>
-      </w:r>
-    </w:p>
-    <w:p>
-      <w:r>
-        <w:t>OverallCHPefficiencyGross=(GrossElectricalCapacity*AnnualHours+AnnualHeatSales)/(FuelPower*</w:t>
+      <w:proofErr w:type="spellStart"/>
+      <w:r>
+        <w:t>AnnualFuelConsumption</w:t>
+      </w:r>
+      <w:proofErr w:type="spellEnd"/>
+      <w:r>
+        <w:t>*</w:t>
+      </w:r>
+      <w:proofErr w:type="spellStart"/>
+      <w:r>
+        <w:t>FuelCost</w:t>
+      </w:r>
+      <w:proofErr w:type="spellEnd"/>
+      <w:r>
+        <w:t>/</w:t>
+      </w:r>
+      <w:proofErr w:type="spellStart"/>
+      <w:r>
+        <w:t>AnnualGeneration</w:t>
+      </w:r>
+      <w:proofErr w:type="spellEnd"/>
+    </w:p>
+    <w:p>
+      <w:proofErr w:type="spellStart"/>
+      <w:r>
+        <w:t>LaborCostKwh</w:t>
+      </w:r>
+      <w:proofErr w:type="spellEnd"/>
+      <w:r>
+        <w:t>=</w:t>
+      </w:r>
+      <w:proofErr w:type="spellStart"/>
+      <w:r>
+        <w:t>LaborCost</w:t>
+      </w:r>
+      <w:proofErr w:type="spellEnd"/>
+      <w:r>
+        <w:t>/</w:t>
+      </w:r>
+      <w:proofErr w:type="spellStart"/>
+      <w:r>
+        <w:t>AnnualGeneration</w:t>
+      </w:r>
+      <w:proofErr w:type="spellEnd"/>
+    </w:p>
+    <w:p>
+      <w:proofErr w:type="spellStart"/>
+      <w:r>
+        <w:t>MaintenanceCostKwh</w:t>
+      </w:r>
+      <w:proofErr w:type="spellEnd"/>
+      <w:r>
+        <w:t>=</w:t>
+      </w:r>
+      <w:proofErr w:type="spellStart"/>
+      <w:r>
+        <w:t>MaintenanceCost</w:t>
+      </w:r>
+      <w:proofErr w:type="spellEnd"/>
+      <w:r>
+        <w:t>/</w:t>
+      </w:r>
+      <w:proofErr w:type="spellStart"/>
+      <w:r>
+        <w:t>AnnualGeneration</w:t>
+      </w:r>
+      <w:proofErr w:type="spellEnd"/>
+    </w:p>
+    <w:p>
+      <w:proofErr w:type="spellStart"/>
+      <w:r>
+        <w:t>InsurancePropertyTaxKwh</w:t>
+      </w:r>
+      <w:proofErr w:type="spellEnd"/>
+      <w:r>
+        <w:t>=</w:t>
+      </w:r>
+      <w:proofErr w:type="spellStart"/>
+      <w:r>
+        <w:t>InsurancePropertyTax</w:t>
+      </w:r>
+      <w:proofErr w:type="spellEnd"/>
+      <w:r>
+        <w:t>/</w:t>
+      </w:r>
+      <w:proofErr w:type="spellStart"/>
+      <w:r>
+        <w:t>AnnualGeneration</w:t>
+      </w:r>
+      <w:proofErr w:type="spellEnd"/>
+    </w:p>
+    <w:p>
+      <w:proofErr w:type="spellStart"/>
+      <w:r>
+        <w:t>UtilitiesKwh</w:t>
+      </w:r>
+      <w:proofErr w:type="spellEnd"/>
+      <w:r>
+        <w:t>=Utilities/</w:t>
+      </w:r>
+      <w:proofErr w:type="spellStart"/>
+      <w:r>
+        <w:t>AnnualGeneration</w:t>
+      </w:r>
+      <w:proofErr w:type="spellEnd"/>
+    </w:p>
+    <w:p>
+      <w:proofErr w:type="spellStart"/>
+      <w:r>
+        <w:t>AshDisposalKwh</w:t>
+      </w:r>
+      <w:proofErr w:type="spellEnd"/>
+      <w:r>
+        <w:t>=</w:t>
+      </w:r>
+      <w:proofErr w:type="spellStart"/>
+      <w:r>
+        <w:t>AshDisposal</w:t>
+      </w:r>
+      <w:proofErr w:type="spellEnd"/>
+      <w:r>
+        <w:t>/</w:t>
+      </w:r>
+      <w:proofErr w:type="spellStart"/>
+      <w:r>
+        <w:t>AnnualGeneration</w:t>
+      </w:r>
+      <w:proofErr w:type="spellEnd"/>
+    </w:p>
+    <w:p>
+      <w:proofErr w:type="spellStart"/>
+      <w:r>
+        <w:t>ManagementKwh</w:t>
+      </w:r>
+      <w:proofErr w:type="spellEnd"/>
+      <w:r>
+        <w:t>=Management/</w:t>
+      </w:r>
+      <w:proofErr w:type="spellStart"/>
+      <w:r>
+        <w:t>AnnualGeneration</w:t>
+      </w:r>
+      <w:proofErr w:type="spellEnd"/>
+    </w:p>
+    <w:p>
+      <w:r>
+        <w:t>OtherOperatingExpensesKwh=OtherOperatingExpenses/AnnualGeneration</w:t>
+      </w:r>
+    </w:p>
+    <w:p>
+      <w:r>
+        <w:t>TotalNonFuelExpensesKwh=LaborCostKwh+MaintenanceCostKwh+InsurancePropertyTaxKwh+UtilitiesKwh+AshDisposalKwh+ManagementKwh+OtherOperatingExpensesKwh</w:t>
+      </w:r>
+    </w:p>
+    <w:p>
+      <w:r>
+        <w:t>TotalExpensesIncludingFuelKwh=FuelCostKwh+TotalNonFuelExpensesKwh</w:t>
+      </w:r>
+    </w:p>
+    <w:p>
+      <w:pPr>
+        <w:pStyle w:val="Heading3"/>
+      </w:pPr>
+      <w:r>
+        <w:t>Taxes</w:t>
+      </w:r>
+    </w:p>
+    <w:p>
+      <w:pPr>
+        <w:rPr>
+          <w:highlight w:val="green"/>
+        </w:rPr>
+      </w:pPr>
+      <w:proofErr w:type="spellStart"/>
+      <w:r>
+        <w:rPr>
+          <w:highlight w:val="green"/>
+        </w:rPr>
+        <w:t>FederalTaxRate</w:t>
+      </w:r>
+      <w:proofErr w:type="spellEnd"/>
+      <w:r>
+        <w:rPr>
+          <w:highlight w:val="green"/>
+        </w:rPr>
+        <w:t>=34</w:t>
+      </w:r>
+    </w:p>
+    <w:p>
+      <w:pPr>
+        <w:rPr>
+          <w:highlight w:val="green"/>
+        </w:rPr>
+      </w:pPr>
+      <w:proofErr w:type="spellStart"/>
+      <w:r>
+        <w:rPr>
+          <w:highlight w:val="green"/>
+        </w:rPr>
+        <w:t>StateTaxRate</w:t>
+      </w:r>
+      <w:proofErr w:type="spellEnd"/>
+      <w:r>
+        <w:rPr>
+          <w:highlight w:val="green"/>
+        </w:rPr>
+        <w:t>=9.6</w:t>
+      </w:r>
+    </w:p>
+    <w:p>
+      <w:proofErr w:type="spellStart"/>
+      <w:r>
+        <w:rPr>
+          <w:highlight w:val="green"/>
+        </w:rPr>
+        <w:t>ProductionTaxCredit</w:t>
+      </w:r>
+      <w:proofErr w:type="spellEnd"/>
+      <w:r>
+        <w:rPr>
+          <w:highlight w:val="green"/>
+        </w:rPr>
+        <w:t>=0.009</w:t>
+      </w:r>
+    </w:p>
+    <w:p>
+      <w:proofErr w:type="spellStart"/>
+      <w:r>
+        <w:t>CombinedTaxRate</w:t>
+      </w:r>
+      <w:proofErr w:type="spellEnd"/>
+      <w:r>
+        <w:t>=</w:t>
+      </w:r>
+      <w:proofErr w:type="spellStart"/>
+      <w:r>
+        <w:t>StateTaxRate+FederalTaxRate</w:t>
+      </w:r>
+      <w:proofErr w:type="spellEnd"/>
+      <w:r>
+        <w:t>*(1-StateTaxRate/100)</w:t>
+      </w:r>
+    </w:p>
+    <w:p>
+      <w:pPr>
+        <w:pStyle w:val="Heading3"/>
+      </w:pPr>
+      <w:r>
+        <w:t>Financing</w:t>
+      </w:r>
+    </w:p>
+    <w:p>
+      <w:proofErr w:type="spellStart"/>
+      <w:r>
+        <w:rPr>
+          <w:highlight w:val="green"/>
+        </w:rPr>
+        <w:t>DebtRatio</w:t>
+      </w:r>
+      <w:proofErr w:type="spellEnd"/>
+      <w:r>
+        <w:rPr>
+          <w:highlight w:val="green"/>
+        </w:rPr>
+        <w:t>=75</w:t>
+      </w:r>
+    </w:p>
+    <w:p>
+      <w:proofErr w:type="spellStart"/>
+      <w:r>
+        <w:t>EquityRatio</w:t>
+      </w:r>
+      <w:proofErr w:type="spellEnd"/>
+      <w:r>
+        <w:t xml:space="preserve"> =100-DebtRatio</w:t>
+      </w:r>
+    </w:p>
+    <w:p>
+      <w:pPr>
+        <w:rPr>
+          <w:highlight w:val="green"/>
+        </w:rPr>
+      </w:pPr>
+      <w:proofErr w:type="spellStart"/>
+      <w:r>
+        <w:rPr>
+          <w:highlight w:val="green"/>
+        </w:rPr>
+        <w:t>InterestRateOnDebt</w:t>
+      </w:r>
+      <w:proofErr w:type="spellEnd"/>
+      <w:r>
+        <w:rPr>
+          <w:highlight w:val="green"/>
+        </w:rPr>
+        <w:t>=5</w:t>
+      </w:r>
+    </w:p>
+    <w:p>
+      <w:pPr>
+        <w:rPr>
+          <w:highlight w:val="green"/>
+        </w:rPr>
+      </w:pPr>
+      <w:proofErr w:type="spellStart"/>
+      <w:r>
+        <w:rPr>
+          <w:highlight w:val="green"/>
+        </w:rPr>
+        <w:t>EconomicLife</w:t>
+      </w:r>
+      <w:proofErr w:type="spellEnd"/>
+      <w:r>
+        <w:rPr>
+          <w:highlight w:val="green"/>
+        </w:rPr>
+        <w:t>=20</w:t>
+      </w:r>
+    </w:p>
+    <w:p>
+      <w:proofErr w:type="spellStart"/>
+      <w:r>
+        <w:rPr>
+          <w:highlight w:val="green"/>
+        </w:rPr>
+        <w:t>CostOfEquity</w:t>
+      </w:r>
+      <w:proofErr w:type="spellEnd"/>
+      <w:r>
+        <w:rPr>
+          <w:highlight w:val="green"/>
+        </w:rPr>
+        <w:t>=15</w:t>
+      </w:r>
+    </w:p>
+    <w:p>
+      <w:proofErr w:type="spellStart"/>
+      <w:r>
+        <w:t>CostOfMoney</w:t>
+      </w:r>
+      <w:proofErr w:type="spellEnd"/>
+      <w:r>
+        <w:t xml:space="preserve"> =</w:t>
+      </w:r>
+      <w:proofErr w:type="spellStart"/>
+      <w:r>
+        <w:t>DebtRatio</w:t>
+      </w:r>
+      <w:proofErr w:type="spellEnd"/>
+      <w:r>
+        <w:t>/100*</w:t>
+      </w:r>
+      <w:proofErr w:type="spellStart"/>
+      <w:r>
+        <w:t>InterestRateOnDebt+EquityRatio</w:t>
+      </w:r>
+      <w:proofErr w:type="spellEnd"/>
+      <w:r>
+        <w:t>/100*</w:t>
+      </w:r>
+      <w:proofErr w:type="spellStart"/>
+      <w:r>
+        <w:t>CostOfEquity</w:t>
+      </w:r>
+      <w:proofErr w:type="spellEnd"/>
+    </w:p>
+    <w:p>
+      <w:proofErr w:type="spellStart"/>
+      <w:r>
+        <w:t>TotalCostOfPlant</w:t>
+      </w:r>
+      <w:proofErr w:type="spellEnd"/>
+      <w:r>
+        <w:t xml:space="preserve"> =</w:t>
+      </w:r>
+      <w:proofErr w:type="spellStart"/>
+      <w:r>
+        <w:t>CapitalCost</w:t>
+      </w:r>
+      <w:proofErr w:type="spellEnd"/>
+    </w:p>
+    <w:p>
+      <w:proofErr w:type="spellStart"/>
+      <w:r>
+        <w:t>TotalEquityCost</w:t>
+      </w:r>
+      <w:proofErr w:type="spellEnd"/>
+      <w:r>
+        <w:t xml:space="preserve"> =</w:t>
+      </w:r>
+      <w:proofErr w:type="spellStart"/>
+      <w:r>
+        <w:t>TotalCostOfPlant</w:t>
+      </w:r>
+      <w:proofErr w:type="spellEnd"/>
+      <w:r>
+        <w:t>*</w:t>
+      </w:r>
+      <w:proofErr w:type="spellStart"/>
+      <w:r>
+        <w:t>EquityRatio</w:t>
+      </w:r>
+      <w:proofErr w:type="spellEnd"/>
+      <w:r>
+        <w:t>/100</w:t>
+      </w:r>
+    </w:p>
+    <w:p>
+      <w:proofErr w:type="spellStart"/>
+      <w:r>
+        <w:t>TotalDebtCost</w:t>
+      </w:r>
+      <w:proofErr w:type="spellEnd"/>
+      <w:r>
+        <w:t xml:space="preserve"> =</w:t>
+      </w:r>
+      <w:proofErr w:type="spellStart"/>
+      <w:r>
+        <w:t>TotalCostOfPlant</w:t>
+      </w:r>
+      <w:proofErr w:type="spellEnd"/>
+      <w:r>
+        <w:t>*</w:t>
+      </w:r>
+      <w:proofErr w:type="spellStart"/>
+      <w:r>
+        <w:t>DebtRatio</w:t>
+      </w:r>
+      <w:proofErr w:type="spellEnd"/>
+      <w:r>
+        <w:t>/100</w:t>
+      </w:r>
+    </w:p>
+    <w:p>
+      <w:proofErr w:type="spellStart"/>
+      <w:r>
+        <w:t>CapitalRecoveryFactorEquity</w:t>
+      </w:r>
+      <w:proofErr w:type="spellEnd"/>
+      <w:r>
+        <w:t xml:space="preserve"> =CostOfEquity/100*(1+CostOfEquity/</w:t>
       </w:r>
       <w:proofErr w:type="gramStart"/>
       <w:r>
-        <w:t>AnnualHours)*</w:t>
+        <w:t>100)^</w:t>
       </w:r>
       <w:proofErr w:type="gramEnd"/>
       <w:r>
-        <w:t>100</w:t>
-      </w:r>
-    </w:p>
-    <w:p>
-      <w:r>
-        <w:t>OverallCHPefficiencyNet=(AnnualNetGeneration+AnnualHeatSales)/(FuelPower*</w:t>
+        <w:t>EconomicLife/((1+CostOfEquity/100)^EconomicLife-1)</w:t>
+      </w:r>
+    </w:p>
+    <w:p>
+      <w:r>
+        <w:t>CapitalRecoveryFactorDebt</w:t>
+      </w:r>
+      <w:r>
+        <w:t>=InterestRateOnDebt/100*(1+InterestRateOnDebt/</w:t>
       </w:r>
       <w:proofErr w:type="gramStart"/>
       <w:r>
-        <w:t>AnnualHours)*</w:t>
+        <w:t>100)^</w:t>
       </w:r>
       <w:proofErr w:type="gramEnd"/>
       <w:r>
-        <w:t>100</w:t>
-      </w:r>
+        <w:t>EconomicLife/((1+InterestRateOnDebt/100)^EconomicLife-1)</w:t>
+      </w:r>
+    </w:p>
+    <w:p>
+      <w:proofErr w:type="spellStart"/>
+      <w:r>
+        <w:t>AnnualEquityRecovery</w:t>
+      </w:r>
+      <w:proofErr w:type="spellEnd"/>
+      <w:r>
+        <w:t xml:space="preserve"> =</w:t>
+      </w:r>
+      <w:proofErr w:type="spellStart"/>
+      <w:r>
+        <w:t>CapitalRecoveryFactorEquity</w:t>
+      </w:r>
+      <w:proofErr w:type="spellEnd"/>
+      <w:r>
+        <w:t>*</w:t>
+      </w:r>
+      <w:proofErr w:type="spellStart"/>
+      <w:r>
+        <w:t>TotalEquityCost</w:t>
+      </w:r>
+      <w:proofErr w:type="spellEnd"/>
+    </w:p>
+    <w:p>
+      <w:proofErr w:type="spellStart"/>
+      <w:r>
+        <w:t>AnnualDebtPayment</w:t>
+      </w:r>
+      <w:proofErr w:type="spellEnd"/>
+      <w:r>
+        <w:t xml:space="preserve"> =</w:t>
+      </w:r>
+      <w:proofErr w:type="spellStart"/>
+      <w:r>
+        <w:t>TotalDebtCost</w:t>
+      </w:r>
+      <w:proofErr w:type="spellEnd"/>
+      <w:r>
+        <w:t>*</w:t>
+      </w:r>
+      <w:r>
+        <w:t xml:space="preserve"> </w:t>
+      </w:r>
+      <w:proofErr w:type="spellStart"/>
+      <w:r>
+        <w:t>CapitalRecoveryFactorDebt</w:t>
+      </w:r>
+      <w:proofErr w:type="spellEnd"/>
+    </w:p>
+    <w:p>
+      <w:proofErr w:type="spellStart"/>
+      <w:r>
+        <w:t>DebtReserve</w:t>
+      </w:r>
+      <w:proofErr w:type="spellEnd"/>
+      <w:r>
+        <w:t xml:space="preserve"> =</w:t>
+      </w:r>
+      <w:proofErr w:type="spellStart"/>
+      <w:r>
+        <w:t>AnnualDebtPayment</w:t>
+      </w:r>
+      <w:proofErr w:type="spellEnd"/>
     </w:p>
     <w:p>
       <w:pPr>
         <w:pStyle w:val="Heading3"/>
       </w:pPr>
       <w:r>
+        <w:t>Income other than energy</w:t>
+      </w:r>
+    </w:p>
+    <w:p>
+      <w:pPr>
+        <w:rPr>
+          <w:highlight w:val="green"/>
+        </w:rPr>
+      </w:pPr>
+      <w:proofErr w:type="spellStart"/>
+      <w:r>
+        <w:rPr>
+          <w:highlight w:val="green"/>
+        </w:rPr>
+        <w:t>CapacityPayment</w:t>
+      </w:r>
+      <w:proofErr w:type="spellEnd"/>
+      <w:r>
+        <w:rPr>
+          <w:highlight w:val="green"/>
+        </w:rPr>
+        <w:t>=166</w:t>
+      </w:r>
+    </w:p>
+    <w:p>
+      <w:proofErr w:type="spellStart"/>
+      <w:r>
+        <w:rPr>
+          <w:highlight w:val="green"/>
+        </w:rPr>
+        <w:t>InterestRateonDebtReserve</w:t>
+      </w:r>
+      <w:proofErr w:type="spellEnd"/>
+      <w:r>
+        <w:rPr>
+          <w:highlight w:val="green"/>
+        </w:rPr>
+        <w:t>=5</w:t>
+      </w:r>
+    </w:p>
+    <w:p>
+      <w:proofErr w:type="spellStart"/>
+      <w:r>
+        <w:t>AnnualCapacityPayment</w:t>
+      </w:r>
+      <w:proofErr w:type="spellEnd"/>
+      <w:r>
+        <w:t>=</w:t>
+      </w:r>
+      <w:proofErr w:type="spellStart"/>
+      <w:r>
+        <w:t>CapacityPayment</w:t>
+      </w:r>
+      <w:proofErr w:type="spellEnd"/>
+      <w:r>
+        <w:t>*</w:t>
+      </w:r>
+      <w:proofErr w:type="spellStart"/>
+      <w:r>
+        <w:t>NetPlantCapacity</w:t>
+      </w:r>
+      <w:proofErr w:type="spellEnd"/>
+    </w:p>
+    <w:p>
+      <w:r>
+        <w:t>AnnualDebtReserveInterest=DebtReserve*InterestRateonDebtReserve/100</w:t>
+      </w:r>
+    </w:p>
+    <w:p>
+      <w:pPr>
+        <w:pStyle w:val="Heading3"/>
+      </w:pPr>
+      <w:r>
+        <w:t>Escalation/Inflation</w:t>
+      </w:r>
+    </w:p>
+    <w:p>
+      <w:pPr>
+        <w:rPr>
+          <w:highlight w:val="green"/>
+        </w:rPr>
+      </w:pPr>
+      <w:proofErr w:type="spellStart"/>
+      <w:r>
+        <w:rPr>
+          <w:highlight w:val="green"/>
+        </w:rPr>
+        <w:t>GeneralInflation</w:t>
+      </w:r>
+      <w:proofErr w:type="spellEnd"/>
+      <w:r>
+        <w:rPr>
+          <w:highlight w:val="green"/>
+        </w:rPr>
+        <w:t>=2.1</w:t>
+      </w:r>
+    </w:p>
+    <w:p>
+      <w:pPr>
+        <w:rPr>
+          <w:highlight w:val="green"/>
+        </w:rPr>
+      </w:pPr>
+      <w:proofErr w:type="spellStart"/>
+      <w:r>
+        <w:rPr>
+          <w:highlight w:val="green"/>
+        </w:rPr>
+        <w:t>EscalationFuel</w:t>
+      </w:r>
+      <w:proofErr w:type="spellEnd"/>
+      <w:r>
+        <w:rPr>
+          <w:highlight w:val="green"/>
+        </w:rPr>
+        <w:t>=2.1</w:t>
+      </w:r>
+    </w:p>
+    <w:p>
+      <w:pPr>
+        <w:rPr>
+          <w:highlight w:val="green"/>
+        </w:rPr>
+      </w:pPr>
+      <w:proofErr w:type="spellStart"/>
+      <w:r>
+        <w:rPr>
+          <w:highlight w:val="green"/>
+        </w:rPr>
+        <w:t>EscalationForProductionTaxCredit</w:t>
+      </w:r>
+      <w:proofErr w:type="spellEnd"/>
+      <w:r>
+        <w:rPr>
+          <w:highlight w:val="green"/>
+        </w:rPr>
+        <w:t>=2.1</w:t>
+      </w:r>
+    </w:p>
+    <w:p>
+      <w:proofErr w:type="spellStart"/>
+      <w:r>
+        <w:rPr>
+          <w:highlight w:val="green"/>
+        </w:rPr>
+        <w:t>EscalationOther</w:t>
+      </w:r>
+      <w:proofErr w:type="spellEnd"/>
+      <w:r>
+        <w:rPr>
+          <w:highlight w:val="green"/>
+        </w:rPr>
+        <w:t>=2.1</w:t>
+      </w:r>
+    </w:p>
+    <w:p>
+      <w:pPr>
+        <w:pStyle w:val="Heading3"/>
+      </w:pPr>
+      <w:r>
+        <w:t>Depreciation Schedule</w:t>
+      </w:r>
+    </w:p>
+    <w:p>
+      <w:proofErr w:type="spellStart"/>
+      <w:r>
+        <w:t>DepreciationFraction</w:t>
+      </w:r>
+      <w:proofErr w:type="spellEnd"/>
+      <w:r>
+        <w:t xml:space="preserve"> =1/</w:t>
+      </w:r>
+      <w:proofErr w:type="spellStart"/>
+      <w:r>
+        <w:t>EconomicLife</w:t>
+      </w:r>
+      <w:proofErr w:type="spellEnd"/>
+    </w:p>
+    <w:p>
+      <w:pPr>
+        <w:pStyle w:val="Heading3"/>
+      </w:pPr>
+      <w:r>
+        <w:t>Tax Credit Schedule</w:t>
+      </w:r>
+    </w:p>
+    <w:p>
+      <w:r>
+        <w:t>"</w:t>
+      </w:r>
+      <w:proofErr w:type="spellStart"/>
+      <w:r>
+        <w:t>TaxCreditFrac</w:t>
+      </w:r>
+      <w:proofErr w:type="spellEnd"/>
+      <w:r>
+        <w:t>": [1,1,1,1,1,0,0,0,0,0,0,0,0,0,0,0,0,0,0,0]</w:t>
+      </w:r>
+    </w:p>
+    <w:p>
+      <w:pPr>
+        <w:pStyle w:val="Heading3"/>
+      </w:pPr>
+      <w:r>
+        <w:t>Annual Cash Flows</w:t>
+      </w:r>
+    </w:p>
+    <w:p>
+      <w:r>
+        <w:t xml:space="preserve">Common vars in each year are highlighted in </w:t>
+      </w:r>
+      <w:r>
+        <w:rPr>
+          <w:highlight w:val="yellow"/>
+        </w:rPr>
+        <w:t>yellow</w:t>
+      </w:r>
+    </w:p>
+    <w:p>
+      <w:pPr>
+        <w:pStyle w:val="Heading4"/>
+      </w:pPr>
+      <w:r>
+        <w:t>Year1</w:t>
+      </w:r>
+    </w:p>
+    <w:p>
+      <w:proofErr w:type="spellStart"/>
+      <w:r>
+        <w:rPr>
+          <w:highlight w:val="yellow"/>
+        </w:rPr>
+        <w:t>EquityRecovery</w:t>
+      </w:r>
+      <w:proofErr w:type="spellEnd"/>
+      <w:r>
+        <w:rPr>
+          <w:highlight w:val="yellow"/>
+        </w:rPr>
+        <w:t xml:space="preserve"> =</w:t>
+      </w:r>
+      <w:proofErr w:type="spellStart"/>
+      <w:r>
+        <w:rPr>
+          <w:highlight w:val="yellow"/>
+        </w:rPr>
+        <w:t>AnnualEquityRecovery</w:t>
+      </w:r>
+      <w:proofErr w:type="spellEnd"/>
+    </w:p>
+    <w:p>
+      <w:r>
+        <w:t>EquityInterest1 =</w:t>
+      </w:r>
+      <w:proofErr w:type="spellStart"/>
+      <w:r>
+        <w:t>CostOfEquity</w:t>
+      </w:r>
+      <w:proofErr w:type="spellEnd"/>
+      <w:r>
+        <w:t>/100*</w:t>
+      </w:r>
+      <w:proofErr w:type="spellStart"/>
+      <w:r>
+        <w:t>TotalEquityCost</w:t>
+      </w:r>
+      <w:proofErr w:type="spellEnd"/>
+    </w:p>
+    <w:p>
+      <w:r>
+        <w:t>EquityPrincipalPaid1 =EquityRecovery-EquityInterest1</w:t>
+      </w:r>
+    </w:p>
+    <w:p>
+      <w:r>
+        <w:t>EquityPrincipalRemaining1 =TotalEquityCost-EquityPrincipalPaid1</w:t>
+      </w:r>
+    </w:p>
+    <w:p>
+      <w:proofErr w:type="spellStart"/>
+      <w:r>
+        <w:rPr>
+          <w:highlight w:val="yellow"/>
+        </w:rPr>
+        <w:t>DebtRecovery</w:t>
+      </w:r>
+      <w:proofErr w:type="spellEnd"/>
+      <w:r>
+        <w:rPr>
+          <w:highlight w:val="yellow"/>
+        </w:rPr>
+        <w:t xml:space="preserve"> =</w:t>
+      </w:r>
+      <w:proofErr w:type="spellStart"/>
+      <w:r>
+        <w:rPr>
+          <w:highlight w:val="yellow"/>
+        </w:rPr>
+        <w:t>AnnualDebtPayment</w:t>
+      </w:r>
+      <w:proofErr w:type="spellEnd"/>
+    </w:p>
+    <w:p>
+      <w:r>
+        <w:t>DebtInterest1 =</w:t>
+      </w:r>
+      <w:proofErr w:type="spellStart"/>
+      <w:r>
+        <w:t>InterestRateOnDebt</w:t>
+      </w:r>
+      <w:proofErr w:type="spellEnd"/>
+      <w:r>
+        <w:t>/100*</w:t>
+      </w:r>
+      <w:proofErr w:type="spellStart"/>
+      <w:r>
+        <w:t>TotalDebtCost</w:t>
+      </w:r>
+      <w:proofErr w:type="spellEnd"/>
+    </w:p>
+    <w:p>
+      <w:r>
+        <w:t>DebtPrincipalPaid1 =DebtRecovery-DebtInterest1</w:t>
+      </w:r>
+    </w:p>
+    <w:p>
+      <w:r>
+        <w:t>DebtPrincipalRemaining1 =TotalDebtCost-DebtPrincipalPaid1</w:t>
+      </w:r>
+    </w:p>
+    <w:p>
+      <w:r>
+        <w:t>FuelCost1 =</w:t>
+      </w:r>
+      <w:proofErr w:type="spellStart"/>
+      <w:r>
+        <w:t>AnnualFuelConsumption</w:t>
+      </w:r>
+      <w:proofErr w:type="spellEnd"/>
+      <w:r>
+        <w:t>*</w:t>
+      </w:r>
+      <w:proofErr w:type="spellStart"/>
+      <w:r>
+        <w:t>FuelCost</w:t>
+      </w:r>
+      <w:proofErr w:type="spellEnd"/>
+    </w:p>
+    <w:p>
+      <w:r>
+        <w:t>NonFuelExpenses1 =</w:t>
+      </w:r>
+      <w:proofErr w:type="spellStart"/>
+      <w:r>
+        <w:t>TotalNonFuelExpenses</w:t>
+      </w:r>
+      <w:proofErr w:type="spellEnd"/>
+    </w:p>
+    <w:p>
+      <w:r>
+        <w:t>DebtReserve1 =</w:t>
+      </w:r>
+      <w:proofErr w:type="spellStart"/>
+      <w:r>
+        <w:t>DebtReserve</w:t>
+      </w:r>
+      <w:proofErr w:type="spellEnd"/>
+    </w:p>
+    <w:p>
+      <w:r>
+        <w:rPr>
+          <w:highlight w:val="yellow"/>
+        </w:rPr>
+        <w:t>Depreciation =</w:t>
+      </w:r>
+      <w:proofErr w:type="spellStart"/>
+      <w:r>
+        <w:rPr>
+          <w:highlight w:val="yellow"/>
+        </w:rPr>
+        <w:t>TotalCostOfPlant</w:t>
+      </w:r>
+      <w:proofErr w:type="spellEnd"/>
+      <w:r>
+        <w:rPr>
+          <w:highlight w:val="yellow"/>
+        </w:rPr>
+        <w:t>*</w:t>
+      </w:r>
+      <w:proofErr w:type="spellStart"/>
+      <w:r>
+        <w:rPr>
+          <w:highlight w:val="yellow"/>
+        </w:rPr>
+        <w:t>DepreciationFraction</w:t>
+      </w:r>
+      <w:proofErr w:type="spellEnd"/>
+    </w:p>
+    <w:p>
+      <w:proofErr w:type="spellStart"/>
+      <w:r>
+        <w:rPr>
+          <w:highlight w:val="yellow"/>
+        </w:rPr>
+        <w:t>CapacityIncome</w:t>
+      </w:r>
+      <w:proofErr w:type="spellEnd"/>
+      <w:r>
+        <w:rPr>
+          <w:highlight w:val="yellow"/>
+        </w:rPr>
+        <w:t xml:space="preserve"> =</w:t>
+      </w:r>
+      <w:proofErr w:type="spellStart"/>
+      <w:r>
+        <w:rPr>
+          <w:highlight w:val="yellow"/>
+        </w:rPr>
+        <w:t>AnnualCapacityPayment</w:t>
+      </w:r>
+      <w:proofErr w:type="spellEnd"/>
+    </w:p>
+    <w:p>
+      <w:proofErr w:type="spellStart"/>
+      <w:r>
+        <w:t>HeatSalesIncome</w:t>
+      </w:r>
+      <w:proofErr w:type="spellEnd"/>
+      <w:r>
+        <w:t xml:space="preserve"> = </w:t>
+      </w:r>
+      <w:proofErr w:type="spellStart"/>
+      <w:r>
+        <w:t>TotalIncomeFromHeatSales</w:t>
+      </w:r>
+      <w:proofErr w:type="spellEnd"/>
+    </w:p>
+    <w:p>
+      <w:proofErr w:type="spellStart"/>
+      <w:r>
+        <w:rPr>
+          <w:highlight w:val="yellow"/>
+        </w:rPr>
+        <w:t>InterestOnDebtReserve</w:t>
+      </w:r>
+      <w:proofErr w:type="spellEnd"/>
+      <w:r>
+        <w:rPr>
+          <w:highlight w:val="yellow"/>
+        </w:rPr>
+        <w:t xml:space="preserve"> =</w:t>
+      </w:r>
+      <w:proofErr w:type="spellStart"/>
+      <w:r>
+        <w:rPr>
+          <w:highlight w:val="yellow"/>
+        </w:rPr>
+        <w:t>AnnualDebtReserveInterest</w:t>
+      </w:r>
+      <w:proofErr w:type="spellEnd"/>
+    </w:p>
+    <w:p>
+      <w:r>
+        <w:t>TaxesWoCredit1 =((CombinedTaxRate/100)/(1-CombinedTaxRate/100</w:t>
+      </w:r>
+      <w:proofErr w:type="gramStart"/>
+      <w:r>
+        <w:t>))*</w:t>
+      </w:r>
+      <w:proofErr w:type="gramEnd"/>
+      <w:r>
+        <w:t>(EquityPrincipalPaid1+DebtPrincipalPaid1+EquityInterest1-Depreciation+DebtReserve1)</w:t>
+      </w:r>
+    </w:p>
+    <w:p>
+      <w:r>
+        <w:t>TaxCredit1 =</w:t>
+      </w:r>
+      <w:proofErr w:type="spellStart"/>
+      <w:r>
+        <w:t>AnnualGeneration</w:t>
+      </w:r>
+      <w:proofErr w:type="spellEnd"/>
+      <w:r>
+        <w:t>*</w:t>
+      </w:r>
+      <w:proofErr w:type="spellStart"/>
+      <w:r>
+        <w:t>ProductionTaxCredit</w:t>
+      </w:r>
+      <w:proofErr w:type="spellEnd"/>
+      <w:r>
+        <w:t>*TaxCreditFrac1</w:t>
+      </w:r>
+    </w:p>
+    <w:p>
+      <w:r>
+        <w:t>Taxes1 =((CombinedTaxRate/100)/(1-CombinedTaxRate/100</w:t>
+      </w:r>
+      <w:proofErr w:type="gramStart"/>
+      <w:r>
+        <w:t>))*</w:t>
+      </w:r>
+      <w:proofErr w:type="gramEnd"/>
+      <w:r>
+        <w:t>(EquityPrincipalPaid1+DebtPrincipalPaid1+EquityInterest1-Depreciation+DebtReserve1-TaxCredit1)</w:t>
+      </w:r>
+    </w:p>
+    <w:p>
+      <w:r>
+        <w:t>EnergyRevenueRequired1 =EquityRecovery+DebtRecovery+FuelCost1+NonFuelExpenses1+Taxes1+DebtReserve1-CapacityIncome-InterestOnDebtReserve</w:t>
+      </w:r>
+      <w:r>
+        <w:t xml:space="preserve"> - </w:t>
+      </w:r>
+      <w:proofErr w:type="spellStart"/>
+      <w:r>
+        <w:t>HeatSalesIncome</w:t>
+      </w:r>
+      <w:proofErr w:type="spellEnd"/>
+      <w:r>
+        <w:t>;</w:t>
+      </w:r>
+    </w:p>
+    <w:p>
+      <w:pPr>
+        <w:pStyle w:val="Heading4"/>
+      </w:pPr>
+      <w:r>
+        <w:t>Year2</w:t>
+      </w:r>
+    </w:p>
+    <w:p>
+      <w:r>
+        <w:t>EquityInterest2 =</w:t>
+      </w:r>
+      <w:proofErr w:type="spellStart"/>
+      <w:r>
+        <w:t>CostOfEquity</w:t>
+      </w:r>
+      <w:proofErr w:type="spellEnd"/>
+      <w:r>
+        <w:t>/100*EquityPrincipalRemaining1</w:t>
+      </w:r>
+    </w:p>
+    <w:p>
+      <w:r>
+        <w:t>EquityPrincipalPaid2 =EquityRecovery-EquityInterest2</w:t>
+      </w:r>
+    </w:p>
+    <w:p>
+      <w:r>
+        <w:t>EquityPrincipalRemaining2 =EquityPrincipalRemaining1-EquityPrincipalPaid2</w:t>
+      </w:r>
+    </w:p>
+    <w:p>
+      <w:r>
+        <w:t>DebtInterest2 =</w:t>
+      </w:r>
+      <w:proofErr w:type="spellStart"/>
+      <w:r>
+        <w:t>InterestRateOnDebt</w:t>
+      </w:r>
+      <w:proofErr w:type="spellEnd"/>
+      <w:r>
+        <w:t>/100*DebtPrincipalRemaining1</w:t>
+      </w:r>
+    </w:p>
+    <w:p>
+      <w:r>
+        <w:t>DebtPrincipalPaid2 =DebtRecovery-DebtInterest2</w:t>
+      </w:r>
+    </w:p>
+    <w:p>
+      <w:r>
+        <w:t>DebtPrincipalRemaining2 =DebtPrincipalRemaining1-DebtPrincipalPaid2</w:t>
+      </w:r>
+    </w:p>
+    <w:p>
+      <w:r>
+        <w:t>FuelCost2 =FuelCost1*(1+EscalationFuel/</w:t>
+      </w:r>
+      <w:proofErr w:type="gramStart"/>
+      <w:r>
+        <w:t>100)^</w:t>
+      </w:r>
+      <w:proofErr w:type="gramEnd"/>
+      <w:r>
+        <w:t>(Year-1)</w:t>
+      </w:r>
+    </w:p>
+    <w:p>
+      <w:r>
+        <w:t>NonFuelExpenses2 =NonFuelExpenses1*(1+EscalationOther/</w:t>
+      </w:r>
+      <w:proofErr w:type="gramStart"/>
+      <w:r>
+        <w:t>100)^</w:t>
+      </w:r>
+      <w:proofErr w:type="gramEnd"/>
+      <w:r>
+        <w:t>(Year-1)</w:t>
+      </w:r>
+    </w:p>
+    <w:p>
+      <w:r>
+        <w:t>DebtReserve2</w:t>
+      </w:r>
+      <w:r>
+        <w:t>=0</w:t>
+      </w:r>
+    </w:p>
+    <w:p>
+      <w:proofErr w:type="spellStart"/>
+      <w:r>
+        <w:t>HeatSalesIncome</w:t>
+      </w:r>
+      <w:proofErr w:type="spellEnd"/>
+      <w:r>
+        <w:t xml:space="preserve"> = </w:t>
+      </w:r>
+      <w:proofErr w:type="spellStart"/>
+      <w:r>
+        <w:t>TotalIncomeFromHeatSales</w:t>
+      </w:r>
+      <w:proofErr w:type="spellEnd"/>
+      <w:r>
+        <w:t xml:space="preserve"> * </w:t>
+      </w:r>
+      <w:proofErr w:type="spellStart"/>
+      <w:proofErr w:type="gramStart"/>
+      <w:r>
+        <w:t>Math.pow</w:t>
+      </w:r>
+      <w:proofErr w:type="spellEnd"/>
+      <w:r>
+        <w:t>(</w:t>
+      </w:r>
+      <w:proofErr w:type="gramEnd"/>
+      <w:r>
+        <w:t xml:space="preserve">(1 + </w:t>
+      </w:r>
+      <w:proofErr w:type="spellStart"/>
+      <w:r>
+        <w:t>EscalationHeatSales</w:t>
+      </w:r>
+      <w:proofErr w:type="spellEnd"/>
+      <w:r>
+        <w:t xml:space="preserve"> / 100), (Year - 1));</w:t>
+      </w:r>
+    </w:p>
+    <w:p>
+      <w:r>
+        <w:t>TaxesWoCredit2 =((CombinedTaxRate/100)/(1-CombinedTaxRate/100</w:t>
+      </w:r>
+      <w:proofErr w:type="gramStart"/>
+      <w:r>
+        <w:t>))*</w:t>
+      </w:r>
+      <w:proofErr w:type="gramEnd"/>
+      <w:r>
+        <w:t>(EquityPrincipalPaid2+DebtPrincipalPaid2+EquityInterest2-Depreciation+DebtReserve2)</w:t>
+      </w:r>
+    </w:p>
+    <w:p>
+      <w:r>
+        <w:t>TaxCredit2 =AnnualGeneration*ProductionTaxCredit*((1+EscalationForProductionTaxCredit/</w:t>
+      </w:r>
+      <w:proofErr w:type="gramStart"/>
+      <w:r>
+        <w:t>100)^</w:t>
+      </w:r>
+      <w:proofErr w:type="gramEnd"/>
+      <w:r>
+        <w:t>(Year-1))*TaxCreditFrac2</w:t>
+      </w:r>
+    </w:p>
+    <w:p>
+      <w:r>
+        <w:t>Taxes2 =((CombinedTaxRate/100)/(1-CombinedTaxRate/100</w:t>
+      </w:r>
+      <w:proofErr w:type="gramStart"/>
+      <w:r>
+        <w:t>))*</w:t>
+      </w:r>
+      <w:proofErr w:type="gramEnd"/>
+      <w:r>
+        <w:t>(EquityPrincipalPaid2+DebtPrincipalPaid2+EquityInterest2-Depreciation+DebtReserve2-TaxCredit2)</w:t>
+      </w:r>
+    </w:p>
+    <w:p>
+      <w:r>
+        <w:t>EnergyRevenueRequired2 =EquityRecovery+DebtRecovery+FuelCost2+NonFuelExpenses2+Taxes2+DebtReserve2-CapacityIncome-InterestOnDebtReserve</w:t>
+      </w:r>
+      <w:r>
+        <w:t xml:space="preserve"> - </w:t>
+      </w:r>
+      <w:proofErr w:type="spellStart"/>
+      <w:r>
+        <w:t>HeatSalesIncome</w:t>
+      </w:r>
+      <w:proofErr w:type="spellEnd"/>
+      <w:r>
+        <w:t>;</w:t>
+      </w:r>
+    </w:p>
+    <w:p/>
+    <w:p>
+      <w:r>
+        <w:t>The others follow the same pattern as Year2</w:t>
+      </w:r>
+    </w:p>
+    <w:p>
+      <w:pPr>
+        <w:pStyle w:val="Heading4"/>
+      </w:pPr>
+      <w:r>
+        <w:t>Year20</w:t>
+      </w:r>
+    </w:p>
+    <w:p>
+      <w:proofErr w:type="spellStart"/>
+      <w:r>
+        <w:t>DebtReserve</w:t>
+      </w:r>
+      <w:proofErr w:type="spellEnd"/>
+      <w:r>
+        <w:t xml:space="preserve"> = -</w:t>
+      </w:r>
+      <w:r>
+        <w:t xml:space="preserve"> </w:t>
+      </w:r>
+      <w:r>
+        <w:t>DebtReserve1</w:t>
+      </w:r>
+    </w:p>
+    <w:p>
+      <w:pPr>
+        <w:pStyle w:val="Heading3"/>
+      </w:pPr>
+      <w:r>
+        <w:t>Current $ Level Annual Cost (LAC)</w:t>
+      </w:r>
+    </w:p>
+    <w:p>
+      <w:r>
+        <w:t>PresentWorth1=EnergyRevenueRequired1*(1+CostOfEquity/</w:t>
+      </w:r>
+      <w:proofErr w:type="gramStart"/>
+      <w:r>
+        <w:t>100)^</w:t>
+      </w:r>
+      <w:proofErr w:type="gramEnd"/>
+      <w:r>
+        <w:t>-B130</w:t>
+      </w:r>
+    </w:p>
+    <w:p>
+      <w:proofErr w:type="spellStart"/>
+      <w:r>
+        <w:t>TotalPresentWorth</w:t>
+      </w:r>
+      <w:proofErr w:type="spellEnd"/>
+      <w:r>
+        <w:t>=</w:t>
+      </w:r>
+      <w:proofErr w:type="gramStart"/>
+      <w:r>
+        <w:t>SUM(</w:t>
+      </w:r>
+      <w:proofErr w:type="gramEnd"/>
+      <w:r>
+        <w:t>PresentWorth1</w:t>
+      </w:r>
+      <w:r>
+        <w:t>:</w:t>
+      </w:r>
+      <w:r>
+        <w:t xml:space="preserve"> PresentWorth</w:t>
+      </w:r>
+      <w:r>
+        <w:t>20)</w:t>
+      </w:r>
+    </w:p>
+    <w:p>
+      <w:proofErr w:type="spellStart"/>
+      <w:r>
+        <w:t>CapitalRecoveryFactorCurrent</w:t>
+      </w:r>
+      <w:proofErr w:type="spellEnd"/>
+      <w:r>
+        <w:t>=</w:t>
+      </w:r>
+      <w:r>
+        <w:t xml:space="preserve"> </w:t>
+      </w:r>
+      <w:proofErr w:type="spellStart"/>
+      <w:r>
+        <w:t>CapitalRecoveryFactor</w:t>
+      </w:r>
+      <w:r>
+        <w:t>Equity</w:t>
+      </w:r>
+      <w:proofErr w:type="spellEnd"/>
+    </w:p>
+    <w:p>
+      <w:proofErr w:type="spellStart"/>
+      <w:r>
+        <w:t>CurrentLevelAnnualRevenueRequirements</w:t>
+      </w:r>
+      <w:proofErr w:type="spellEnd"/>
+      <w:r>
+        <w:t xml:space="preserve"> =</w:t>
+      </w:r>
+      <w:proofErr w:type="spellStart"/>
+      <w:r>
+        <w:t>TotalPresentWorth</w:t>
+      </w:r>
+      <w:proofErr w:type="spellEnd"/>
+      <w:r>
+        <w:t>*</w:t>
+      </w:r>
+      <w:proofErr w:type="spellStart"/>
+      <w:r>
+        <w:t>CapitalRecoveryFactorCurrent</w:t>
+      </w:r>
+      <w:proofErr w:type="spellEnd"/>
+    </w:p>
+    <w:p>
+      <w:proofErr w:type="spellStart"/>
+      <w:r>
+        <w:t>CurrentLACofEnergy</w:t>
+      </w:r>
+      <w:proofErr w:type="spellEnd"/>
+      <w:r>
+        <w:t xml:space="preserve"> =</w:t>
+      </w:r>
+      <w:proofErr w:type="spellStart"/>
+      <w:r>
+        <w:t>CurrentLevelAnnualRevenueRequirements</w:t>
+      </w:r>
+      <w:proofErr w:type="spellEnd"/>
+      <w:r>
+        <w:t>/</w:t>
+      </w:r>
+      <w:proofErr w:type="spellStart"/>
+      <w:r>
+        <w:t>AnnualGeneration</w:t>
+      </w:r>
+      <w:proofErr w:type="spellEnd"/>
+    </w:p>
+    <w:p/>
+    <w:p>
+      <w:proofErr w:type="spellStart"/>
+      <w:r>
+        <w:t>RealCostOfMoney</w:t>
+      </w:r>
+      <w:proofErr w:type="spellEnd"/>
+      <w:r>
+        <w:t xml:space="preserve"> =(1+CostOfEquity/100)/(1+GeneralInflation/100)-1</w:t>
+      </w:r>
+    </w:p>
+    <w:p>
+      <w:r>
+        <w:t>CapitalRecoveryFactorConstant</w:t>
+      </w:r>
+      <w:r>
+        <w:t>=</w:t>
+      </w:r>
+      <w:proofErr w:type="gramStart"/>
+      <w:r>
+        <w:t>CapitalRecoveryFactor</w:t>
+      </w:r>
+      <w:r>
+        <w:t>(</w:t>
+      </w:r>
+      <w:proofErr w:type="gramEnd"/>
+      <w:r>
+        <w:t>RealCostOfMone</w:t>
+      </w:r>
+      <w:r>
+        <w:t xml:space="preserve">y*100, </w:t>
+      </w:r>
+      <w:proofErr w:type="spellStart"/>
+      <w:r>
+        <w:t>EconomicLife</w:t>
+      </w:r>
+      <w:proofErr w:type="spellEnd"/>
+      <w:r>
+        <w:t>)</w:t>
+      </w:r>
+    </w:p>
+    <w:p>
+      <w:proofErr w:type="spellStart"/>
+      <w:r>
+        <w:t>ConstantLevelAnnualRevenueRequirements</w:t>
+      </w:r>
+      <w:proofErr w:type="spellEnd"/>
+      <w:r>
+        <w:t xml:space="preserve"> =</w:t>
+      </w:r>
+      <w:proofErr w:type="spellStart"/>
+      <w:r>
+        <w:t>TotalPresentWorth</w:t>
+      </w:r>
+      <w:proofErr w:type="spellEnd"/>
+      <w:r>
+        <w:t>*</w:t>
+      </w:r>
+      <w:proofErr w:type="spellStart"/>
+      <w:r>
+        <w:t>CapitalRecoveryFactorConstant</w:t>
+      </w:r>
+      <w:proofErr w:type="spellEnd"/>
+    </w:p>
+    <w:p>
+      <w:proofErr w:type="spellStart"/>
+      <w:r>
+        <w:t>ConstantLACofEnergy</w:t>
+      </w:r>
+      <w:proofErr w:type="spellEnd"/>
+      <w:r>
+        <w:t xml:space="preserve"> =</w:t>
+      </w:r>
+      <w:proofErr w:type="spellStart"/>
+      <w:r>
+        <w:t>ConstantLevelAnnualRevenueRequirements</w:t>
+      </w:r>
+      <w:proofErr w:type="spellEnd"/>
+      <w:r>
+        <w:t>/</w:t>
+      </w:r>
+      <w:proofErr w:type="spellStart"/>
+      <w:r>
+        <w:t>AnnualGeneration</w:t>
+      </w:r>
+      <w:proofErr w:type="spellEnd"/>
+    </w:p>
+    <w:p>
+      <w:r>
+        <w:t xml:space="preserve">    function </w:t>
+      </w:r>
+      <w:proofErr w:type="spellStart"/>
+      <w:proofErr w:type="gramStart"/>
+      <w:r>
+        <w:t>CapitalRecoveryFactor</w:t>
+      </w:r>
+      <w:proofErr w:type="spellEnd"/>
+      <w:r>
+        <w:t>(</w:t>
+      </w:r>
+      <w:proofErr w:type="spellStart"/>
+      <w:proofErr w:type="gramEnd"/>
+      <w:r>
+        <w:t>i</w:t>
+      </w:r>
+      <w:proofErr w:type="spellEnd"/>
+      <w:r>
+        <w:t>: number, N: number) {</w:t>
+      </w:r>
+    </w:p>
+    <w:p>
+      <w:r>
+        <w:t xml:space="preserve">        const A = </w:t>
+      </w:r>
+      <w:proofErr w:type="spellStart"/>
+      <w:r>
+        <w:t>i</w:t>
+      </w:r>
+      <w:proofErr w:type="spellEnd"/>
+      <w:r>
+        <w:t xml:space="preserve"> / 100 * </w:t>
+      </w:r>
+      <w:proofErr w:type="spellStart"/>
+      <w:proofErr w:type="gramStart"/>
+      <w:r>
+        <w:t>Math.pow</w:t>
+      </w:r>
+      <w:proofErr w:type="spellEnd"/>
+      <w:r>
+        <w:t>(</w:t>
+      </w:r>
+      <w:proofErr w:type="gramEnd"/>
+      <w:r>
+        <w:t xml:space="preserve">(1 + </w:t>
+      </w:r>
+      <w:proofErr w:type="spellStart"/>
+      <w:r>
+        <w:t>i</w:t>
+      </w:r>
+      <w:proofErr w:type="spellEnd"/>
+      <w:r>
+        <w:t xml:space="preserve"> / 100), N) / (</w:t>
+      </w:r>
+      <w:proofErr w:type="spellStart"/>
+      <w:r>
+        <w:t>Math.pow</w:t>
+      </w:r>
+      <w:proofErr w:type="spellEnd"/>
+      <w:r>
+        <w:t xml:space="preserve">((1 + </w:t>
+      </w:r>
+      <w:proofErr w:type="spellStart"/>
+      <w:r>
+        <w:t>i</w:t>
+      </w:r>
+      <w:proofErr w:type="spellEnd"/>
+      <w:r>
+        <w:t xml:space="preserve"> / 100), N) - 1);</w:t>
+      </w:r>
+    </w:p>
+    <w:p>
+      <w:r>
+        <w:t xml:space="preserve">        return A;</w:t>
+      </w:r>
+    </w:p>
+    <w:p>
+      <w:pPr>
+        <w:ind w:firstLine="195"/>
+      </w:pPr>
+      <w:r>
+        <w:t>}</w:t>
+      </w:r>
+    </w:p>
+    <w:p>
+      <w:pPr>
+        <w:pStyle w:val="Heading2"/>
+      </w:pPr>
+      <w:r>
+        <w:t>10-31-2013-energy-cost-calculator-hydrogen-model</w:t>
+      </w:r>
+    </w:p>
+    <w:p>
+      <w:pPr>
+        <w:pStyle w:val="Heading3"/>
+      </w:pPr>
+      <w:bookmarkStart w:id="0" w:name="_GoBack"/>
+      <w:r>
+        <w:t>Hydrogen Generation</w:t>
+      </w:r>
+    </w:p>
+    <w:bookmarkEnd w:id="0"/>
+    <w:p>
+      <w:pPr>
+        <w:rPr>
+          <w:highlight w:val="green"/>
+        </w:rPr>
+      </w:pPr>
+      <w:proofErr w:type="spellStart"/>
+      <w:r>
+        <w:rPr>
+          <w:highlight w:val="green"/>
+        </w:rPr>
+        <w:t>GrossDesignHydrogenCapacity</w:t>
+      </w:r>
+      <w:proofErr w:type="spellEnd"/>
+      <w:r>
+        <w:rPr>
+          <w:highlight w:val="green"/>
+        </w:rPr>
+        <w:t>=</w:t>
+      </w:r>
+      <w:r>
+        <w:rPr>
+          <w:highlight w:val="green"/>
+        </w:rPr>
+        <w:t>158366.518706405</w:t>
+      </w:r>
+    </w:p>
+    <w:p>
+      <w:pPr>
+        <w:rPr>
+          <w:highlight w:val="green"/>
+        </w:rPr>
+      </w:pPr>
+      <w:proofErr w:type="spellStart"/>
+      <w:r>
+        <w:rPr>
+          <w:highlight w:val="green"/>
+        </w:rPr>
+        <w:t>HydrogenHHV</w:t>
+      </w:r>
+      <w:proofErr w:type="spellEnd"/>
+      <w:r>
+        <w:rPr>
+          <w:highlight w:val="green"/>
+        </w:rPr>
+        <w:t>=</w:t>
+      </w:r>
+      <w:r>
+        <w:rPr>
+          <w:highlight w:val="green"/>
+        </w:rPr>
+        <w:t>141.93</w:t>
+      </w:r>
+    </w:p>
+    <w:p>
+      <w:pPr>
+        <w:rPr>
+          <w:highlight w:val="green"/>
+        </w:rPr>
+      </w:pPr>
+      <w:proofErr w:type="spellStart"/>
+      <w:r>
+        <w:rPr>
+          <w:highlight w:val="green"/>
+        </w:rPr>
+        <w:t>HydrogenLHV</w:t>
+      </w:r>
+      <w:proofErr w:type="spellEnd"/>
+      <w:r>
+        <w:rPr>
+          <w:highlight w:val="green"/>
+        </w:rPr>
+        <w:t>=</w:t>
+      </w:r>
+      <w:r>
+        <w:rPr>
+          <w:highlight w:val="green"/>
+        </w:rPr>
+        <w:t>119.98</w:t>
+      </w:r>
+    </w:p>
+    <w:p>
+      <w:r>
+        <w:rPr>
+          <w:highlight w:val="green"/>
+        </w:rPr>
+        <w:t>Feedstock</w:t>
+      </w:r>
+      <w:r>
+        <w:rPr>
+          <w:highlight w:val="green"/>
+        </w:rPr>
+        <w:t>=</w:t>
+      </w:r>
+      <w:r>
+        <w:rPr>
+          <w:highlight w:val="green"/>
+        </w:rPr>
+        <w:t>19.3498437209302</w:t>
+      </w:r>
+    </w:p>
+    <w:p>
+      <w:proofErr w:type="spellStart"/>
+      <w:r>
+        <w:t>HydrogenEnergy</w:t>
+      </w:r>
+      <w:proofErr w:type="spellEnd"/>
+      <w:r>
+        <w:t>=</w:t>
+      </w:r>
+      <w:proofErr w:type="spellStart"/>
+      <w:r>
+        <w:t>GrossDesignHydrogenCapacity</w:t>
+      </w:r>
+      <w:proofErr w:type="spellEnd"/>
+      <w:r>
+        <w:t>*</w:t>
+      </w:r>
+      <w:proofErr w:type="spellStart"/>
+      <w:r>
+        <w:t>HydrogenHHV</w:t>
+      </w:r>
+      <w:proofErr w:type="spellEnd"/>
+    </w:p>
+    <w:p>
+      <w:proofErr w:type="spellStart"/>
+      <w:r>
+        <w:t>DesignHydrogenProductionRateMW</w:t>
+      </w:r>
+      <w:proofErr w:type="spellEnd"/>
+      <w:r>
+        <w:t>=</w:t>
+      </w:r>
+      <w:proofErr w:type="spellStart"/>
+      <w:r>
+        <w:t>HydrogenEnergy</w:t>
+      </w:r>
+      <w:proofErr w:type="spellEnd"/>
+      <w:r>
+        <w:t>/24/3600</w:t>
+      </w:r>
+    </w:p>
+    <w:p>
+      <w:r>
+        <w:t>DesignHydrogenProductionRateMg=GrossDesignHydrogenCapacity/24/1000</w:t>
+      </w:r>
+    </w:p>
+    <w:p>
+      <w:proofErr w:type="spellStart"/>
+      <w:r>
+        <w:rPr>
+          <w:highlight w:val="green"/>
+        </w:rPr>
+        <w:t>OverallProductionEfficiency</w:t>
+      </w:r>
+      <w:proofErr w:type="spellEnd"/>
+      <w:r>
+        <w:rPr>
+          <w:highlight w:val="green"/>
+        </w:rPr>
+        <w:t>=</w:t>
+      </w:r>
+      <w:r>
+        <w:rPr>
+          <w:highlight w:val="green"/>
+        </w:rPr>
+        <w:t>60.5</w:t>
+      </w:r>
+    </w:p>
+    <w:p>
+      <w:r>
+        <w:t>FeedstockInput=DesignHydrogenProductionRateMW/(OverallProductionEfficiency/100)</w:t>
+      </w:r>
+    </w:p>
+    <w:p>
+      <w:proofErr w:type="spellStart"/>
+      <w:r>
+        <w:t>FeedstockSupply</w:t>
+      </w:r>
+      <w:proofErr w:type="spellEnd"/>
+      <w:r>
+        <w:t>=</w:t>
+      </w:r>
+      <w:proofErr w:type="spellStart"/>
+      <w:r>
+        <w:t>FeedstockInput</w:t>
+      </w:r>
+      <w:proofErr w:type="spellEnd"/>
+      <w:r>
+        <w:t>/Feedstock*3600/1000</w:t>
+      </w:r>
+    </w:p>
+    <w:p>
+      <w:bookmarkStart w:id="1" w:name="OLE_LINK1"/>
+      <w:bookmarkStart w:id="2" w:name="OLE_LINK2"/>
+      <w:bookmarkStart w:id="3" w:name="OLE_LINK3"/>
+      <w:proofErr w:type="spellStart"/>
+      <w:r>
+        <w:rPr>
+          <w:highlight w:val="green"/>
+        </w:rPr>
+        <w:t>CapacityFactor</w:t>
+      </w:r>
+      <w:proofErr w:type="spellEnd"/>
+      <w:r>
+        <w:rPr>
+          <w:highlight w:val="green"/>
+        </w:rPr>
+        <w:t>=</w:t>
+      </w:r>
+      <w:r>
+        <w:rPr>
+          <w:highlight w:val="green"/>
+        </w:rPr>
+        <w:t>91.324200913242</w:t>
+      </w:r>
+    </w:p>
+    <w:bookmarkEnd w:id="1"/>
+    <w:bookmarkEnd w:id="2"/>
+    <w:bookmarkEnd w:id="3"/>
+    <w:p>
+      <w:proofErr w:type="spellStart"/>
+      <w:r>
+        <w:t>AnnualHours</w:t>
+      </w:r>
+      <w:proofErr w:type="spellEnd"/>
+      <w:r>
+        <w:t>=8760*</w:t>
+      </w:r>
+      <w:proofErr w:type="spellStart"/>
+      <w:r>
+        <w:t>CapacityFactor</w:t>
+      </w:r>
+      <w:proofErr w:type="spellEnd"/>
+      <w:r>
+        <w:t>/100</w:t>
+      </w:r>
+    </w:p>
+    <w:p>
+      <w:proofErr w:type="spellStart"/>
+      <w:r>
+        <w:t>AnnualFeedstockSupply</w:t>
+      </w:r>
+      <w:proofErr w:type="spellEnd"/>
+      <w:r>
+        <w:t>=</w:t>
+      </w:r>
+      <w:proofErr w:type="spellStart"/>
+      <w:r>
+        <w:t>FeedstockSupply</w:t>
+      </w:r>
+      <w:proofErr w:type="spellEnd"/>
+      <w:r>
+        <w:t>*</w:t>
+      </w:r>
+      <w:proofErr w:type="spellStart"/>
+      <w:r>
+        <w:t>AnnualHours</w:t>
+      </w:r>
+      <w:proofErr w:type="spellEnd"/>
+    </w:p>
+    <w:p>
+      <w:r>
+        <w:t>AnnualFeedstockEnergyInput=AnnualFeedstockSupply*1000*Feedstock/1000000000</w:t>
+      </w:r>
+    </w:p>
+    <w:p>
+      <w:r>
+        <w:t>AnnualHydrogenProductionMg=DesignHydrogenProductionRateMg*AnnualHours</w:t>
+      </w:r>
+    </w:p>
+    <w:p>
+      <w:proofErr w:type="spellStart"/>
+      <w:r>
+        <w:t>AnnualHydrogenProductionKg</w:t>
+      </w:r>
+      <w:proofErr w:type="spellEnd"/>
+      <w:r>
+        <w:t>=</w:t>
+      </w:r>
+      <w:proofErr w:type="spellStart"/>
+      <w:r>
+        <w:t>AnnualHydrogenProductionMg</w:t>
+      </w:r>
+      <w:proofErr w:type="spellEnd"/>
+      <w:r>
+        <w:t>*1000</w:t>
+      </w:r>
+    </w:p>
+    <w:p>
+      <w:r>
+        <w:t>AnnualHydrogenEnergy=AnnualHydrogenProductionMg*1000*HydrogenHHV/1000</w:t>
+      </w:r>
+    </w:p>
+    <w:p>
+      <w:pPr>
+        <w:pStyle w:val="Heading3"/>
+      </w:pPr>
+      <w:r>
+        <w:t>Capital Cost</w:t>
+      </w:r>
+    </w:p>
+    <w:p>
+      <w:pPr>
+        <w:pStyle w:val="Heading3"/>
+      </w:pPr>
+      <w:r>
         <w:t>Expenses--base year</w:t>
       </w:r>
     </w:p>
     <w:p>
       <w:pPr>
-        <w:rPr>
-          <w:highlight w:val="green"/>
-        </w:rPr>
-      </w:pPr>
-      <w:proofErr w:type="spellStart"/>
-      <w:r>
-        <w:rPr>
-          <w:rFonts w:hint="eastAsia"/>
-          <w:highlight w:val="green"/>
-        </w:rPr>
-        <w:t>F</w:t>
-      </w:r>
-      <w:r>
-        <w:rPr>
-          <w:highlight w:val="green"/>
-        </w:rPr>
-        <w:t>uelCost</w:t>
-      </w:r>
-      <w:proofErr w:type="spellEnd"/>
-      <w:r>
-        <w:rPr>
-          <w:highlight w:val="green"/>
-        </w:rPr>
-        <w:t>=22.05</w:t>
-      </w:r>
-    </w:p>
-    <w:p>
-      <w:pPr>
-        <w:rPr>
-          <w:highlight w:val="green"/>
-        </w:rPr>
-      </w:pPr>
-      <w:proofErr w:type="spellStart"/>
-      <w:r>
-        <w:rPr>
-          <w:rFonts w:hint="eastAsia"/>
-          <w:highlight w:val="green"/>
-        </w:rPr>
-        <w:t>L</w:t>
-      </w:r>
-      <w:r>
-        <w:rPr>
-          <w:highlight w:val="green"/>
-        </w:rPr>
-        <w:t>aborCost</w:t>
-      </w:r>
-      <w:proofErr w:type="spellEnd"/>
-      <w:r>
-        <w:rPr>
-          <w:highlight w:val="green"/>
-        </w:rPr>
-        <w:t>=2000000</w:t>
-      </w:r>
-    </w:p>
-    <w:p>
-      <w:pPr>
-        <w:rPr>
-          <w:highlight w:val="green"/>
-        </w:rPr>
-      </w:pPr>
-      <w:proofErr w:type="spellStart"/>
-      <w:r>
-        <w:rPr>
-          <w:rFonts w:hint="eastAsia"/>
-          <w:highlight w:val="green"/>
-        </w:rPr>
-        <w:t>M</w:t>
-      </w:r>
-      <w:r>
-        <w:rPr>
-          <w:highlight w:val="green"/>
-        </w:rPr>
-        <w:t>aintenanceCost</w:t>
-      </w:r>
-      <w:proofErr w:type="spellEnd"/>
-      <w:r>
-        <w:rPr>
-          <w:highlight w:val="green"/>
-        </w:rPr>
-        <w:t>=1500000</w:t>
-      </w:r>
-    </w:p>
-    <w:p>
-      <w:pPr>
-        <w:rPr>
-          <w:highlight w:val="green"/>
-        </w:rPr>
-      </w:pPr>
-      <w:proofErr w:type="spellStart"/>
-      <w:r>
-        <w:rPr>
-          <w:highlight w:val="green"/>
-        </w:rPr>
-        <w:t>InsurancePropertyTax</w:t>
-      </w:r>
-      <w:proofErr w:type="spellEnd"/>
-      <w:r>
-        <w:rPr>
-          <w:highlight w:val="green"/>
-        </w:rPr>
-        <w:t>=1400000</w:t>
-      </w:r>
-    </w:p>
-    <w:p>
-      <w:pPr>
-        <w:rPr>
-          <w:highlight w:val="green"/>
-        </w:rPr>
-      </w:pPr>
-      <w:r>
-        <w:rPr>
-          <w:highlight w:val="green"/>
-        </w:rPr>
-        <w:t>Utilities=200000</w:t>
-      </w:r>
-    </w:p>
-    <w:p>
-      <w:pPr>
-        <w:rPr>
-          <w:highlight w:val="green"/>
-        </w:rPr>
-      </w:pPr>
-      <w:proofErr w:type="spellStart"/>
-      <w:r>
-        <w:rPr>
-          <w:highlight w:val="green"/>
-        </w:rPr>
-        <w:t>AshDisposal</w:t>
-      </w:r>
-      <w:proofErr w:type="spellEnd"/>
-      <w:r>
-        <w:rPr>
-          <w:highlight w:val="green"/>
-        </w:rPr>
-        <w:t>=100000</w:t>
-      </w:r>
-    </w:p>
-    <w:p>
-      <w:pPr>
-        <w:rPr>
-          <w:highlight w:val="green"/>
-        </w:rPr>
-      </w:pPr>
-      <w:r>
-        <w:rPr>
-          <w:highlight w:val="green"/>
-        </w:rPr>
-        <w:t>Management=200000</w:t>
-      </w:r>
-    </w:p>
-    <w:p>
-      <w:proofErr w:type="spellStart"/>
-      <w:r>
-        <w:rPr>
-          <w:highlight w:val="green"/>
-        </w:rPr>
-        <w:t>OtherOperatingExpenses</w:t>
-      </w:r>
-      <w:proofErr w:type="spellEnd"/>
-      <w:r>
-        <w:rPr>
-          <w:highlight w:val="green"/>
-        </w:rPr>
-        <w:t>=400000</w:t>
-      </w:r>
-    </w:p>
-    <w:p>
-      <w:r>
-        <w:t>TotalNonFuelExpenses=LaborCost+MaintenanceCost+InsurancePropertyTax+Utilities+AshDisposal+Management+OtherOperatingExpenses</w:t>
-      </w:r>
-    </w:p>
-    <w:p>
-      <w:r>
-        <w:t>TotalExpensesIncludingFuel=FuelCost*AnnualFuelConsumption+TotalNonFuelExpenses</w:t>
-      </w:r>
-    </w:p>
-    <w:p>
-      <w:proofErr w:type="spellStart"/>
-      <w:r>
-        <w:t>FuelCostKwh</w:t>
-      </w:r>
-      <w:proofErr w:type="spellEnd"/>
-      <w:r>
-        <w:t>=</w:t>
-      </w:r>
-      <w:proofErr w:type="spellStart"/>
-      <w:r>
-        <w:t>AnnualFuelConsumption</w:t>
-      </w:r>
-      <w:proofErr w:type="spellEnd"/>
-      <w:r>
-        <w:t>*</w:t>
-      </w:r>
-      <w:proofErr w:type="spellStart"/>
-      <w:r>
-        <w:t>FuelCost</w:t>
-      </w:r>
-      <w:proofErr w:type="spellEnd"/>
-      <w:r>
-        <w:t>/</w:t>
-      </w:r>
-      <w:proofErr w:type="spellStart"/>
-      <w:r>
-        <w:t>AnnualGeneration</w:t>
-      </w:r>
-      <w:proofErr w:type="spellEnd"/>
-    </w:p>
-    <w:p>
-      <w:proofErr w:type="spellStart"/>
-      <w:r>
-        <w:t>LaborCostKwh</w:t>
-      </w:r>
-      <w:proofErr w:type="spellEnd"/>
-      <w:r>
-        <w:t>=</w:t>
-      </w:r>
-      <w:proofErr w:type="spellStart"/>
-      <w:r>
-        <w:t>LaborCost</w:t>
-      </w:r>
-      <w:proofErr w:type="spellEnd"/>
-      <w:r>
-        <w:t>/</w:t>
-      </w:r>
-      <w:proofErr w:type="spellStart"/>
-      <w:r>
-        <w:t>AnnualGeneration</w:t>
-      </w:r>
-      <w:proofErr w:type="spellEnd"/>
-    </w:p>
-    <w:p>
-      <w:proofErr w:type="spellStart"/>
-      <w:r>
-        <w:t>MaintenanceCostKwh</w:t>
-      </w:r>
-      <w:proofErr w:type="spellEnd"/>
-      <w:r>
-        <w:t>=</w:t>
-      </w:r>
-      <w:proofErr w:type="spellStart"/>
-      <w:r>
-        <w:t>MaintenanceCost</w:t>
-      </w:r>
-      <w:proofErr w:type="spellEnd"/>
-      <w:r>
-        <w:t>/</w:t>
-      </w:r>
-      <w:proofErr w:type="spellStart"/>
-      <w:r>
-        <w:t>AnnualGeneration</w:t>
-      </w:r>
-      <w:proofErr w:type="spellEnd"/>
-    </w:p>
-    <w:p>
-      <w:proofErr w:type="spellStart"/>
-      <w:r>
-        <w:t>InsurancePropertyTaxKwh</w:t>
-      </w:r>
-      <w:proofErr w:type="spellEnd"/>
-      <w:r>
-        <w:t>=</w:t>
-      </w:r>
-      <w:proofErr w:type="spellStart"/>
-      <w:r>
-        <w:t>InsurancePropertyTax</w:t>
-      </w:r>
-      <w:proofErr w:type="spellEnd"/>
-      <w:r>
-        <w:t>/</w:t>
-      </w:r>
-      <w:proofErr w:type="spellStart"/>
-      <w:r>
-        <w:t>AnnualGeneration</w:t>
-      </w:r>
-      <w:proofErr w:type="spellEnd"/>
-    </w:p>
-    <w:p>
-      <w:proofErr w:type="spellStart"/>
-      <w:r>
-        <w:t>UtilitiesKwh</w:t>
-      </w:r>
-      <w:proofErr w:type="spellEnd"/>
-      <w:r>
-        <w:t>=Utilities/</w:t>
-      </w:r>
-      <w:proofErr w:type="spellStart"/>
-      <w:r>
-        <w:t>AnnualGeneration</w:t>
-      </w:r>
-      <w:proofErr w:type="spellEnd"/>
-    </w:p>
-    <w:p>
-      <w:proofErr w:type="spellStart"/>
-      <w:r>
-        <w:t>AshDisposalKwh</w:t>
-      </w:r>
-      <w:proofErr w:type="spellEnd"/>
-      <w:r>
-        <w:t>=</w:t>
-      </w:r>
-      <w:proofErr w:type="spellStart"/>
-      <w:r>
-        <w:t>AshDisposal</w:t>
-      </w:r>
-      <w:proofErr w:type="spellEnd"/>
-      <w:r>
-        <w:t>/</w:t>
-      </w:r>
-      <w:proofErr w:type="spellStart"/>
-      <w:r>
-        <w:t>AnnualGeneration</w:t>
-      </w:r>
-      <w:proofErr w:type="spellEnd"/>
-    </w:p>
-    <w:p>
-      <w:proofErr w:type="spellStart"/>
-      <w:r>
-        <w:t>ManagementKwh</w:t>
-      </w:r>
-      <w:proofErr w:type="spellEnd"/>
-      <w:r>
-        <w:t>=Management/</w:t>
-      </w:r>
-      <w:proofErr w:type="spellStart"/>
-      <w:r>
-        <w:t>AnnualGeneration</w:t>
-      </w:r>
-      <w:proofErr w:type="spellEnd"/>
-    </w:p>
-    <w:p>
-      <w:r>
-        <w:t>OtherOperatingExpensesKwh=OtherOperatingExpenses/AnnualGeneration</w:t>
-      </w:r>
-    </w:p>
-    <w:p>
-      <w:r>
-        <w:t>TotalNonFuelExpensesKwh=LaborCostKwh+MaintenanceCostKwh+InsurancePropertyTaxKwh+UtilitiesKwh+AshDisposalKwh+ManagementKwh+OtherOperatingExpensesKwh</w:t>
-      </w:r>
-    </w:p>
-    <w:p>
-      <w:r>
-        <w:t>TotalExpensesIncludingFuelKwh=FuelCostKwh+TotalNonFuelExpensesKwh</w:t>
-      </w:r>
-    </w:p>
-    <w:p>
-      <w:pPr>
         <w:pStyle w:val="Heading3"/>
       </w:pPr>
       <w:r>
-        <w:t>Taxes</w:t>
-      </w:r>
-    </w:p>
-    <w:p>
-      <w:pPr>
-        <w:rPr>
-          <w:highlight w:val="green"/>
-        </w:rPr>
-      </w:pPr>
-      <w:proofErr w:type="spellStart"/>
-      <w:r>
-        <w:rPr>
-          <w:highlight w:val="green"/>
-        </w:rPr>
-        <w:t>FederalTaxRate</w:t>
-      </w:r>
-      <w:proofErr w:type="spellEnd"/>
-      <w:r>
-        <w:rPr>
-          <w:highlight w:val="green"/>
-        </w:rPr>
-        <w:t>=34</w:t>
-      </w:r>
-    </w:p>
-    <w:p>
-      <w:pPr>
-        <w:rPr>
-          <w:highlight w:val="green"/>
-        </w:rPr>
-      </w:pPr>
-      <w:proofErr w:type="spellStart"/>
-      <w:r>
-        <w:rPr>
-          <w:highlight w:val="green"/>
-        </w:rPr>
-        <w:t>StateTaxRate</w:t>
-      </w:r>
-      <w:proofErr w:type="spellEnd"/>
-      <w:r>
-        <w:rPr>
-          <w:highlight w:val="green"/>
-        </w:rPr>
-        <w:t>=9.6</w:t>
-      </w:r>
-    </w:p>
-    <w:p>
-      <w:proofErr w:type="spellStart"/>
-      <w:r>
-        <w:rPr>
-          <w:highlight w:val="green"/>
-        </w:rPr>
-        <w:t>ProductionTaxCredit</w:t>
-      </w:r>
-      <w:proofErr w:type="spellEnd"/>
-      <w:r>
-        <w:rPr>
-          <w:highlight w:val="green"/>
-        </w:rPr>
-        <w:t>=0.009</w:t>
-      </w:r>
-    </w:p>
-    <w:p>
-      <w:proofErr w:type="spellStart"/>
-      <w:r>
-        <w:t>CombinedTaxRate</w:t>
-      </w:r>
-      <w:proofErr w:type="spellEnd"/>
-      <w:r>
-        <w:t>=</w:t>
-      </w:r>
-      <w:proofErr w:type="spellStart"/>
-      <w:r>
-        <w:t>StateTaxRate+FederalTaxRate</w:t>
-      </w:r>
-      <w:proofErr w:type="spellEnd"/>
-      <w:r>
-        <w:t>*(1-StateTaxRate/100)</w:t>
+        <w:t>Other Revenues or Cost Savings</w:t>
       </w:r>
     </w:p>
     <w:p>
@@ -3062,1326 +4708,25 @@
         <w:pStyle w:val="Heading3"/>
       </w:pPr>
       <w:r>
+        <w:t>Taxes and Tax credit</w:t>
+      </w:r>
+    </w:p>
+    <w:p>
+      <w:pPr>
+        <w:pStyle w:val="Heading3"/>
+      </w:pPr>
+      <w:r>
+        <w:t>Escalation/Inflation</w:t>
+      </w:r>
+    </w:p>
+    <w:p>
+      <w:pPr>
+        <w:pStyle w:val="Heading3"/>
+      </w:pPr>
+      <w:r>
         <w:t>Financing</w:t>
       </w:r>
     </w:p>
-    <w:p>
-      <w:proofErr w:type="spellStart"/>
-      <w:r>
-        <w:rPr>
-          <w:highlight w:val="green"/>
-        </w:rPr>
-        <w:t>DebtRatio</w:t>
-      </w:r>
-      <w:proofErr w:type="spellEnd"/>
-      <w:r>
-        <w:rPr>
-          <w:highlight w:val="green"/>
-        </w:rPr>
-        <w:t>=75</w:t>
-      </w:r>
-    </w:p>
-    <w:p>
-      <w:proofErr w:type="spellStart"/>
-      <w:r>
-        <w:t>EquityRatio</w:t>
-      </w:r>
-      <w:proofErr w:type="spellEnd"/>
-      <w:r>
-        <w:t xml:space="preserve"> =100-DebtRatio</w:t>
-      </w:r>
-    </w:p>
-    <w:p>
-      <w:pPr>
-        <w:rPr>
-          <w:highlight w:val="green"/>
-        </w:rPr>
-      </w:pPr>
-      <w:proofErr w:type="spellStart"/>
-      <w:r>
-        <w:rPr>
-          <w:highlight w:val="green"/>
-        </w:rPr>
-        <w:t>InterestRateOnDebt</w:t>
-      </w:r>
-      <w:proofErr w:type="spellEnd"/>
-      <w:r>
-        <w:rPr>
-          <w:highlight w:val="green"/>
-        </w:rPr>
-        <w:t>=5</w:t>
-      </w:r>
-    </w:p>
-    <w:p>
-      <w:pPr>
-        <w:rPr>
-          <w:highlight w:val="green"/>
-        </w:rPr>
-      </w:pPr>
-      <w:proofErr w:type="spellStart"/>
-      <w:r>
-        <w:rPr>
-          <w:highlight w:val="green"/>
-        </w:rPr>
-        <w:t>EconomicLife</w:t>
-      </w:r>
-      <w:proofErr w:type="spellEnd"/>
-      <w:r>
-        <w:rPr>
-          <w:highlight w:val="green"/>
-        </w:rPr>
-        <w:t>=20</w:t>
-      </w:r>
-    </w:p>
-    <w:p>
-      <w:proofErr w:type="spellStart"/>
-      <w:r>
-        <w:rPr>
-          <w:highlight w:val="green"/>
-        </w:rPr>
-        <w:t>CostOfEquity</w:t>
-      </w:r>
-      <w:proofErr w:type="spellEnd"/>
-      <w:r>
-        <w:rPr>
-          <w:highlight w:val="green"/>
-        </w:rPr>
-        <w:t>=15</w:t>
-      </w:r>
-    </w:p>
-    <w:p>
-      <w:proofErr w:type="spellStart"/>
-      <w:r>
-        <w:t>CostOfMoney</w:t>
-      </w:r>
-      <w:proofErr w:type="spellEnd"/>
-      <w:r>
-        <w:t xml:space="preserve"> =</w:t>
-      </w:r>
-      <w:proofErr w:type="spellStart"/>
-      <w:r>
-        <w:t>DebtRatio</w:t>
-      </w:r>
-      <w:proofErr w:type="spellEnd"/>
-      <w:r>
-        <w:t>/100*</w:t>
-      </w:r>
-      <w:proofErr w:type="spellStart"/>
-      <w:r>
-        <w:t>InterestRateOnDebt+EquityRatio</w:t>
-      </w:r>
-      <w:proofErr w:type="spellEnd"/>
-      <w:r>
-        <w:t>/100*</w:t>
-      </w:r>
-      <w:proofErr w:type="spellStart"/>
-      <w:r>
-        <w:t>CostOfEquity</w:t>
-      </w:r>
-      <w:proofErr w:type="spellEnd"/>
-    </w:p>
-    <w:p>
-      <w:proofErr w:type="spellStart"/>
-      <w:r>
-        <w:t>TotalCostOfPlant</w:t>
-      </w:r>
-      <w:proofErr w:type="spellEnd"/>
-      <w:r>
-        <w:t xml:space="preserve"> =</w:t>
-      </w:r>
-      <w:proofErr w:type="spellStart"/>
-      <w:r>
-        <w:t>CapitalCost</w:t>
-      </w:r>
-      <w:proofErr w:type="spellEnd"/>
-    </w:p>
-    <w:p>
-      <w:proofErr w:type="spellStart"/>
-      <w:r>
-        <w:t>TotalEquityCost</w:t>
-      </w:r>
-      <w:proofErr w:type="spellEnd"/>
-      <w:r>
-        <w:t xml:space="preserve"> =</w:t>
-      </w:r>
-      <w:proofErr w:type="spellStart"/>
-      <w:r>
-        <w:t>TotalCostOfPlant</w:t>
-      </w:r>
-      <w:proofErr w:type="spellEnd"/>
-      <w:r>
-        <w:t>*</w:t>
-      </w:r>
-      <w:proofErr w:type="spellStart"/>
-      <w:r>
-        <w:t>EquityRatio</w:t>
-      </w:r>
-      <w:proofErr w:type="spellEnd"/>
-      <w:r>
-        <w:t>/100</w:t>
-      </w:r>
-    </w:p>
-    <w:p>
-      <w:proofErr w:type="spellStart"/>
-      <w:r>
-        <w:t>TotalDebtCost</w:t>
-      </w:r>
-      <w:proofErr w:type="spellEnd"/>
-      <w:r>
-        <w:t xml:space="preserve"> =</w:t>
-      </w:r>
-      <w:proofErr w:type="spellStart"/>
-      <w:r>
-        <w:t>TotalCostOfPlant</w:t>
-      </w:r>
-      <w:proofErr w:type="spellEnd"/>
-      <w:r>
-        <w:t>*</w:t>
-      </w:r>
-      <w:proofErr w:type="spellStart"/>
-      <w:r>
-        <w:t>DebtRatio</w:t>
-      </w:r>
-      <w:proofErr w:type="spellEnd"/>
-      <w:r>
-        <w:t>/100</w:t>
-      </w:r>
-    </w:p>
-    <w:p>
-      <w:proofErr w:type="spellStart"/>
-      <w:r>
-        <w:t>CapitalRecoveryFactorEquity</w:t>
-      </w:r>
-      <w:proofErr w:type="spellEnd"/>
-      <w:r>
-        <w:t xml:space="preserve"> =CostOfEquity/100*(1+CostOfEquity/</w:t>
-      </w:r>
-      <w:proofErr w:type="gramStart"/>
-      <w:r>
-        <w:t>100)^</w:t>
-      </w:r>
-      <w:proofErr w:type="gramEnd"/>
-      <w:r>
-        <w:t>EconomicLife/((1+CostOfEquity/100)^EconomicLife-1)</w:t>
-      </w:r>
-    </w:p>
-    <w:p>
-      <w:r>
-        <w:t>CapitalRecoveryFactorDebt</w:t>
-      </w:r>
-      <w:r>
-        <w:t>=InterestRateOnDebt/100*(1+InterestRateOnDebt/</w:t>
-      </w:r>
-      <w:proofErr w:type="gramStart"/>
-      <w:r>
-        <w:t>100)^</w:t>
-      </w:r>
-      <w:proofErr w:type="gramEnd"/>
-      <w:r>
-        <w:t>EconomicLife/((1+InterestRateOnDebt/100)^EconomicLife-1)</w:t>
-      </w:r>
-    </w:p>
-    <w:p>
-      <w:proofErr w:type="spellStart"/>
-      <w:r>
-        <w:t>AnnualEquityRecovery</w:t>
-      </w:r>
-      <w:proofErr w:type="spellEnd"/>
-      <w:r>
-        <w:t xml:space="preserve"> =</w:t>
-      </w:r>
-      <w:proofErr w:type="spellStart"/>
-      <w:r>
-        <w:t>CapitalRecoveryFactorEquity</w:t>
-      </w:r>
-      <w:proofErr w:type="spellEnd"/>
-      <w:r>
-        <w:t>*</w:t>
-      </w:r>
-      <w:proofErr w:type="spellStart"/>
-      <w:r>
-        <w:t>TotalEquityCost</w:t>
-      </w:r>
-      <w:proofErr w:type="spellEnd"/>
-    </w:p>
-    <w:p>
-      <w:proofErr w:type="spellStart"/>
-      <w:r>
-        <w:t>AnnualDebtPayment</w:t>
-      </w:r>
-      <w:proofErr w:type="spellEnd"/>
-      <w:r>
-        <w:t xml:space="preserve"> =</w:t>
-      </w:r>
-      <w:proofErr w:type="spellStart"/>
-      <w:r>
-        <w:t>TotalDebtCost</w:t>
-      </w:r>
-      <w:proofErr w:type="spellEnd"/>
-      <w:r>
-        <w:t>*</w:t>
-      </w:r>
-      <w:r>
-        <w:t xml:space="preserve"> </w:t>
-      </w:r>
-      <w:proofErr w:type="spellStart"/>
-      <w:r>
-        <w:t>CapitalRecoveryFactorDebt</w:t>
-      </w:r>
-      <w:proofErr w:type="spellEnd"/>
-    </w:p>
-    <w:p>
-      <w:proofErr w:type="spellStart"/>
-      <w:r>
-        <w:t>DebtReserve</w:t>
-      </w:r>
-      <w:proofErr w:type="spellEnd"/>
-      <w:r>
-        <w:t xml:space="preserve"> =</w:t>
-      </w:r>
-      <w:proofErr w:type="spellStart"/>
-      <w:r>
-        <w:t>AnnualDebtPayment</w:t>
-      </w:r>
-      <w:proofErr w:type="spellEnd"/>
-    </w:p>
-    <w:p>
-      <w:pPr>
-        <w:pStyle w:val="Heading3"/>
-      </w:pPr>
-      <w:r>
-        <w:t>Income other than energy</w:t>
-      </w:r>
-    </w:p>
-    <w:p>
-      <w:pPr>
-        <w:rPr>
-          <w:highlight w:val="green"/>
-        </w:rPr>
-      </w:pPr>
-      <w:proofErr w:type="spellStart"/>
-      <w:r>
-        <w:rPr>
-          <w:highlight w:val="green"/>
-        </w:rPr>
-        <w:t>CapacityPayment</w:t>
-      </w:r>
-      <w:proofErr w:type="spellEnd"/>
-      <w:r>
-        <w:rPr>
-          <w:highlight w:val="green"/>
-        </w:rPr>
-        <w:t>=166</w:t>
-      </w:r>
-    </w:p>
-    <w:p>
-      <w:proofErr w:type="spellStart"/>
-      <w:r>
-        <w:rPr>
-          <w:highlight w:val="green"/>
-        </w:rPr>
-        <w:t>InterestRateonDebtReserve</w:t>
-      </w:r>
-      <w:proofErr w:type="spellEnd"/>
-      <w:r>
-        <w:rPr>
-          <w:highlight w:val="green"/>
-        </w:rPr>
-        <w:t>=5</w:t>
-      </w:r>
-    </w:p>
-    <w:p>
-      <w:proofErr w:type="spellStart"/>
-      <w:r>
-        <w:t>AnnualCapacityPayment</w:t>
-      </w:r>
-      <w:proofErr w:type="spellEnd"/>
-      <w:r>
-        <w:t>=</w:t>
-      </w:r>
-      <w:proofErr w:type="spellStart"/>
-      <w:r>
-        <w:t>CapacityPayment</w:t>
-      </w:r>
-      <w:proofErr w:type="spellEnd"/>
-      <w:r>
-        <w:t>*</w:t>
-      </w:r>
-      <w:proofErr w:type="spellStart"/>
-      <w:r>
-        <w:t>NetPlantCapacity</w:t>
-      </w:r>
-      <w:proofErr w:type="spellEnd"/>
-    </w:p>
-    <w:p>
-      <w:r>
-        <w:t>AnnualDebtReserveInterest=DebtReserve*InterestRateonDebtReserve/100</w:t>
-      </w:r>
-    </w:p>
-    <w:p>
-      <w:pPr>
-        <w:pStyle w:val="Heading3"/>
-      </w:pPr>
-      <w:r>
-        <w:t>Escalation/Inflation</w:t>
-      </w:r>
-    </w:p>
-    <w:p>
-      <w:pPr>
-        <w:rPr>
-          <w:highlight w:val="green"/>
-        </w:rPr>
-      </w:pPr>
-      <w:proofErr w:type="spellStart"/>
-      <w:r>
-        <w:rPr>
-          <w:highlight w:val="green"/>
-        </w:rPr>
-        <w:t>GeneralInflation</w:t>
-      </w:r>
-      <w:proofErr w:type="spellEnd"/>
-      <w:r>
-        <w:rPr>
-          <w:highlight w:val="green"/>
-        </w:rPr>
-        <w:t>=2.1</w:t>
-      </w:r>
-    </w:p>
-    <w:p>
-      <w:pPr>
-        <w:rPr>
-          <w:highlight w:val="green"/>
-        </w:rPr>
-      </w:pPr>
-      <w:proofErr w:type="spellStart"/>
-      <w:r>
-        <w:rPr>
-          <w:highlight w:val="green"/>
-        </w:rPr>
-        <w:t>EscalationFuel</w:t>
-      </w:r>
-      <w:proofErr w:type="spellEnd"/>
-      <w:r>
-        <w:rPr>
-          <w:highlight w:val="green"/>
-        </w:rPr>
-        <w:t>=2.1</w:t>
-      </w:r>
-    </w:p>
-    <w:p>
-      <w:pPr>
-        <w:rPr>
-          <w:highlight w:val="green"/>
-        </w:rPr>
-      </w:pPr>
-      <w:proofErr w:type="spellStart"/>
-      <w:r>
-        <w:rPr>
-          <w:highlight w:val="green"/>
-        </w:rPr>
-        <w:t>EscalationForProductionTaxCredit</w:t>
-      </w:r>
-      <w:proofErr w:type="spellEnd"/>
-      <w:r>
-        <w:rPr>
-          <w:highlight w:val="green"/>
-        </w:rPr>
-        <w:t>=2.1</w:t>
-      </w:r>
-    </w:p>
-    <w:p>
-      <w:proofErr w:type="spellStart"/>
-      <w:r>
-        <w:rPr>
-          <w:highlight w:val="green"/>
-        </w:rPr>
-        <w:t>EscalationOther</w:t>
-      </w:r>
-      <w:proofErr w:type="spellEnd"/>
-      <w:r>
-        <w:rPr>
-          <w:highlight w:val="green"/>
-        </w:rPr>
-        <w:t>=2.1</w:t>
-      </w:r>
-    </w:p>
-    <w:p>
-      <w:pPr>
-        <w:pStyle w:val="Heading3"/>
-      </w:pPr>
-      <w:r>
-        <w:t>Depreciation Schedule</w:t>
-      </w:r>
-    </w:p>
-    <w:p>
-      <w:proofErr w:type="spellStart"/>
-      <w:r>
-        <w:t>DepreciationFraction</w:t>
-      </w:r>
-      <w:proofErr w:type="spellEnd"/>
-      <w:r>
-        <w:t xml:space="preserve"> =1/</w:t>
-      </w:r>
-      <w:proofErr w:type="spellStart"/>
-      <w:r>
-        <w:t>EconomicLife</w:t>
-      </w:r>
-      <w:proofErr w:type="spellEnd"/>
-    </w:p>
-    <w:p>
-      <w:pPr>
-        <w:pStyle w:val="Heading3"/>
-      </w:pPr>
-      <w:r>
-        <w:t>Tax Credit Schedule</w:t>
-      </w:r>
-    </w:p>
-    <w:p>
-      <w:r>
-        <w:t>"</w:t>
-      </w:r>
-      <w:proofErr w:type="spellStart"/>
-      <w:r>
-        <w:t>TaxCreditFrac</w:t>
-      </w:r>
-      <w:proofErr w:type="spellEnd"/>
-      <w:r>
-        <w:t>": [1,1,1,1,1,0,0,0,0,0,0,0,0,0,0,0,0,0,0,0]</w:t>
-      </w:r>
-    </w:p>
-    <w:p>
-      <w:pPr>
-        <w:pStyle w:val="Heading3"/>
-      </w:pPr>
-      <w:r>
-        <w:t>Annual Cash Flows</w:t>
-      </w:r>
-    </w:p>
-    <w:p>
-      <w:r>
-        <w:t xml:space="preserve">Common vars in each year are highlighted in </w:t>
-      </w:r>
-      <w:r>
-        <w:rPr>
-          <w:highlight w:val="yellow"/>
-        </w:rPr>
-        <w:t>yellow</w:t>
-      </w:r>
-    </w:p>
-    <w:p>
-      <w:pPr>
-        <w:pStyle w:val="Heading4"/>
-      </w:pPr>
-      <w:r>
-        <w:t>Year1</w:t>
-      </w:r>
-    </w:p>
-    <w:p>
-      <w:proofErr w:type="spellStart"/>
-      <w:r>
-        <w:rPr>
-          <w:highlight w:val="yellow"/>
-        </w:rPr>
-        <w:t>EquityRecovery</w:t>
-      </w:r>
-      <w:proofErr w:type="spellEnd"/>
-      <w:r>
-        <w:rPr>
-          <w:highlight w:val="yellow"/>
-        </w:rPr>
-        <w:t xml:space="preserve"> =</w:t>
-      </w:r>
-      <w:proofErr w:type="spellStart"/>
-      <w:r>
-        <w:rPr>
-          <w:highlight w:val="yellow"/>
-        </w:rPr>
-        <w:t>AnnualEquityRecovery</w:t>
-      </w:r>
-      <w:proofErr w:type="spellEnd"/>
-    </w:p>
-    <w:p>
-      <w:r>
-        <w:t>EquityInterest1 =</w:t>
-      </w:r>
-      <w:proofErr w:type="spellStart"/>
-      <w:r>
-        <w:t>CostOfEquity</w:t>
-      </w:r>
-      <w:proofErr w:type="spellEnd"/>
-      <w:r>
-        <w:t>/100*</w:t>
-      </w:r>
-      <w:proofErr w:type="spellStart"/>
-      <w:r>
-        <w:t>TotalEquityCost</w:t>
-      </w:r>
-      <w:proofErr w:type="spellEnd"/>
-    </w:p>
-    <w:p>
-      <w:r>
-        <w:t>EquityPrincipalPaid1 =EquityRecovery-EquityInterest1</w:t>
-      </w:r>
-    </w:p>
-    <w:p>
-      <w:r>
-        <w:t>EquityPrincipalRemaining1 =TotalEquityCost-EquityPrincipalPaid1</w:t>
-      </w:r>
-    </w:p>
-    <w:p>
-      <w:proofErr w:type="spellStart"/>
-      <w:r>
-        <w:rPr>
-          <w:highlight w:val="yellow"/>
-        </w:rPr>
-        <w:t>DebtRecovery</w:t>
-      </w:r>
-      <w:proofErr w:type="spellEnd"/>
-      <w:r>
-        <w:rPr>
-          <w:highlight w:val="yellow"/>
-        </w:rPr>
-        <w:t xml:space="preserve"> =</w:t>
-      </w:r>
-      <w:proofErr w:type="spellStart"/>
-      <w:r>
-        <w:rPr>
-          <w:highlight w:val="yellow"/>
-        </w:rPr>
-        <w:t>AnnualDebtPayment</w:t>
-      </w:r>
-      <w:proofErr w:type="spellEnd"/>
-    </w:p>
-    <w:p>
-      <w:r>
-        <w:t>DebtInterest1 =</w:t>
-      </w:r>
-      <w:proofErr w:type="spellStart"/>
-      <w:r>
-        <w:t>InterestRateOnDebt</w:t>
-      </w:r>
-      <w:proofErr w:type="spellEnd"/>
-      <w:r>
-        <w:t>/100*</w:t>
-      </w:r>
-      <w:proofErr w:type="spellStart"/>
-      <w:r>
-        <w:t>TotalDebtCost</w:t>
-      </w:r>
-      <w:proofErr w:type="spellEnd"/>
-    </w:p>
-    <w:p>
-      <w:r>
-        <w:t>DebtPrincipalPaid1 =DebtRecovery-DebtInterest1</w:t>
-      </w:r>
-    </w:p>
-    <w:p>
-      <w:r>
-        <w:t>DebtPrincipalRemaining1 =TotalDebtCost-DebtPrincipalPaid1</w:t>
-      </w:r>
-    </w:p>
-    <w:p>
-      <w:r>
-        <w:t>FuelCost1 =</w:t>
-      </w:r>
-      <w:proofErr w:type="spellStart"/>
-      <w:r>
-        <w:t>AnnualFuelConsumption</w:t>
-      </w:r>
-      <w:proofErr w:type="spellEnd"/>
-      <w:r>
-        <w:t>*</w:t>
-      </w:r>
-      <w:proofErr w:type="spellStart"/>
-      <w:r>
-        <w:t>FuelCost</w:t>
-      </w:r>
-      <w:proofErr w:type="spellEnd"/>
-    </w:p>
-    <w:p>
-      <w:r>
-        <w:t>NonFuelExpenses1 =</w:t>
-      </w:r>
-      <w:proofErr w:type="spellStart"/>
-      <w:r>
-        <w:t>TotalNonFuelExpenses</w:t>
-      </w:r>
-      <w:proofErr w:type="spellEnd"/>
-    </w:p>
-    <w:p>
-      <w:r>
-        <w:t>DebtReserve1 =</w:t>
-      </w:r>
-      <w:proofErr w:type="spellStart"/>
-      <w:r>
-        <w:t>DebtReserve</w:t>
-      </w:r>
-      <w:proofErr w:type="spellEnd"/>
-    </w:p>
-    <w:p>
-      <w:r>
-        <w:rPr>
-          <w:highlight w:val="yellow"/>
-        </w:rPr>
-        <w:t>Depreciation =</w:t>
-      </w:r>
-      <w:proofErr w:type="spellStart"/>
-      <w:r>
-        <w:rPr>
-          <w:highlight w:val="yellow"/>
-        </w:rPr>
-        <w:t>TotalCostOfPlant</w:t>
-      </w:r>
-      <w:proofErr w:type="spellEnd"/>
-      <w:r>
-        <w:rPr>
-          <w:highlight w:val="yellow"/>
-        </w:rPr>
-        <w:t>*</w:t>
-      </w:r>
-      <w:proofErr w:type="spellStart"/>
-      <w:r>
-        <w:rPr>
-          <w:highlight w:val="yellow"/>
-        </w:rPr>
-        <w:t>DepreciationFraction</w:t>
-      </w:r>
-      <w:proofErr w:type="spellEnd"/>
-    </w:p>
-    <w:p>
-      <w:proofErr w:type="spellStart"/>
-      <w:r>
-        <w:rPr>
-          <w:highlight w:val="yellow"/>
-        </w:rPr>
-        <w:t>CapacityIncome</w:t>
-      </w:r>
-      <w:proofErr w:type="spellEnd"/>
-      <w:r>
-        <w:rPr>
-          <w:highlight w:val="yellow"/>
-        </w:rPr>
-        <w:t xml:space="preserve"> =</w:t>
-      </w:r>
-      <w:proofErr w:type="spellStart"/>
-      <w:r>
-        <w:rPr>
-          <w:highlight w:val="yellow"/>
-        </w:rPr>
-        <w:t>AnnualCapacityPayment</w:t>
-      </w:r>
-      <w:proofErr w:type="spellEnd"/>
-    </w:p>
-    <w:p>
-      <w:proofErr w:type="spellStart"/>
-      <w:r>
-        <w:t>HeatSalesIncome</w:t>
-      </w:r>
-      <w:proofErr w:type="spellEnd"/>
-      <w:r>
-        <w:t xml:space="preserve"> = </w:t>
-      </w:r>
-      <w:proofErr w:type="spellStart"/>
-      <w:r>
-        <w:t>TotalIncomeFromHeatSales</w:t>
-      </w:r>
-      <w:proofErr w:type="spellEnd"/>
-    </w:p>
-    <w:p>
-      <w:proofErr w:type="spellStart"/>
-      <w:r>
-        <w:rPr>
-          <w:highlight w:val="yellow"/>
-        </w:rPr>
-        <w:t>InterestOnDebtReserve</w:t>
-      </w:r>
-      <w:proofErr w:type="spellEnd"/>
-      <w:r>
-        <w:rPr>
-          <w:highlight w:val="yellow"/>
-        </w:rPr>
-        <w:t xml:space="preserve"> =</w:t>
-      </w:r>
-      <w:proofErr w:type="spellStart"/>
-      <w:r>
-        <w:rPr>
-          <w:highlight w:val="yellow"/>
-        </w:rPr>
-        <w:t>AnnualDebtReserveInterest</w:t>
-      </w:r>
-      <w:proofErr w:type="spellEnd"/>
-    </w:p>
-    <w:p>
-      <w:r>
-        <w:t>TaxesWoCredit1 =((CombinedTaxRate/100)/(1-CombinedTaxRate/100</w:t>
-      </w:r>
-      <w:proofErr w:type="gramStart"/>
-      <w:r>
-        <w:t>))*</w:t>
-      </w:r>
-      <w:proofErr w:type="gramEnd"/>
-      <w:r>
-        <w:t>(EquityPrincipalPaid1+DebtPrincipalPaid1+EquityInterest1-Depreciation+DebtReserve1)</w:t>
-      </w:r>
-    </w:p>
-    <w:p>
-      <w:r>
-        <w:t>TaxCredit1 =</w:t>
-      </w:r>
-      <w:proofErr w:type="spellStart"/>
-      <w:r>
-        <w:t>AnnualGeneration</w:t>
-      </w:r>
-      <w:proofErr w:type="spellEnd"/>
-      <w:r>
-        <w:t>*</w:t>
-      </w:r>
-      <w:proofErr w:type="spellStart"/>
-      <w:r>
-        <w:t>ProductionTaxCredit</w:t>
-      </w:r>
-      <w:proofErr w:type="spellEnd"/>
-      <w:r>
-        <w:t>*TaxCreditFrac1</w:t>
-      </w:r>
-    </w:p>
-    <w:p>
-      <w:r>
-        <w:t>Taxes1 =((CombinedTaxRate/100)/(1-CombinedTaxRate/100</w:t>
-      </w:r>
-      <w:proofErr w:type="gramStart"/>
-      <w:r>
-        <w:t>))*</w:t>
-      </w:r>
-      <w:proofErr w:type="gramEnd"/>
-      <w:r>
-        <w:t>(EquityPrincipalPaid1+DebtPrincipalPaid1+EquityInterest1-Depreciation+DebtReserve1-TaxCredit1)</w:t>
-      </w:r>
-    </w:p>
-    <w:p>
-      <w:r>
-        <w:t>EnergyRevenueRequired1 =EquityRecovery+DebtRecovery+FuelCost1+NonFuelExpenses1+Taxes1+DebtReserve1-CapacityIncome-InterestOnDebtReserve</w:t>
-      </w:r>
-      <w:r>
-        <w:t xml:space="preserve"> - </w:t>
-      </w:r>
-      <w:proofErr w:type="spellStart"/>
-      <w:r>
-        <w:t>HeatSalesIncome</w:t>
-      </w:r>
-      <w:proofErr w:type="spellEnd"/>
-      <w:r>
-        <w:t>;</w:t>
-      </w:r>
-    </w:p>
-    <w:p>
-      <w:pPr>
-        <w:pStyle w:val="Heading4"/>
-      </w:pPr>
-      <w:r>
-        <w:t>Year2</w:t>
-      </w:r>
-    </w:p>
-    <w:p>
-      <w:r>
-        <w:t>EquityInterest2 =</w:t>
-      </w:r>
-      <w:proofErr w:type="spellStart"/>
-      <w:r>
-        <w:t>CostOfEquity</w:t>
-      </w:r>
-      <w:proofErr w:type="spellEnd"/>
-      <w:r>
-        <w:t>/100*EquityPrincipalRemaining1</w:t>
-      </w:r>
-    </w:p>
-    <w:p>
-      <w:r>
-        <w:t>EquityPrincipalPaid2 =EquityRecovery-EquityInterest2</w:t>
-      </w:r>
-    </w:p>
-    <w:p>
-      <w:r>
-        <w:t>EquityPrincipalRemaining2 =EquityPrincipalRemaining1-EquityPrincipalPaid2</w:t>
-      </w:r>
-    </w:p>
-    <w:p>
-      <w:r>
-        <w:t>DebtInterest2 =</w:t>
-      </w:r>
-      <w:proofErr w:type="spellStart"/>
-      <w:r>
-        <w:t>InterestRateOnDebt</w:t>
-      </w:r>
-      <w:proofErr w:type="spellEnd"/>
-      <w:r>
-        <w:t>/100*DebtPrincipalRemaining1</w:t>
-      </w:r>
-    </w:p>
-    <w:p>
-      <w:r>
-        <w:t>DebtPrincipalPaid2 =DebtRecovery-DebtInterest2</w:t>
-      </w:r>
-    </w:p>
-    <w:p>
-      <w:r>
-        <w:t>DebtPrincipalRemaining2 =DebtPrincipalRemaining1-DebtPrincipalPaid2</w:t>
-      </w:r>
-    </w:p>
-    <w:p>
-      <w:r>
-        <w:t>FuelCost2 =FuelCost1*(1+EscalationFuel/</w:t>
-      </w:r>
-      <w:proofErr w:type="gramStart"/>
-      <w:r>
-        <w:t>100)^</w:t>
-      </w:r>
-      <w:proofErr w:type="gramEnd"/>
-      <w:r>
-        <w:t>(Year-1)</w:t>
-      </w:r>
-    </w:p>
-    <w:p>
-      <w:r>
-        <w:t>NonFuelExpenses2 =NonFuelExpenses1*(1+EscalationOther/</w:t>
-      </w:r>
-      <w:proofErr w:type="gramStart"/>
-      <w:r>
-        <w:t>100)^</w:t>
-      </w:r>
-      <w:proofErr w:type="gramEnd"/>
-      <w:r>
-        <w:t>(Year-1)</w:t>
-      </w:r>
-    </w:p>
-    <w:p>
-      <w:r>
-        <w:t>DebtReserve2</w:t>
-      </w:r>
-      <w:r>
-        <w:t>=0</w:t>
-      </w:r>
-    </w:p>
-    <w:p>
-      <w:proofErr w:type="spellStart"/>
-      <w:r>
-        <w:t>HeatSalesIncome</w:t>
-      </w:r>
-      <w:proofErr w:type="spellEnd"/>
-      <w:r>
-        <w:t xml:space="preserve"> = </w:t>
-      </w:r>
-      <w:proofErr w:type="spellStart"/>
-      <w:r>
-        <w:t>TotalIncomeFromHeatSales</w:t>
-      </w:r>
-      <w:proofErr w:type="spellEnd"/>
-      <w:r>
-        <w:t xml:space="preserve"> * </w:t>
-      </w:r>
-      <w:proofErr w:type="spellStart"/>
-      <w:proofErr w:type="gramStart"/>
-      <w:r>
-        <w:t>Math.pow</w:t>
-      </w:r>
-      <w:proofErr w:type="spellEnd"/>
-      <w:r>
-        <w:t>(</w:t>
-      </w:r>
-      <w:proofErr w:type="gramEnd"/>
-      <w:r>
-        <w:t xml:space="preserve">(1 + </w:t>
-      </w:r>
-      <w:proofErr w:type="spellStart"/>
-      <w:r>
-        <w:t>EscalationHeatSales</w:t>
-      </w:r>
-      <w:proofErr w:type="spellEnd"/>
-      <w:r>
-        <w:t xml:space="preserve"> / 100), (Year - 1));</w:t>
-      </w:r>
-    </w:p>
-    <w:p>
-      <w:r>
-        <w:t>TaxesWoCredit2 =((CombinedTaxRate/100)/(1-CombinedTaxRate/100</w:t>
-      </w:r>
-      <w:proofErr w:type="gramStart"/>
-      <w:r>
-        <w:t>))*</w:t>
-      </w:r>
-      <w:proofErr w:type="gramEnd"/>
-      <w:r>
-        <w:t>(EquityPrincipalPaid2+DebtPrincipalPaid2+EquityInterest2-Depreciation+DebtReserve2)</w:t>
-      </w:r>
-    </w:p>
-    <w:p>
-      <w:r>
-        <w:t>TaxCredit2 =AnnualGeneration*ProductionTaxCredit*((1+EscalationForProductionTaxCredit/</w:t>
-      </w:r>
-      <w:proofErr w:type="gramStart"/>
-      <w:r>
-        <w:t>100)^</w:t>
-      </w:r>
-      <w:proofErr w:type="gramEnd"/>
-      <w:r>
-        <w:t>(Year-1))*TaxCreditFrac2</w:t>
-      </w:r>
-    </w:p>
-    <w:p>
-      <w:r>
-        <w:t>Taxes2 =((CombinedTaxRate/100)/(1-CombinedTaxRate/100</w:t>
-      </w:r>
-      <w:proofErr w:type="gramStart"/>
-      <w:r>
-        <w:t>))*</w:t>
-      </w:r>
-      <w:proofErr w:type="gramEnd"/>
-      <w:r>
-        <w:t>(EquityPrincipalPaid2+DebtPrincipalPaid2+EquityInterest2-Depreciation+DebtReserve2-TaxCredit2)</w:t>
-      </w:r>
-    </w:p>
-    <w:p>
-      <w:r>
-        <w:t>EnergyRevenueRequired2 =EquityRecovery+DebtRecovery+FuelCost2+NonFuelExpenses2+Taxes2+DebtReserve2-CapacityIncome-InterestOnDebtReserve</w:t>
-      </w:r>
-      <w:r>
-        <w:t xml:space="preserve"> - </w:t>
-      </w:r>
-      <w:proofErr w:type="spellStart"/>
-      <w:r>
-        <w:t>HeatSalesIncome</w:t>
-      </w:r>
-      <w:proofErr w:type="spellEnd"/>
-      <w:r>
-        <w:t>;</w:t>
-      </w:r>
-    </w:p>
-    <w:p/>
-    <w:p>
-      <w:r>
-        <w:t>The others follow the same pattern as Year2</w:t>
-      </w:r>
-    </w:p>
-    <w:p>
-      <w:pPr>
-        <w:pStyle w:val="Heading4"/>
-      </w:pPr>
-      <w:r>
-        <w:t>Year20</w:t>
-      </w:r>
-    </w:p>
-    <w:p>
-      <w:proofErr w:type="spellStart"/>
-      <w:r>
-        <w:t>DebtReserve</w:t>
-      </w:r>
-      <w:proofErr w:type="spellEnd"/>
-      <w:r>
-        <w:t xml:space="preserve"> = -</w:t>
-      </w:r>
-      <w:r>
-        <w:t xml:space="preserve"> </w:t>
-      </w:r>
-      <w:r>
-        <w:t>DebtReserve1</w:t>
-      </w:r>
-    </w:p>
-    <w:p>
-      <w:pPr>
-        <w:pStyle w:val="Heading3"/>
-      </w:pPr>
-      <w:r>
-        <w:t>Current $ Level Annual Cost (LAC)</w:t>
-      </w:r>
-    </w:p>
-    <w:p>
-      <w:r>
-        <w:t>PresentWorth1=EnergyRevenueRequired1*(1+CostOfEquity/</w:t>
-      </w:r>
-      <w:proofErr w:type="gramStart"/>
-      <w:r>
-        <w:t>100)^</w:t>
-      </w:r>
-      <w:proofErr w:type="gramEnd"/>
-      <w:r>
-        <w:t>-B130</w:t>
-      </w:r>
-    </w:p>
-    <w:p>
-      <w:proofErr w:type="spellStart"/>
-      <w:r>
-        <w:t>TotalPresentWorth</w:t>
-      </w:r>
-      <w:proofErr w:type="spellEnd"/>
-      <w:r>
-        <w:t>=</w:t>
-      </w:r>
-      <w:proofErr w:type="gramStart"/>
-      <w:r>
-        <w:t>SUM(</w:t>
-      </w:r>
-      <w:proofErr w:type="gramEnd"/>
-      <w:r>
-        <w:t>PresentW</w:t>
-      </w:r>
-      <w:bookmarkStart w:id="0" w:name="_GoBack"/>
-      <w:bookmarkEnd w:id="0"/>
-      <w:r>
-        <w:t>orth1</w:t>
-      </w:r>
-      <w:r>
-        <w:t>:</w:t>
-      </w:r>
-      <w:r>
-        <w:t xml:space="preserve"> PresentWorth</w:t>
-      </w:r>
-      <w:r>
-        <w:t>20)</w:t>
-      </w:r>
-    </w:p>
-    <w:p>
-      <w:proofErr w:type="spellStart"/>
-      <w:r>
-        <w:t>CapitalRecoveryFactorCurrent</w:t>
-      </w:r>
-      <w:proofErr w:type="spellEnd"/>
-      <w:r>
-        <w:t>=</w:t>
-      </w:r>
-      <w:r>
-        <w:t xml:space="preserve"> </w:t>
-      </w:r>
-      <w:proofErr w:type="spellStart"/>
-      <w:r>
-        <w:t>CapitalRecoveryFactor</w:t>
-      </w:r>
-      <w:r>
-        <w:t>Equity</w:t>
-      </w:r>
-      <w:proofErr w:type="spellEnd"/>
-    </w:p>
-    <w:p>
-      <w:proofErr w:type="spellStart"/>
-      <w:r>
-        <w:t>CurrentLevelAnnualRevenueRequirements</w:t>
-      </w:r>
-      <w:proofErr w:type="spellEnd"/>
-      <w:r>
-        <w:t xml:space="preserve"> =</w:t>
-      </w:r>
-      <w:proofErr w:type="spellStart"/>
-      <w:r>
-        <w:t>TotalPresentWorth</w:t>
-      </w:r>
-      <w:proofErr w:type="spellEnd"/>
-      <w:r>
-        <w:t>*</w:t>
-      </w:r>
-      <w:proofErr w:type="spellStart"/>
-      <w:r>
-        <w:t>CapitalRecoveryFactorCurrent</w:t>
-      </w:r>
-      <w:proofErr w:type="spellEnd"/>
-    </w:p>
-    <w:p>
-      <w:proofErr w:type="spellStart"/>
-      <w:r>
-        <w:t>CurrentLACofEnergy</w:t>
-      </w:r>
-      <w:proofErr w:type="spellEnd"/>
-      <w:r>
-        <w:t xml:space="preserve"> =</w:t>
-      </w:r>
-      <w:proofErr w:type="spellStart"/>
-      <w:r>
-        <w:t>CurrentLevelAnnualRevenueRequirements</w:t>
-      </w:r>
-      <w:proofErr w:type="spellEnd"/>
-      <w:r>
-        <w:t>/</w:t>
-      </w:r>
-      <w:proofErr w:type="spellStart"/>
-      <w:r>
-        <w:t>AnnualGeneration</w:t>
-      </w:r>
-      <w:proofErr w:type="spellEnd"/>
-    </w:p>
-    <w:p/>
-    <w:p>
-      <w:proofErr w:type="spellStart"/>
-      <w:r>
-        <w:t>RealCostOfMoney</w:t>
-      </w:r>
-      <w:proofErr w:type="spellEnd"/>
-      <w:r>
-        <w:t xml:space="preserve"> =(1+CostOfEquity/100)/(1+GeneralInflation/100)-1</w:t>
-      </w:r>
-    </w:p>
-    <w:p>
-      <w:r>
-        <w:t>CapitalRecoveryFactorConstant</w:t>
-      </w:r>
-      <w:r>
-        <w:t>=</w:t>
-      </w:r>
-      <w:proofErr w:type="gramStart"/>
-      <w:r>
-        <w:t>CapitalRecoveryFactor</w:t>
-      </w:r>
-      <w:r>
-        <w:t>(</w:t>
-      </w:r>
-      <w:proofErr w:type="gramEnd"/>
-      <w:r>
-        <w:t>RealCostOfMone</w:t>
-      </w:r>
-      <w:r>
-        <w:t xml:space="preserve">y*100, </w:t>
-      </w:r>
-      <w:proofErr w:type="spellStart"/>
-      <w:r>
-        <w:t>EconomicLife</w:t>
-      </w:r>
-      <w:proofErr w:type="spellEnd"/>
-      <w:r>
-        <w:t>)</w:t>
-      </w:r>
-    </w:p>
-    <w:p>
-      <w:proofErr w:type="spellStart"/>
-      <w:r>
-        <w:t>ConstantLevelAnnualRevenueRequirements</w:t>
-      </w:r>
-      <w:proofErr w:type="spellEnd"/>
-      <w:r>
-        <w:t xml:space="preserve"> =</w:t>
-      </w:r>
-      <w:proofErr w:type="spellStart"/>
-      <w:r>
-        <w:t>TotalPresentWorth</w:t>
-      </w:r>
-      <w:proofErr w:type="spellEnd"/>
-      <w:r>
-        <w:t>*</w:t>
-      </w:r>
-      <w:proofErr w:type="spellStart"/>
-      <w:r>
-        <w:t>CapitalRecoveryFactorConstant</w:t>
-      </w:r>
-      <w:proofErr w:type="spellEnd"/>
-    </w:p>
-    <w:p>
-      <w:proofErr w:type="spellStart"/>
-      <w:r>
-        <w:t>ConstantLACofEnergy</w:t>
-      </w:r>
-      <w:proofErr w:type="spellEnd"/>
-      <w:r>
-        <w:t xml:space="preserve"> =</w:t>
-      </w:r>
-      <w:proofErr w:type="spellStart"/>
-      <w:r>
-        <w:t>ConstantLevelAnnualRevenueRequirements</w:t>
-      </w:r>
-      <w:proofErr w:type="spellEnd"/>
-      <w:r>
-        <w:t>/</w:t>
-      </w:r>
-      <w:proofErr w:type="spellStart"/>
-      <w:r>
-        <w:t>AnnualGeneration</w:t>
-      </w:r>
-      <w:proofErr w:type="spellEnd"/>
-    </w:p>
-    <w:p>
-      <w:r>
-        <w:t xml:space="preserve">    function </w:t>
-      </w:r>
-      <w:proofErr w:type="spellStart"/>
-      <w:proofErr w:type="gramStart"/>
-      <w:r>
-        <w:t>CapitalRecoveryFactor</w:t>
-      </w:r>
-      <w:proofErr w:type="spellEnd"/>
-      <w:r>
-        <w:t>(</w:t>
-      </w:r>
-      <w:proofErr w:type="spellStart"/>
-      <w:proofErr w:type="gramEnd"/>
-      <w:r>
-        <w:t>i</w:t>
-      </w:r>
-      <w:proofErr w:type="spellEnd"/>
-      <w:r>
-        <w:t>: number, N: number) {</w:t>
-      </w:r>
-    </w:p>
-    <w:p>
-      <w:r>
-        <w:t xml:space="preserve">        const A = </w:t>
-      </w:r>
-      <w:proofErr w:type="spellStart"/>
-      <w:r>
-        <w:t>i</w:t>
-      </w:r>
-      <w:proofErr w:type="spellEnd"/>
-      <w:r>
-        <w:t xml:space="preserve"> / 100 * </w:t>
-      </w:r>
-      <w:proofErr w:type="spellStart"/>
-      <w:proofErr w:type="gramStart"/>
-      <w:r>
-        <w:t>Math.pow</w:t>
-      </w:r>
-      <w:proofErr w:type="spellEnd"/>
-      <w:r>
-        <w:t>(</w:t>
-      </w:r>
-      <w:proofErr w:type="gramEnd"/>
-      <w:r>
-        <w:t xml:space="preserve">(1 + </w:t>
-      </w:r>
-      <w:proofErr w:type="spellStart"/>
-      <w:r>
-        <w:t>i</w:t>
-      </w:r>
-      <w:proofErr w:type="spellEnd"/>
-      <w:r>
-        <w:t xml:space="preserve"> / 100), N) / (</w:t>
-      </w:r>
-      <w:proofErr w:type="spellStart"/>
-      <w:r>
-        <w:t>Math.pow</w:t>
-      </w:r>
-      <w:proofErr w:type="spellEnd"/>
-      <w:r>
-        <w:t xml:space="preserve">((1 + </w:t>
-      </w:r>
-      <w:proofErr w:type="spellStart"/>
-      <w:r>
-        <w:t>i</w:t>
-      </w:r>
-      <w:proofErr w:type="spellEnd"/>
-      <w:r>
-        <w:t xml:space="preserve"> / 100), N) - 1);</w:t>
-      </w:r>
-    </w:p>
-    <w:p>
-      <w:r>
-        <w:t xml:space="preserve">        return A;</w:t>
-      </w:r>
-    </w:p>
-    <w:p>
-      <w:pPr>
-        <w:ind w:firstLine="195"/>
-      </w:pPr>
-      <w:r>
-        <w:t>}</w:t>
-      </w:r>
-    </w:p>
-    <w:p/>
-    <w:p/>
-    <w:p/>
     <w:sectPr>
       <w:pgSz w:w="12240" w:h="15840"/>
       <w:pgMar w:top="1440" w:right="1440" w:bottom="1440" w:left="1440" w:header="720" w:footer="720" w:gutter="0"/>

</xml_diff>